<commit_message>
Update 9/16/2023 4:02AM EST
Update as of 4:02AM EST on 9/16/2023.
</commit_message>
<xml_diff>
--- a/TREASON PREVENTION SECURITY SYSTEMS/20230916 - Global United Defense, Inc. - Treason Prevention Security Systems - v1.0.0.25.docx
+++ b/TREASON PREVENTION SECURITY SYSTEMS/20230916 - Global United Defense, Inc. - Treason Prevention Security Systems - v1.0.0.25.docx
@@ -278,6 +278,13 @@
         <w:t>2022</w:t>
       </w:r>
       <w:r>
+        <w:rPr>
+          <w:b/>
+          <w:bCs/>
+        </w:rPr>
+        <w:t>–2023</w:t>
+      </w:r>
+      <w:r>
         <w:t xml:space="preserve">) – </w:t>
       </w:r>
       <w:r>
@@ -403,15 +410,7 @@
           <w:bCs/>
           <w:color w:val="FF0000"/>
         </w:rPr>
-        <w:t>ACTIVE</w:t>
-      </w:r>
-      <w:r>
-        <w:rPr>
-          <w:b/>
-          <w:bCs/>
-          <w:color w:val="FF0000"/>
-        </w:rPr>
-        <w:t>-</w:t>
+        <w:t>ACTIVE-</w:t>
       </w:r>
       <w:r>
         <w:rPr>
@@ -427,15 +426,7 @@
           <w:bCs/>
           <w:color w:val="FF0000"/>
         </w:rPr>
-        <w:t>TREASON</w:t>
-      </w:r>
-      <w:r>
-        <w:rPr>
-          <w:b/>
-          <w:bCs/>
-          <w:color w:val="FF0000"/>
-        </w:rPr>
-        <w:t xml:space="preserve"> </w:t>
+        <w:t xml:space="preserve">TREASON </w:t>
       </w:r>
       <w:proofErr w:type="gramStart"/>
       <w:r>
@@ -524,10 +515,22 @@
         <w:rPr>
           <w:u w:val="single"/>
         </w:rPr>
+        <w:t xml:space="preserve">GENERALLY </w:t>
+      </w:r>
+      <w:r>
+        <w:rPr>
+          <w:u w:val="single"/>
+        </w:rPr>
         <w:t>AUTONOMOUS STATE TREASONOUS OFFENSE PREVENTION SECURITIES SYSTEM</w:t>
       </w:r>
       <w:r>
-        <w:t xml:space="preserve"> (</w:t>
+        <w:t xml:space="preserve"> </w:t>
+      </w:r>
+      <w:r>
+        <w:t xml:space="preserve">           </w:t>
+      </w:r>
+      <w:r>
+        <w:t>(</w:t>
       </w:r>
       <w:r>
         <w:rPr>
@@ -537,6 +540,13 @@
         <w:t>2022</w:t>
       </w:r>
       <w:r>
+        <w:rPr>
+          <w:b/>
+          <w:bCs/>
+        </w:rPr>
+        <w:t>–2023</w:t>
+      </w:r>
+      <w:r>
         <w:t xml:space="preserve">) – </w:t>
       </w:r>
       <w:r>
@@ -554,7 +564,7 @@
         <w:rPr>
           <w:b/>
           <w:bCs/>
-          <w:color w:val="92D050"/>
+          <w:color w:val="0070C0"/>
         </w:rPr>
         <w:t>THAT</w:t>
       </w:r>
@@ -567,15 +577,47 @@
           <w:bCs/>
           <w:color w:val="FF0000"/>
         </w:rPr>
-        <w:t xml:space="preserve">ANY </w:t>
-      </w:r>
-      <w:r>
-        <w:rPr>
-          <w:b/>
-          <w:bCs/>
-          <w:color w:val="FF0000"/>
-        </w:rPr>
-        <w:t>STATE TREASONOUS OFFENSE</w:t>
+        <w:t>A</w:t>
+      </w:r>
+      <w:r>
+        <w:rPr>
+          <w:b/>
+          <w:bCs/>
+          <w:color w:val="FF0000"/>
+        </w:rPr>
+        <w:t>LL</w:t>
+      </w:r>
+      <w:r>
+        <w:rPr>
+          <w:b/>
+          <w:bCs/>
+          <w:color w:val="FF0000"/>
+        </w:rPr>
+        <w:t xml:space="preserve"> </w:t>
+      </w:r>
+      <w:r>
+        <w:rPr>
+          <w:b/>
+          <w:bCs/>
+          <w:color w:val="FF0000"/>
+        </w:rPr>
+        <w:t xml:space="preserve">STATE TREASONOUS </w:t>
+      </w:r>
+      <w:r>
+        <w:rPr>
+          <w:b/>
+          <w:bCs/>
+          <w:color w:val="FF0000"/>
+        </w:rPr>
+        <w:t>OFFENS</w:t>
+      </w:r>
+      <w:r>
+        <w:rPr>
+          <w:b/>
+          <w:bCs/>
+          <w:color w:val="FF0000"/>
+        </w:rPr>
+        <w:t>ES</w:t>
       </w:r>
       <w:r>
         <w:t xml:space="preserve"> </w:t>
@@ -597,7 +639,7 @@
           <w:bCs/>
           <w:color w:val="7030A0"/>
         </w:rPr>
-        <w:t>OCCURS</w:t>
+        <w:t>OCCUR</w:t>
       </w:r>
       <w:r>
         <w:t xml:space="preserve">, </w:t>
@@ -617,9 +659,39 @@
         <w:rPr>
           <w:b/>
           <w:bCs/>
-          <w:color w:val="92D050"/>
-        </w:rPr>
-        <w:t>THAT THOSE THAT</w:t>
+          <w:color w:val="0070C0"/>
+        </w:rPr>
+        <w:t>THAT</w:t>
+      </w:r>
+      <w:r>
+        <w:rPr>
+          <w:b/>
+          <w:bCs/>
+        </w:rPr>
+        <w:t xml:space="preserve"> </w:t>
+      </w:r>
+      <w:r>
+        <w:rPr>
+          <w:b/>
+          <w:bCs/>
+          <w:color w:val="FF0000"/>
+        </w:rPr>
+        <w:t>THOSE</w:t>
+      </w:r>
+      <w:r>
+        <w:rPr>
+          <w:b/>
+          <w:bCs/>
+        </w:rPr>
+        <w:t xml:space="preserve"> </w:t>
+      </w:r>
+      <w:r>
+        <w:rPr>
+          <w:b/>
+          <w:bCs/>
+          <w:color w:val="0070C0"/>
+        </w:rPr>
+        <w:t>THAT</w:t>
       </w:r>
       <w:r>
         <w:t xml:space="preserve"> </w:t>
@@ -641,24 +713,32 @@
           <w:bCs/>
           <w:color w:val="FF0000"/>
         </w:rPr>
-        <w:t>HIGH</w:t>
-      </w:r>
-      <w:r>
-        <w:rPr>
-          <w:b/>
-          <w:bCs/>
-          <w:color w:val="FF0000"/>
-        </w:rPr>
-        <w:t xml:space="preserve"> TREASON</w:t>
-      </w:r>
-      <w:r>
-        <w:t xml:space="preserve"> </w:t>
-      </w:r>
-      <w:r>
-        <w:rPr>
-          <w:b/>
-          <w:bCs/>
-          <w:color w:val="92D050"/>
+        <w:t>ANY STATE</w:t>
+      </w:r>
+      <w:r>
+        <w:rPr>
+          <w:b/>
+          <w:bCs/>
+          <w:color w:val="FF0000"/>
+        </w:rPr>
+        <w:t xml:space="preserve"> TREASO</w:t>
+      </w:r>
+      <w:r>
+        <w:rPr>
+          <w:b/>
+          <w:bCs/>
+          <w:color w:val="FF0000"/>
+        </w:rPr>
+        <w:t>NOUS OFFENSE</w:t>
+      </w:r>
+      <w:r>
+        <w:t xml:space="preserve"> </w:t>
+      </w:r>
+      <w:r>
+        <w:rPr>
+          <w:b/>
+          <w:bCs/>
+          <w:color w:val="0070C0"/>
         </w:rPr>
         <w:t>ARE</w:t>
       </w:r>
@@ -693,6 +773,28 @@
           <w:bCs/>
           <w:color w:val="7030A0"/>
         </w:rPr>
+        <w:t>BOOKED</w:t>
+      </w:r>
+      <w:r>
+        <w:t xml:space="preserve"> </w:t>
+      </w:r>
+      <w:r>
+        <w:rPr>
+          <w:b/>
+          <w:bCs/>
+          <w:color w:val="00B0F0"/>
+        </w:rPr>
+        <w:t>AND</w:t>
+      </w:r>
+      <w:r>
+        <w:t xml:space="preserve"> </w:t>
+      </w:r>
+      <w:r>
+        <w:rPr>
+          <w:b/>
+          <w:bCs/>
+          <w:color w:val="7030A0"/>
+        </w:rPr>
         <w:t>CHARGED</w:t>
       </w:r>
       <w:r>
@@ -715,7 +817,7 @@
           <w:bCs/>
           <w:color w:val="7030A0"/>
         </w:rPr>
-        <w:t>BOOKED</w:t>
+        <w:t>ARRAIGNED</w:t>
       </w:r>
       <w:r>
         <w:t xml:space="preserve"> </w:t>
@@ -737,28 +839,6 @@
           <w:bCs/>
           <w:color w:val="7030A0"/>
         </w:rPr>
-        <w:t>ARRAIGNED</w:t>
-      </w:r>
-      <w:r>
-        <w:t xml:space="preserve"> </w:t>
-      </w:r>
-      <w:r>
-        <w:rPr>
-          <w:b/>
-          <w:bCs/>
-          <w:color w:val="00B0F0"/>
-        </w:rPr>
-        <w:t>AND</w:t>
-      </w:r>
-      <w:r>
-        <w:t xml:space="preserve"> </w:t>
-      </w:r>
-      <w:r>
-        <w:rPr>
-          <w:b/>
-          <w:bCs/>
-          <w:color w:val="7030A0"/>
-        </w:rPr>
         <w:t>HELD</w:t>
       </w:r>
       <w:r>
@@ -779,7 +859,7 @@
         <w:rPr>
           <w:b/>
           <w:bCs/>
-          <w:color w:val="92D050"/>
+          <w:color w:val="0070C0"/>
         </w:rPr>
         <w:t>THROUGH</w:t>
       </w:r>
@@ -787,21 +867,40 @@
         <w:t xml:space="preserve"> </w:t>
       </w:r>
       <w:r>
-        <w:rPr>
-          <w:b/>
-          <w:bCs/>
-          <w:color w:val="FF0000"/>
-        </w:rPr>
-        <w:t>CRIMINAL CHARGES</w:t>
-      </w:r>
-      <w:r>
-        <w:t xml:space="preserve"> </w:t>
-      </w:r>
-      <w:r>
-        <w:rPr>
-          <w:b/>
-          <w:bCs/>
-          <w:color w:val="92D050"/>
+        <w:t xml:space="preserve">                                                    </w:t>
+      </w:r>
+      <w:r>
+        <w:rPr>
+          <w:b/>
+          <w:bCs/>
+          <w:color w:val="FF0000"/>
+        </w:rPr>
+        <w:t>ANY NECESSARY C</w:t>
+      </w:r>
+      <w:r>
+        <w:rPr>
+          <w:b/>
+          <w:bCs/>
+          <w:color w:val="FF0000"/>
+        </w:rPr>
+        <w:t xml:space="preserve">RIMINAL </w:t>
+      </w:r>
+      <w:r>
+        <w:rPr>
+          <w:b/>
+          <w:bCs/>
+          <w:color w:val="FF0000"/>
+        </w:rPr>
+        <w:t>CHARGES</w:t>
+      </w:r>
+      <w:r>
+        <w:t xml:space="preserve"> </w:t>
+      </w:r>
+      <w:r>
+        <w:rPr>
+          <w:b/>
+          <w:bCs/>
+          <w:color w:val="0070C0"/>
         </w:rPr>
         <w:t>THAT</w:t>
       </w:r>
@@ -830,7 +929,6 @@
       <w:r>
         <w:t xml:space="preserve"> </w:t>
       </w:r>
-      <w:proofErr w:type="gramStart"/>
       <w:r>
         <w:rPr>
           <w:b/>
@@ -840,11 +938,10 @@
         <w:t>PUBLIC</w:t>
       </w:r>
       <w:r>
-        <w:t xml:space="preserve">,   </w:t>
-      </w:r>
-      <w:proofErr w:type="gramEnd"/>
-      <w:r>
-        <w:t xml:space="preserve">                                                                              </w:t>
+        <w:t>,</w:t>
+      </w:r>
+      <w:r>
+        <w:t xml:space="preserve">                                                        </w:t>
       </w:r>
       <w:r>
         <w:rPr>
@@ -867,6 +964,12 @@
         <w:rPr>
           <w:u w:val="single"/>
         </w:rPr>
+        <w:t xml:space="preserve">GENERALLY </w:t>
+      </w:r>
+      <w:r>
+        <w:rPr>
+          <w:u w:val="single"/>
+        </w:rPr>
         <w:t>AUTONOMOUS HIGH TREASON PREVENTION SECURITIES SYSTEM</w:t>
       </w:r>
       <w:r>
@@ -880,6 +983,13 @@
         <w:t>2022</w:t>
       </w:r>
       <w:r>
+        <w:rPr>
+          <w:b/>
+          <w:bCs/>
+        </w:rPr>
+        <w:t>–2023</w:t>
+      </w:r>
+      <w:r>
         <w:t xml:space="preserve">) – </w:t>
       </w:r>
       <w:r>
@@ -897,12 +1007,12 @@
         <w:rPr>
           <w:b/>
           <w:bCs/>
-          <w:color w:val="92D050"/>
+          <w:color w:val="0070C0"/>
         </w:rPr>
         <w:t>THAT</w:t>
       </w:r>
       <w:r>
-        <w:t xml:space="preserve">                       </w:t>
+        <w:t xml:space="preserve"> </w:t>
       </w:r>
       <w:r>
         <w:rPr>
@@ -960,9 +1070,39 @@
         <w:rPr>
           <w:b/>
           <w:bCs/>
-          <w:color w:val="92D050"/>
-        </w:rPr>
-        <w:t>THAT THOSE THAT</w:t>
+          <w:color w:val="0070C0"/>
+        </w:rPr>
+        <w:t>THAT</w:t>
+      </w:r>
+      <w:r>
+        <w:rPr>
+          <w:b/>
+          <w:bCs/>
+        </w:rPr>
+        <w:t xml:space="preserve"> </w:t>
+      </w:r>
+      <w:r>
+        <w:rPr>
+          <w:b/>
+          <w:bCs/>
+          <w:color w:val="FF0000"/>
+        </w:rPr>
+        <w:t>THOSE</w:t>
+      </w:r>
+      <w:r>
+        <w:rPr>
+          <w:b/>
+          <w:bCs/>
+        </w:rPr>
+        <w:t xml:space="preserve"> </w:t>
+      </w:r>
+      <w:r>
+        <w:rPr>
+          <w:b/>
+          <w:bCs/>
+          <w:color w:val="0070C0"/>
+        </w:rPr>
+        <w:t>THAT</w:t>
       </w:r>
       <w:r>
         <w:t xml:space="preserve"> </w:t>
@@ -984,24 +1124,40 @@
           <w:bCs/>
           <w:color w:val="FF0000"/>
         </w:rPr>
-        <w:t>HIGH</w:t>
-      </w:r>
-      <w:r>
-        <w:rPr>
-          <w:b/>
-          <w:bCs/>
-          <w:color w:val="FF0000"/>
-        </w:rPr>
-        <w:t xml:space="preserve"> TREASON</w:t>
-      </w:r>
-      <w:r>
-        <w:t xml:space="preserve"> </w:t>
-      </w:r>
-      <w:r>
-        <w:rPr>
-          <w:b/>
-          <w:bCs/>
-          <w:color w:val="92D050"/>
+        <w:t xml:space="preserve">                                  ANY H</w:t>
+      </w:r>
+      <w:r>
+        <w:rPr>
+          <w:b/>
+          <w:bCs/>
+          <w:color w:val="FF0000"/>
+        </w:rPr>
+        <w:t>IGH</w:t>
+      </w:r>
+      <w:r>
+        <w:rPr>
+          <w:b/>
+          <w:bCs/>
+          <w:color w:val="FF0000"/>
+        </w:rPr>
+        <w:t xml:space="preserve"> </w:t>
+      </w:r>
+      <w:r>
+        <w:rPr>
+          <w:b/>
+          <w:bCs/>
+          <w:color w:val="FF0000"/>
+        </w:rPr>
+        <w:t>TREASON</w:t>
+      </w:r>
+      <w:r>
+        <w:t xml:space="preserve"> </w:t>
+      </w:r>
+      <w:r>
+        <w:rPr>
+          <w:b/>
+          <w:bCs/>
+          <w:color w:val="0070C0"/>
         </w:rPr>
         <w:t>ARE</w:t>
       </w:r>
@@ -1036,6 +1192,28 @@
           <w:bCs/>
           <w:color w:val="7030A0"/>
         </w:rPr>
+        <w:t>BOOKED</w:t>
+      </w:r>
+      <w:r>
+        <w:t xml:space="preserve"> </w:t>
+      </w:r>
+      <w:r>
+        <w:rPr>
+          <w:b/>
+          <w:bCs/>
+          <w:color w:val="00B0F0"/>
+        </w:rPr>
+        <w:t>AND</w:t>
+      </w:r>
+      <w:r>
+        <w:t xml:space="preserve"> </w:t>
+      </w:r>
+      <w:r>
+        <w:rPr>
+          <w:b/>
+          <w:bCs/>
+          <w:color w:val="7030A0"/>
+        </w:rPr>
         <w:t>CHARGED</w:t>
       </w:r>
       <w:r>
@@ -1058,7 +1236,7 @@
           <w:bCs/>
           <w:color w:val="7030A0"/>
         </w:rPr>
-        <w:t>BOOKED</w:t>
+        <w:t>ARRAIGNED</w:t>
       </w:r>
       <w:r>
         <w:t xml:space="preserve"> </w:t>
@@ -1080,28 +1258,6 @@
           <w:bCs/>
           <w:color w:val="7030A0"/>
         </w:rPr>
-        <w:t>ARRAIGNED</w:t>
-      </w:r>
-      <w:r>
-        <w:t xml:space="preserve"> </w:t>
-      </w:r>
-      <w:r>
-        <w:rPr>
-          <w:b/>
-          <w:bCs/>
-          <w:color w:val="00B0F0"/>
-        </w:rPr>
-        <w:t>AND</w:t>
-      </w:r>
-      <w:r>
-        <w:t xml:space="preserve"> </w:t>
-      </w:r>
-      <w:r>
-        <w:rPr>
-          <w:b/>
-          <w:bCs/>
-          <w:color w:val="7030A0"/>
-        </w:rPr>
         <w:t>HELD</w:t>
       </w:r>
       <w:r>
@@ -1122,7 +1278,7 @@
         <w:rPr>
           <w:b/>
           <w:bCs/>
-          <w:color w:val="92D050"/>
+          <w:color w:val="0070C0"/>
         </w:rPr>
         <w:t>THROUGH</w:t>
       </w:r>
@@ -1135,16 +1291,32 @@
           <w:bCs/>
           <w:color w:val="FF0000"/>
         </w:rPr>
-        <w:t>CRIMINAL CHARGES</w:t>
-      </w:r>
-      <w:r>
-        <w:t xml:space="preserve"> </w:t>
-      </w:r>
-      <w:r>
-        <w:rPr>
-          <w:b/>
-          <w:bCs/>
-          <w:color w:val="92D050"/>
+        <w:t>ANY C</w:t>
+      </w:r>
+      <w:r>
+        <w:rPr>
+          <w:b/>
+          <w:bCs/>
+          <w:color w:val="FF0000"/>
+        </w:rPr>
+        <w:t xml:space="preserve">RIMINAL </w:t>
+      </w:r>
+      <w:r>
+        <w:rPr>
+          <w:b/>
+          <w:bCs/>
+          <w:color w:val="FF0000"/>
+        </w:rPr>
+        <w:t>CHARGES</w:t>
+      </w:r>
+      <w:r>
+        <w:t xml:space="preserve"> </w:t>
+      </w:r>
+      <w:r>
+        <w:rPr>
+          <w:b/>
+          <w:bCs/>
+          <w:color w:val="0070C0"/>
         </w:rPr>
         <w:t>THAT</w:t>
       </w:r>
@@ -1210,6 +1382,12 @@
         <w:rPr>
           <w:u w:val="single"/>
         </w:rPr>
+        <w:t xml:space="preserve">GENERALLY </w:t>
+      </w:r>
+      <w:r>
+        <w:rPr>
+          <w:u w:val="single"/>
+        </w:rPr>
         <w:t>AUTONOMOUS GLOBAL SECURITY HIGH TREASON PREVENTION SECURITIES SYSTEM</w:t>
       </w:r>
       <w:r>
@@ -1223,6 +1401,13 @@
         <w:t>2022</w:t>
       </w:r>
       <w:r>
+        <w:rPr>
+          <w:b/>
+          <w:bCs/>
+        </w:rPr>
+        <w:t>–2023</w:t>
+      </w:r>
+      <w:r>
         <w:t xml:space="preserve">) – </w:t>
       </w:r>
       <w:r>
@@ -1240,7 +1425,7 @@
         <w:rPr>
           <w:b/>
           <w:bCs/>
-          <w:color w:val="92D050"/>
+          <w:color w:val="0070C0"/>
         </w:rPr>
         <w:t>THAT</w:t>
       </w:r>
@@ -1303,9 +1488,39 @@
         <w:rPr>
           <w:b/>
           <w:bCs/>
-          <w:color w:val="92D050"/>
-        </w:rPr>
-        <w:t>THAT THOSE THAT</w:t>
+          <w:color w:val="0070C0"/>
+        </w:rPr>
+        <w:t>THAT</w:t>
+      </w:r>
+      <w:r>
+        <w:rPr>
+          <w:b/>
+          <w:bCs/>
+        </w:rPr>
+        <w:t xml:space="preserve"> </w:t>
+      </w:r>
+      <w:r>
+        <w:rPr>
+          <w:b/>
+          <w:bCs/>
+          <w:color w:val="FF0000"/>
+        </w:rPr>
+        <w:t>THOSE</w:t>
+      </w:r>
+      <w:r>
+        <w:rPr>
+          <w:b/>
+          <w:bCs/>
+        </w:rPr>
+        <w:t xml:space="preserve"> </w:t>
+      </w:r>
+      <w:r>
+        <w:rPr>
+          <w:b/>
+          <w:bCs/>
+          <w:color w:val="0070C0"/>
+        </w:rPr>
+        <w:t>THAT</w:t>
       </w:r>
       <w:r>
         <w:t xml:space="preserve"> </w:t>
@@ -1327,23 +1542,31 @@
           <w:bCs/>
           <w:color w:val="FF0000"/>
         </w:rPr>
-        <w:t>GLOBAL SECURITY</w:t>
-      </w:r>
-      <w:r>
-        <w:rPr>
-          <w:b/>
-          <w:bCs/>
-          <w:color w:val="FF0000"/>
-        </w:rPr>
-        <w:t xml:space="preserve"> </w:t>
-      </w:r>
-      <w:r>
-        <w:rPr>
-          <w:b/>
-          <w:bCs/>
-          <w:color w:val="FF0000"/>
-        </w:rPr>
-        <w:t xml:space="preserve">HIGH </w:t>
+        <w:t>ANY G</w:t>
+      </w:r>
+      <w:r>
+        <w:rPr>
+          <w:b/>
+          <w:bCs/>
+          <w:color w:val="FF0000"/>
+        </w:rPr>
+        <w:t xml:space="preserve">LOBAL </w:t>
+      </w:r>
+      <w:r>
+        <w:rPr>
+          <w:b/>
+          <w:bCs/>
+          <w:color w:val="FF0000"/>
+        </w:rPr>
+        <w:t>SECURITY HIGH</w:t>
+      </w:r>
+      <w:r>
+        <w:rPr>
+          <w:b/>
+          <w:bCs/>
+          <w:color w:val="FF0000"/>
+        </w:rPr>
+        <w:t xml:space="preserve"> </w:t>
       </w:r>
       <w:r>
         <w:rPr>
@@ -1360,7 +1583,7 @@
         <w:rPr>
           <w:b/>
           <w:bCs/>
-          <w:color w:val="92D050"/>
+          <w:color w:val="0070C0"/>
         </w:rPr>
         <w:t>ARE</w:t>
       </w:r>
@@ -1395,6 +1618,28 @@
           <w:bCs/>
           <w:color w:val="7030A0"/>
         </w:rPr>
+        <w:t>BOOKED</w:t>
+      </w:r>
+      <w:r>
+        <w:t xml:space="preserve"> </w:t>
+      </w:r>
+      <w:r>
+        <w:rPr>
+          <w:b/>
+          <w:bCs/>
+          <w:color w:val="00B0F0"/>
+        </w:rPr>
+        <w:t>AND</w:t>
+      </w:r>
+      <w:r>
+        <w:t xml:space="preserve"> </w:t>
+      </w:r>
+      <w:r>
+        <w:rPr>
+          <w:b/>
+          <w:bCs/>
+          <w:color w:val="7030A0"/>
+        </w:rPr>
         <w:t>CHARGED</w:t>
       </w:r>
       <w:r>
@@ -1417,7 +1662,7 @@
           <w:bCs/>
           <w:color w:val="7030A0"/>
         </w:rPr>
-        <w:t>BOOKED</w:t>
+        <w:t>ARRAIGNED</w:t>
       </w:r>
       <w:r>
         <w:t xml:space="preserve"> </w:t>
@@ -1439,28 +1684,6 @@
           <w:bCs/>
           <w:color w:val="7030A0"/>
         </w:rPr>
-        <w:t>ARRAIGNED</w:t>
-      </w:r>
-      <w:r>
-        <w:t xml:space="preserve"> </w:t>
-      </w:r>
-      <w:r>
-        <w:rPr>
-          <w:b/>
-          <w:bCs/>
-          <w:color w:val="00B0F0"/>
-        </w:rPr>
-        <w:t>AND</w:t>
-      </w:r>
-      <w:r>
-        <w:t xml:space="preserve"> </w:t>
-      </w:r>
-      <w:r>
-        <w:rPr>
-          <w:b/>
-          <w:bCs/>
-          <w:color w:val="7030A0"/>
-        </w:rPr>
         <w:t>HELD</w:t>
       </w:r>
       <w:r>
@@ -1481,7 +1704,7 @@
         <w:rPr>
           <w:b/>
           <w:bCs/>
-          <w:color w:val="92D050"/>
+          <w:color w:val="0070C0"/>
         </w:rPr>
         <w:t>THROUGH</w:t>
       </w:r>
@@ -1494,16 +1717,32 @@
           <w:bCs/>
           <w:color w:val="FF0000"/>
         </w:rPr>
-        <w:t>CRIMINAL CHARGES</w:t>
-      </w:r>
-      <w:r>
-        <w:t xml:space="preserve"> </w:t>
-      </w:r>
-      <w:r>
-        <w:rPr>
-          <w:b/>
-          <w:bCs/>
-          <w:color w:val="92D050"/>
+        <w:t xml:space="preserve">                                      ANY C</w:t>
+      </w:r>
+      <w:r>
+        <w:rPr>
+          <w:b/>
+          <w:bCs/>
+          <w:color w:val="FF0000"/>
+        </w:rPr>
+        <w:t xml:space="preserve">RIMINAL </w:t>
+      </w:r>
+      <w:r>
+        <w:rPr>
+          <w:b/>
+          <w:bCs/>
+          <w:color w:val="FF0000"/>
+        </w:rPr>
+        <w:t>CHARGES</w:t>
+      </w:r>
+      <w:r>
+        <w:t xml:space="preserve"> </w:t>
+      </w:r>
+      <w:r>
+        <w:rPr>
+          <w:b/>
+          <w:bCs/>
+          <w:color w:val="0070C0"/>
         </w:rPr>
         <w:t>THAT</w:t>
       </w:r>
@@ -1541,7 +1780,13 @@
         <w:t>PUBLIC</w:t>
       </w:r>
       <w:r>
-        <w:t xml:space="preserve">, </w:t>
+        <w:t>,</w:t>
+      </w:r>
+      <w:r>
+        <w:t xml:space="preserve"> </w:t>
+      </w:r>
+      <w:r>
+        <w:t xml:space="preserve">                                                                                         </w:t>
       </w:r>
       <w:r>
         <w:rPr>
@@ -1564,6 +1809,12 @@
         <w:rPr>
           <w:u w:val="single"/>
         </w:rPr>
+        <w:t xml:space="preserve">GENERALLY </w:t>
+      </w:r>
+      <w:r>
+        <w:rPr>
+          <w:u w:val="single"/>
+        </w:rPr>
         <w:t>AUTONOMOUS TREASON PREVENTION SECURITIES SYSTEM</w:t>
       </w:r>
       <w:r>
@@ -1577,6 +1828,13 @@
         <w:t>2022</w:t>
       </w:r>
       <w:r>
+        <w:rPr>
+          <w:b/>
+          <w:bCs/>
+        </w:rPr>
+        <w:t>–2023</w:t>
+      </w:r>
+      <w:r>
         <w:t xml:space="preserve">) – </w:t>
       </w:r>
       <w:r>
@@ -1594,7 +1852,7 @@
         <w:rPr>
           <w:b/>
           <w:bCs/>
-          <w:color w:val="92D050"/>
+          <w:color w:val="0070C0"/>
         </w:rPr>
         <w:t>THAT</w:t>
       </w:r>
@@ -1657,9 +1915,39 @@
         <w:rPr>
           <w:b/>
           <w:bCs/>
-          <w:color w:val="92D050"/>
-        </w:rPr>
-        <w:t>THAT THOSE THAT</w:t>
+          <w:color w:val="0070C0"/>
+        </w:rPr>
+        <w:t>THAT</w:t>
+      </w:r>
+      <w:r>
+        <w:rPr>
+          <w:b/>
+          <w:bCs/>
+        </w:rPr>
+        <w:t xml:space="preserve"> </w:t>
+      </w:r>
+      <w:r>
+        <w:rPr>
+          <w:b/>
+          <w:bCs/>
+          <w:color w:val="FF0000"/>
+        </w:rPr>
+        <w:t>THOSE</w:t>
+      </w:r>
+      <w:r>
+        <w:rPr>
+          <w:b/>
+          <w:bCs/>
+        </w:rPr>
+        <w:t xml:space="preserve"> </w:t>
+      </w:r>
+      <w:r>
+        <w:rPr>
+          <w:b/>
+          <w:bCs/>
+          <w:color w:val="0070C0"/>
+        </w:rPr>
+        <w:t>THAT</w:t>
       </w:r>
       <w:r>
         <w:t xml:space="preserve"> </w:t>
@@ -1681,16 +1969,24 @@
           <w:bCs/>
           <w:color w:val="FF0000"/>
         </w:rPr>
-        <w:t>TREASON</w:t>
-      </w:r>
-      <w:r>
-        <w:t xml:space="preserve"> </w:t>
-      </w:r>
-      <w:r>
-        <w:rPr>
-          <w:b/>
-          <w:bCs/>
-          <w:color w:val="92D050"/>
+        <w:t>ANY T</w:t>
+      </w:r>
+      <w:r>
+        <w:rPr>
+          <w:b/>
+          <w:bCs/>
+          <w:color w:val="FF0000"/>
+        </w:rPr>
+        <w:t>REASON</w:t>
+      </w:r>
+      <w:r>
+        <w:t xml:space="preserve"> </w:t>
+      </w:r>
+      <w:r>
+        <w:rPr>
+          <w:b/>
+          <w:bCs/>
+          <w:color w:val="0070C0"/>
         </w:rPr>
         <w:t>ARE</w:t>
       </w:r>
@@ -1725,6 +2021,28 @@
           <w:bCs/>
           <w:color w:val="7030A0"/>
         </w:rPr>
+        <w:t>BOOKED</w:t>
+      </w:r>
+      <w:r>
+        <w:t xml:space="preserve"> </w:t>
+      </w:r>
+      <w:r>
+        <w:rPr>
+          <w:b/>
+          <w:bCs/>
+          <w:color w:val="00B0F0"/>
+        </w:rPr>
+        <w:t>AND</w:t>
+      </w:r>
+      <w:r>
+        <w:t xml:space="preserve"> </w:t>
+      </w:r>
+      <w:r>
+        <w:rPr>
+          <w:b/>
+          <w:bCs/>
+          <w:color w:val="7030A0"/>
+        </w:rPr>
         <w:t>CHARGED</w:t>
       </w:r>
       <w:r>
@@ -1747,7 +2065,7 @@
           <w:bCs/>
           <w:color w:val="7030A0"/>
         </w:rPr>
-        <w:t>BOOKED</w:t>
+        <w:t>ARRAIGNED</w:t>
       </w:r>
       <w:r>
         <w:t xml:space="preserve"> </w:t>
@@ -1769,28 +2087,6 @@
           <w:bCs/>
           <w:color w:val="7030A0"/>
         </w:rPr>
-        <w:t>ARRAIGNED</w:t>
-      </w:r>
-      <w:r>
-        <w:t xml:space="preserve"> </w:t>
-      </w:r>
-      <w:r>
-        <w:rPr>
-          <w:b/>
-          <w:bCs/>
-          <w:color w:val="00B0F0"/>
-        </w:rPr>
-        <w:t>AND</w:t>
-      </w:r>
-      <w:r>
-        <w:t xml:space="preserve"> </w:t>
-      </w:r>
-      <w:r>
-        <w:rPr>
-          <w:b/>
-          <w:bCs/>
-          <w:color w:val="7030A0"/>
-        </w:rPr>
         <w:t>HELD</w:t>
       </w:r>
       <w:r>
@@ -1811,29 +2107,45 @@
         <w:rPr>
           <w:b/>
           <w:bCs/>
-          <w:color w:val="92D050"/>
+          <w:color w:val="0070C0"/>
         </w:rPr>
         <w:t>THROUGH</w:t>
       </w:r>
       <w:r>
-        <w:t xml:space="preserve">         </w:t>
-      </w:r>
-      <w:r>
-        <w:rPr>
-          <w:b/>
-          <w:bCs/>
-          <w:color w:val="FF0000"/>
-        </w:rPr>
-        <w:t>CRIMINAL CHARGES</w:t>
-      </w:r>
-      <w:r>
-        <w:t xml:space="preserve"> </w:t>
-      </w:r>
-      <w:r>
-        <w:rPr>
-          <w:b/>
-          <w:bCs/>
-          <w:color w:val="92D050"/>
+        <w:t xml:space="preserve"> </w:t>
+      </w:r>
+      <w:r>
+        <w:rPr>
+          <w:b/>
+          <w:bCs/>
+          <w:color w:val="FF0000"/>
+        </w:rPr>
+        <w:t>ANY C</w:t>
+      </w:r>
+      <w:r>
+        <w:rPr>
+          <w:b/>
+          <w:bCs/>
+          <w:color w:val="FF0000"/>
+        </w:rPr>
+        <w:t xml:space="preserve">RIMINAL </w:t>
+      </w:r>
+      <w:r>
+        <w:rPr>
+          <w:b/>
+          <w:bCs/>
+          <w:color w:val="FF0000"/>
+        </w:rPr>
+        <w:t>CHARGES</w:t>
+      </w:r>
+      <w:r>
+        <w:t xml:space="preserve"> </w:t>
+      </w:r>
+      <w:r>
+        <w:rPr>
+          <w:b/>
+          <w:bCs/>
+          <w:color w:val="0070C0"/>
         </w:rPr>
         <w:t>THAT</w:t>
       </w:r>
@@ -1899,11 +2211,28 @@
         <w:rPr>
           <w:u w:val="single"/>
         </w:rPr>
+        <w:t xml:space="preserve">GENERALLY </w:t>
+      </w:r>
+      <w:r>
+        <w:rPr>
+          <w:u w:val="single"/>
+        </w:rPr>
         <w:t>AUTONOMOUS GLOBAL SECURITY TREASON PREVENTION SECURITIES SYSTEM</w:t>
       </w:r>
       <w:r>
-        <w:t xml:space="preserve"> (</w:t>
-      </w:r>
+        <w:t xml:space="preserve"> </w:t>
+      </w:r>
+      <w:r>
+        <w:t xml:space="preserve">   </w:t>
+      </w:r>
+      <w:proofErr w:type="gramStart"/>
+      <w:r>
+        <w:t xml:space="preserve">   </w:t>
+      </w:r>
+      <w:r>
+        <w:t>(</w:t>
+      </w:r>
+      <w:proofErr w:type="gramEnd"/>
       <w:r>
         <w:rPr>
           <w:b/>
@@ -1912,6 +2241,13 @@
         <w:t>2022</w:t>
       </w:r>
       <w:r>
+        <w:rPr>
+          <w:b/>
+          <w:bCs/>
+        </w:rPr>
+        <w:t>–2023</w:t>
+      </w:r>
+      <w:r>
         <w:t xml:space="preserve">) – </w:t>
       </w:r>
       <w:r>
@@ -1929,7 +2265,7 @@
         <w:rPr>
           <w:b/>
           <w:bCs/>
-          <w:color w:val="92D050"/>
+          <w:color w:val="0070C0"/>
         </w:rPr>
         <w:t>THAT</w:t>
       </w:r>
@@ -1992,9 +2328,39 @@
         <w:rPr>
           <w:b/>
           <w:bCs/>
-          <w:color w:val="92D050"/>
-        </w:rPr>
-        <w:t>THAT THOSE THAT</w:t>
+          <w:color w:val="0070C0"/>
+        </w:rPr>
+        <w:t>THAT</w:t>
+      </w:r>
+      <w:r>
+        <w:rPr>
+          <w:b/>
+          <w:bCs/>
+        </w:rPr>
+        <w:t xml:space="preserve"> </w:t>
+      </w:r>
+      <w:r>
+        <w:rPr>
+          <w:b/>
+          <w:bCs/>
+          <w:color w:val="FF0000"/>
+        </w:rPr>
+        <w:t>THOSE</w:t>
+      </w:r>
+      <w:r>
+        <w:rPr>
+          <w:b/>
+          <w:bCs/>
+        </w:rPr>
+        <w:t xml:space="preserve"> </w:t>
+      </w:r>
+      <w:r>
+        <w:rPr>
+          <w:b/>
+          <w:bCs/>
+          <w:color w:val="0070C0"/>
+        </w:rPr>
+        <w:t>THAT</w:t>
       </w:r>
       <w:r>
         <w:t xml:space="preserve"> </w:t>
@@ -2016,24 +2382,48 @@
           <w:bCs/>
           <w:color w:val="FF0000"/>
         </w:rPr>
-        <w:t>GLOBAL SECURITY</w:t>
-      </w:r>
-      <w:r>
-        <w:rPr>
-          <w:b/>
-          <w:bCs/>
-          <w:color w:val="FF0000"/>
-        </w:rPr>
-        <w:t xml:space="preserve"> TREASON</w:t>
-      </w:r>
-      <w:r>
-        <w:t xml:space="preserve"> </w:t>
-      </w:r>
-      <w:r>
-        <w:rPr>
-          <w:b/>
-          <w:bCs/>
-          <w:color w:val="92D050"/>
+        <w:t>ANY G</w:t>
+      </w:r>
+      <w:r>
+        <w:rPr>
+          <w:b/>
+          <w:bCs/>
+          <w:color w:val="FF0000"/>
+        </w:rPr>
+        <w:t xml:space="preserve">LOBAL </w:t>
+      </w:r>
+      <w:r>
+        <w:rPr>
+          <w:b/>
+          <w:bCs/>
+          <w:color w:val="FF0000"/>
+        </w:rPr>
+        <w:t>SECURITY</w:t>
+      </w:r>
+      <w:r>
+        <w:rPr>
+          <w:b/>
+          <w:bCs/>
+          <w:color w:val="FF0000"/>
+        </w:rPr>
+        <w:t xml:space="preserve"> </w:t>
+      </w:r>
+      <w:r>
+        <w:rPr>
+          <w:b/>
+          <w:bCs/>
+          <w:color w:val="FF0000"/>
+        </w:rPr>
+        <w:t>TREASON</w:t>
+      </w:r>
+      <w:r>
+        <w:t xml:space="preserve"> </w:t>
+      </w:r>
+      <w:r>
+        <w:rPr>
+          <w:b/>
+          <w:bCs/>
+          <w:color w:val="0070C0"/>
         </w:rPr>
         <w:t>ARE</w:t>
       </w:r>
@@ -2068,6 +2458,28 @@
           <w:bCs/>
           <w:color w:val="7030A0"/>
         </w:rPr>
+        <w:t>BOOKED</w:t>
+      </w:r>
+      <w:r>
+        <w:t xml:space="preserve"> </w:t>
+      </w:r>
+      <w:r>
+        <w:rPr>
+          <w:b/>
+          <w:bCs/>
+          <w:color w:val="00B0F0"/>
+        </w:rPr>
+        <w:t>AND</w:t>
+      </w:r>
+      <w:r>
+        <w:t xml:space="preserve"> </w:t>
+      </w:r>
+      <w:r>
+        <w:rPr>
+          <w:b/>
+          <w:bCs/>
+          <w:color w:val="7030A0"/>
+        </w:rPr>
         <w:t>CHARGED</w:t>
       </w:r>
       <w:r>
@@ -2090,7 +2502,7 @@
           <w:bCs/>
           <w:color w:val="7030A0"/>
         </w:rPr>
-        <w:t>BOOKED</w:t>
+        <w:t>ARRAIGNED</w:t>
       </w:r>
       <w:r>
         <w:t xml:space="preserve"> </w:t>
@@ -2112,28 +2524,6 @@
           <w:bCs/>
           <w:color w:val="7030A0"/>
         </w:rPr>
-        <w:t>ARRAIGNED</w:t>
-      </w:r>
-      <w:r>
-        <w:t xml:space="preserve"> </w:t>
-      </w:r>
-      <w:r>
-        <w:rPr>
-          <w:b/>
-          <w:bCs/>
-          <w:color w:val="00B0F0"/>
-        </w:rPr>
-        <w:t>AND</w:t>
-      </w:r>
-      <w:r>
-        <w:t xml:space="preserve"> </w:t>
-      </w:r>
-      <w:r>
-        <w:rPr>
-          <w:b/>
-          <w:bCs/>
-          <w:color w:val="7030A0"/>
-        </w:rPr>
         <w:t>HELD</w:t>
       </w:r>
       <w:r>
@@ -2154,7 +2544,7 @@
         <w:rPr>
           <w:b/>
           <w:bCs/>
-          <w:color w:val="92D050"/>
+          <w:color w:val="0070C0"/>
         </w:rPr>
         <w:t>THROUGH</w:t>
       </w:r>
@@ -2162,21 +2552,40 @@
         <w:t xml:space="preserve"> </w:t>
       </w:r>
       <w:r>
-        <w:rPr>
-          <w:b/>
-          <w:bCs/>
-          <w:color w:val="FF0000"/>
-        </w:rPr>
-        <w:t>CRIMINAL CHARGES</w:t>
-      </w:r>
-      <w:r>
-        <w:t xml:space="preserve"> </w:t>
-      </w:r>
-      <w:r>
-        <w:rPr>
-          <w:b/>
-          <w:bCs/>
-          <w:color w:val="92D050"/>
+        <w:t xml:space="preserve">                                            </w:t>
+      </w:r>
+      <w:r>
+        <w:rPr>
+          <w:b/>
+          <w:bCs/>
+          <w:color w:val="FF0000"/>
+        </w:rPr>
+        <w:t>ANY C</w:t>
+      </w:r>
+      <w:r>
+        <w:rPr>
+          <w:b/>
+          <w:bCs/>
+          <w:color w:val="FF0000"/>
+        </w:rPr>
+        <w:t xml:space="preserve">RIMINAL </w:t>
+      </w:r>
+      <w:r>
+        <w:rPr>
+          <w:b/>
+          <w:bCs/>
+          <w:color w:val="FF0000"/>
+        </w:rPr>
+        <w:t>CHARGES</w:t>
+      </w:r>
+      <w:r>
+        <w:t xml:space="preserve"> </w:t>
+      </w:r>
+      <w:r>
+        <w:rPr>
+          <w:b/>
+          <w:bCs/>
+          <w:color w:val="0070C0"/>
         </w:rPr>
         <w:t>THAT</w:t>
       </w:r>
@@ -2205,7 +2614,6 @@
       <w:r>
         <w:t xml:space="preserve"> </w:t>
       </w:r>
-      <w:proofErr w:type="gramStart"/>
       <w:r>
         <w:rPr>
           <w:b/>
@@ -2215,11 +2623,13 @@
         <w:t>PUBLIC</w:t>
       </w:r>
       <w:r>
-        <w:t xml:space="preserve">,   </w:t>
-      </w:r>
-      <w:proofErr w:type="gramEnd"/>
-      <w:r>
-        <w:t xml:space="preserve">                                                                     </w:t>
+        <w:t>,</w:t>
+      </w:r>
+      <w:r>
+        <w:t xml:space="preserve"> </w:t>
+      </w:r>
+      <w:r>
+        <w:t xml:space="preserve">                                                                        </w:t>
       </w:r>
       <w:r>
         <w:rPr>
@@ -2232,350 +2642,7 @@
       <w:r>
         <w:t>.</w:t>
       </w:r>
-    </w:p>
-    <w:bookmarkEnd w:id="0"/>
-    <w:p>
-      <w:pPr>
-        <w:ind w:left="720" w:hanging="360"/>
-        <w:jc w:val="both"/>
-      </w:pPr>
-      <w:r>
-        <w:rPr>
-          <w:u w:val="single"/>
-        </w:rPr>
-        <w:t>AUTONOMOUS GLOBAL ECONOMY TREASON PREVENTION SECURITIES SYSTEM</w:t>
-      </w:r>
-      <w:r>
-        <w:t xml:space="preserve"> (</w:t>
-      </w:r>
-      <w:r>
-        <w:rPr>
-          <w:b/>
-          <w:bCs/>
-        </w:rPr>
-        <w:t>2022</w:t>
-      </w:r>
-      <w:r>
-        <w:t xml:space="preserve">) – </w:t>
-      </w:r>
-      <w:r>
-        <w:rPr>
-          <w:b/>
-          <w:bCs/>
-          <w:color w:val="7030A0"/>
-        </w:rPr>
-        <w:t>ENSURES</w:t>
-      </w:r>
-      <w:r>
-        <w:t xml:space="preserve"> </w:t>
-      </w:r>
-      <w:r>
-        <w:rPr>
-          <w:b/>
-          <w:bCs/>
-          <w:color w:val="92D050"/>
-        </w:rPr>
-        <w:t>THAT</w:t>
-      </w:r>
-      <w:r>
-        <w:t xml:space="preserve"> </w:t>
-      </w:r>
-      <w:r>
-        <w:rPr>
-          <w:b/>
-          <w:bCs/>
-          <w:color w:val="FF0000"/>
-        </w:rPr>
-        <w:t xml:space="preserve">ANY </w:t>
-      </w:r>
-      <w:r>
-        <w:rPr>
-          <w:b/>
-          <w:bCs/>
-          <w:color w:val="FF0000"/>
-        </w:rPr>
-        <w:t>GLOBAL ECONOMY TREASON</w:t>
-      </w:r>
-      <w:r>
-        <w:t xml:space="preserve"> </w:t>
-      </w:r>
-      <w:r>
-        <w:rPr>
-          <w:b/>
-          <w:bCs/>
-          <w:color w:val="C00000"/>
-        </w:rPr>
-        <w:t>NEVER</w:t>
-      </w:r>
-      <w:r>
-        <w:t xml:space="preserve"> </w:t>
-      </w:r>
-      <w:r>
-        <w:rPr>
-          <w:b/>
-          <w:bCs/>
-          <w:color w:val="7030A0"/>
-        </w:rPr>
-        <w:t>OCCURS</w:t>
-      </w:r>
-      <w:r>
-        <w:t xml:space="preserve">, </w:t>
-      </w:r>
-      <w:r>
-        <w:rPr>
-          <w:b/>
-          <w:bCs/>
-          <w:color w:val="00B0F0"/>
-        </w:rPr>
-        <w:t>AND</w:t>
-      </w:r>
-      <w:r>
-        <w:t xml:space="preserve"> </w:t>
-      </w:r>
-      <w:r>
-        <w:rPr>
-          <w:b/>
-          <w:bCs/>
-          <w:color w:val="92D050"/>
-        </w:rPr>
-        <w:t>THAT THOSE THAT</w:t>
-      </w:r>
-      <w:r>
-        <w:t xml:space="preserve"> </w:t>
-      </w:r>
-      <w:r>
-        <w:rPr>
-          <w:b/>
-          <w:bCs/>
-          <w:color w:val="7030A0"/>
-        </w:rPr>
-        <w:t>COMMITTED</w:t>
-      </w:r>
-      <w:r>
-        <w:t xml:space="preserve">                     </w:t>
-      </w:r>
-      <w:r>
-        <w:rPr>
-          <w:b/>
-          <w:bCs/>
-          <w:color w:val="FF0000"/>
-        </w:rPr>
-        <w:t>GLOBAL ECONOMY</w:t>
-      </w:r>
-      <w:r>
-        <w:rPr>
-          <w:b/>
-          <w:bCs/>
-          <w:color w:val="FF0000"/>
-        </w:rPr>
-        <w:t xml:space="preserve"> TREASON</w:t>
-      </w:r>
-      <w:r>
-        <w:t xml:space="preserve"> </w:t>
-      </w:r>
-      <w:r>
-        <w:rPr>
-          <w:b/>
-          <w:bCs/>
-          <w:color w:val="92D050"/>
-        </w:rPr>
-        <w:t>ARE</w:t>
-      </w:r>
-      <w:r>
-        <w:t xml:space="preserve"> </w:t>
-      </w:r>
-      <w:r>
-        <w:rPr>
-          <w:b/>
-          <w:bCs/>
-          <w:color w:val="7030A0"/>
-        </w:rPr>
-        <w:t>PROSECUTED</w:t>
-      </w:r>
-      <w:r>
-        <w:t xml:space="preserve"> </w:t>
-      </w:r>
-      <w:r>
-        <w:rPr>
-          <w:b/>
-          <w:bCs/>
-          <w:color w:val="00B0F0"/>
-        </w:rPr>
-        <w:t>AND</w:t>
-      </w:r>
-      <w:r>
-        <w:t xml:space="preserve"> </w:t>
-      </w:r>
-      <w:r>
-        <w:rPr>
-          <w:b/>
-          <w:bCs/>
-          <w:color w:val="7030A0"/>
-        </w:rPr>
-        <w:t>CHARGED</w:t>
-      </w:r>
-      <w:r>
-        <w:t xml:space="preserve"> </w:t>
-      </w:r>
-      <w:r>
-        <w:rPr>
-          <w:b/>
-          <w:bCs/>
-          <w:color w:val="00B0F0"/>
-        </w:rPr>
-        <w:t>AND</w:t>
-      </w:r>
-      <w:r>
-        <w:t xml:space="preserve"> </w:t>
-      </w:r>
-      <w:r>
-        <w:rPr>
-          <w:b/>
-          <w:bCs/>
-          <w:color w:val="7030A0"/>
-        </w:rPr>
-        <w:t>BOOKED</w:t>
-      </w:r>
-      <w:r>
-        <w:t xml:space="preserve"> </w:t>
-      </w:r>
-      <w:r>
-        <w:rPr>
-          <w:b/>
-          <w:bCs/>
-          <w:color w:val="00B0F0"/>
-        </w:rPr>
-        <w:t>AND</w:t>
-      </w:r>
-      <w:r>
-        <w:t xml:space="preserve"> </w:t>
-      </w:r>
-      <w:r>
-        <w:rPr>
-          <w:b/>
-          <w:bCs/>
-          <w:color w:val="7030A0"/>
-        </w:rPr>
-        <w:t>ARRAIGNED</w:t>
-      </w:r>
-      <w:r>
-        <w:t xml:space="preserve"> </w:t>
-      </w:r>
-      <w:r>
-        <w:rPr>
-          <w:b/>
-          <w:bCs/>
-          <w:color w:val="00B0F0"/>
-        </w:rPr>
-        <w:t>AND</w:t>
-      </w:r>
-      <w:r>
-        <w:t xml:space="preserve"> </w:t>
-      </w:r>
-      <w:r>
-        <w:rPr>
-          <w:b/>
-          <w:bCs/>
-          <w:color w:val="7030A0"/>
-        </w:rPr>
-        <w:t>HELD</w:t>
-      </w:r>
-      <w:r>
-        <w:t xml:space="preserve"> </w:t>
-      </w:r>
-      <w:r>
-        <w:rPr>
-          <w:b/>
-          <w:bCs/>
-          <w:color w:val="00B050"/>
-        </w:rPr>
-        <w:t>ACCOUNTABLE</w:t>
-      </w:r>
-      <w:r>
-        <w:t xml:space="preserve"> </w:t>
-      </w:r>
-      <w:r>
-        <w:rPr>
-          <w:b/>
-          <w:bCs/>
-          <w:color w:val="92D050"/>
-        </w:rPr>
-        <w:t>THROUGH</w:t>
-      </w:r>
-      <w:r>
-        <w:t xml:space="preserve"> </w:t>
-      </w:r>
-      <w:r>
-        <w:rPr>
-          <w:b/>
-          <w:bCs/>
-          <w:color w:val="FF0000"/>
-        </w:rPr>
-        <w:t>CRIMINAL CHARGES</w:t>
-      </w:r>
-      <w:r>
-        <w:t xml:space="preserve"> </w:t>
-      </w:r>
-      <w:r>
-        <w:rPr>
-          <w:b/>
-          <w:bCs/>
-          <w:color w:val="92D050"/>
-        </w:rPr>
-        <w:t>THAT</w:t>
-      </w:r>
-      <w:r>
-        <w:t xml:space="preserve"> </w:t>
-      </w:r>
-      <w:r>
-        <w:rPr>
-          <w:b/>
-          <w:bCs/>
-          <w:color w:val="7030A0"/>
-        </w:rPr>
-        <w:t>STICK</w:t>
-      </w:r>
-      <w:r>
-        <w:t xml:space="preserve"> </w:t>
-      </w:r>
-      <w:r>
-        <w:rPr>
-          <w:b/>
-          <w:bCs/>
-          <w:color w:val="0070C0"/>
-        </w:rPr>
-        <w:t>IN</w:t>
-      </w:r>
-      <w:r>
-        <w:t xml:space="preserve"> </w:t>
-      </w:r>
-      <w:proofErr w:type="gramStart"/>
-      <w:r>
-        <w:rPr>
-          <w:b/>
-          <w:bCs/>
-          <w:color w:val="FF0000"/>
-        </w:rPr>
-        <w:t>PUBLIC</w:t>
-      </w:r>
-      <w:r>
-        <w:t xml:space="preserve">,   </w:t>
-      </w:r>
-      <w:proofErr w:type="gramEnd"/>
-      <w:r>
-        <w:t xml:space="preserve">                                                                     </w:t>
-      </w:r>
-      <w:r>
-        <w:rPr>
-          <w:b/>
-          <w:bCs/>
-          <w:color w:val="00B0F0"/>
-        </w:rPr>
-        <w:t>IMPLICITLY-EXPLICITLY GLOBALLY VIRULENTLY DEFINED</w:t>
-      </w:r>
-      <w:r>
-        <w:t>.</w:t>
-      </w:r>
+      <w:bookmarkEnd w:id="0"/>
     </w:p>
     <w:p>
       <w:pPr>
@@ -2586,38 +2653,359 @@
         <w:rPr>
           <w:u w:val="single"/>
         </w:rPr>
+        <w:t xml:space="preserve">GENERALLY </w:t>
+      </w:r>
+      <w:r>
+        <w:rPr>
+          <w:u w:val="single"/>
+        </w:rPr>
+        <w:t>AUTONOMOUS GLOBAL ECONOMY TREASON PREVENTION SECURITIES SYSTEM</w:t>
+      </w:r>
+      <w:r>
+        <w:t xml:space="preserve"> </w:t>
+      </w:r>
+      <w:r>
+        <w:t xml:space="preserve">       </w:t>
+      </w:r>
+      <w:proofErr w:type="gramStart"/>
+      <w:r>
+        <w:t xml:space="preserve">   </w:t>
+      </w:r>
+      <w:r>
+        <w:t>(</w:t>
+      </w:r>
+      <w:proofErr w:type="gramEnd"/>
+      <w:r>
+        <w:rPr>
+          <w:b/>
+          <w:bCs/>
+        </w:rPr>
+        <w:t>2022–2023</w:t>
+      </w:r>
+      <w:r>
+        <w:t>)</w:t>
+      </w:r>
+      <w:r>
+        <w:t xml:space="preserve"> – </w:t>
+      </w:r>
+      <w:r>
+        <w:rPr>
+          <w:b/>
+          <w:bCs/>
+          <w:color w:val="7030A0"/>
+        </w:rPr>
+        <w:t>ENSURES</w:t>
+      </w:r>
+      <w:r>
+        <w:t xml:space="preserve"> </w:t>
+      </w:r>
+      <w:r>
+        <w:rPr>
+          <w:b/>
+          <w:bCs/>
+          <w:color w:val="0070C0"/>
+        </w:rPr>
+        <w:t>THAT</w:t>
+      </w:r>
+      <w:r>
+        <w:t xml:space="preserve"> </w:t>
+      </w:r>
+      <w:r>
+        <w:rPr>
+          <w:b/>
+          <w:bCs/>
+          <w:color w:val="FF0000"/>
+        </w:rPr>
+        <w:t xml:space="preserve">ANY </w:t>
+      </w:r>
+      <w:r>
+        <w:rPr>
+          <w:b/>
+          <w:bCs/>
+          <w:color w:val="FF0000"/>
+        </w:rPr>
+        <w:t>GLOBAL ECONOMY TREASON</w:t>
+      </w:r>
+      <w:r>
+        <w:t xml:space="preserve"> </w:t>
+      </w:r>
+      <w:r>
+        <w:rPr>
+          <w:b/>
+          <w:bCs/>
+          <w:color w:val="C00000"/>
+        </w:rPr>
+        <w:t>NEVER</w:t>
+      </w:r>
+      <w:r>
+        <w:t xml:space="preserve"> </w:t>
+      </w:r>
+      <w:r>
+        <w:rPr>
+          <w:b/>
+          <w:bCs/>
+          <w:color w:val="7030A0"/>
+        </w:rPr>
+        <w:t>OCCURS</w:t>
+      </w:r>
+      <w:r>
+        <w:t xml:space="preserve">, </w:t>
+      </w:r>
+      <w:r>
+        <w:rPr>
+          <w:b/>
+          <w:bCs/>
+          <w:color w:val="00B0F0"/>
+        </w:rPr>
+        <w:t>AND</w:t>
+      </w:r>
+      <w:r>
+        <w:t xml:space="preserve"> </w:t>
+      </w:r>
+      <w:r>
+        <w:rPr>
+          <w:b/>
+          <w:bCs/>
+          <w:color w:val="0070C0"/>
+        </w:rPr>
+        <w:t>THAT</w:t>
+      </w:r>
+      <w:r>
+        <w:rPr>
+          <w:b/>
+          <w:bCs/>
+        </w:rPr>
+        <w:t xml:space="preserve"> </w:t>
+      </w:r>
+      <w:r>
+        <w:rPr>
+          <w:b/>
+          <w:bCs/>
+          <w:color w:val="FF0000"/>
+        </w:rPr>
+        <w:t>THOSE</w:t>
+      </w:r>
+      <w:r>
+        <w:rPr>
+          <w:b/>
+          <w:bCs/>
+        </w:rPr>
+        <w:t xml:space="preserve"> </w:t>
+      </w:r>
+      <w:r>
+        <w:rPr>
+          <w:b/>
+          <w:bCs/>
+          <w:color w:val="0070C0"/>
+        </w:rPr>
+        <w:t>THAT</w:t>
+      </w:r>
+      <w:r>
+        <w:t xml:space="preserve"> </w:t>
+      </w:r>
+      <w:r>
+        <w:rPr>
+          <w:b/>
+          <w:bCs/>
+          <w:color w:val="7030A0"/>
+        </w:rPr>
+        <w:t>COMMITTED</w:t>
+      </w:r>
+      <w:r>
+        <w:t xml:space="preserve"> </w:t>
+      </w:r>
+      <w:r>
+        <w:rPr>
+          <w:b/>
+          <w:bCs/>
+          <w:color w:val="FF0000"/>
+        </w:rPr>
+        <w:t>ANY G</w:t>
+      </w:r>
+      <w:r>
+        <w:rPr>
+          <w:b/>
+          <w:bCs/>
+          <w:color w:val="FF0000"/>
+        </w:rPr>
+        <w:t xml:space="preserve">LOBAL </w:t>
+      </w:r>
+      <w:r>
+        <w:rPr>
+          <w:b/>
+          <w:bCs/>
+          <w:color w:val="FF0000"/>
+        </w:rPr>
+        <w:t>ECONOMY</w:t>
+      </w:r>
+      <w:r>
+        <w:rPr>
+          <w:b/>
+          <w:bCs/>
+          <w:color w:val="FF0000"/>
+        </w:rPr>
+        <w:t xml:space="preserve"> </w:t>
+      </w:r>
+      <w:r>
+        <w:rPr>
+          <w:b/>
+          <w:bCs/>
+          <w:color w:val="FF0000"/>
+        </w:rPr>
+        <w:t>TREASON</w:t>
+      </w:r>
+      <w:r>
+        <w:t xml:space="preserve"> </w:t>
+      </w:r>
+      <w:r>
+        <w:rPr>
+          <w:b/>
+          <w:bCs/>
+          <w:color w:val="0070C0"/>
+        </w:rPr>
+        <w:t>ARE</w:t>
+      </w:r>
+      <w:r>
+        <w:t xml:space="preserve"> </w:t>
+      </w:r>
+      <w:r>
+        <w:rPr>
+          <w:b/>
+          <w:bCs/>
+          <w:color w:val="7030A0"/>
+        </w:rPr>
+        <w:t>PROSECUTED</w:t>
+      </w:r>
+      <w:r>
+        <w:t xml:space="preserve"> </w:t>
+      </w:r>
+      <w:r>
+        <w:rPr>
+          <w:b/>
+          <w:bCs/>
+          <w:color w:val="00B0F0"/>
+        </w:rPr>
+        <w:t>AND</w:t>
+      </w:r>
+      <w:r>
+        <w:t xml:space="preserve"> </w:t>
+      </w:r>
+      <w:r>
+        <w:rPr>
+          <w:b/>
+          <w:bCs/>
+          <w:color w:val="7030A0"/>
+        </w:rPr>
+        <w:t>BOOKED</w:t>
+      </w:r>
+      <w:r>
+        <w:t xml:space="preserve"> </w:t>
+      </w:r>
+      <w:r>
+        <w:rPr>
+          <w:b/>
+          <w:bCs/>
+          <w:color w:val="00B0F0"/>
+        </w:rPr>
         <w:lastRenderedPageBreak/>
-        <w:t>AUTONOMOUS INTERNATIONAL COURT TREASON PREVENTION SECURITIES SYSTEM</w:t>
-      </w:r>
-      <w:r>
-        <w:t xml:space="preserve"> (</w:t>
-      </w:r>
-      <w:r>
-        <w:rPr>
-          <w:b/>
-          <w:bCs/>
-        </w:rPr>
-        <w:t>2022</w:t>
-      </w:r>
-      <w:r>
-        <w:t xml:space="preserve">) – </w:t>
-      </w:r>
-      <w:r>
-        <w:rPr>
-          <w:b/>
-          <w:bCs/>
-          <w:color w:val="7030A0"/>
-        </w:rPr>
-        <w:t>ENSURES</w:t>
-      </w:r>
-      <w:r>
-        <w:t xml:space="preserve"> </w:t>
-      </w:r>
-      <w:r>
-        <w:rPr>
-          <w:b/>
-          <w:bCs/>
-          <w:color w:val="92D050"/>
+        <w:t>AND</w:t>
+      </w:r>
+      <w:r>
+        <w:t xml:space="preserve"> </w:t>
+      </w:r>
+      <w:r>
+        <w:rPr>
+          <w:b/>
+          <w:bCs/>
+          <w:color w:val="7030A0"/>
+        </w:rPr>
+        <w:t>CHARGED</w:t>
+      </w:r>
+      <w:r>
+        <w:t xml:space="preserve"> </w:t>
+      </w:r>
+      <w:r>
+        <w:rPr>
+          <w:b/>
+          <w:bCs/>
+          <w:color w:val="00B0F0"/>
+        </w:rPr>
+        <w:t>AND</w:t>
+      </w:r>
+      <w:r>
+        <w:t xml:space="preserve"> </w:t>
+      </w:r>
+      <w:r>
+        <w:rPr>
+          <w:b/>
+          <w:bCs/>
+          <w:color w:val="7030A0"/>
+        </w:rPr>
+        <w:t>ARRAIGNED</w:t>
+      </w:r>
+      <w:r>
+        <w:t xml:space="preserve"> </w:t>
+      </w:r>
+      <w:r>
+        <w:rPr>
+          <w:b/>
+          <w:bCs/>
+          <w:color w:val="00B0F0"/>
+        </w:rPr>
+        <w:t>AND</w:t>
+      </w:r>
+      <w:r>
+        <w:t xml:space="preserve"> </w:t>
+      </w:r>
+      <w:r>
+        <w:rPr>
+          <w:b/>
+          <w:bCs/>
+          <w:color w:val="7030A0"/>
+        </w:rPr>
+        <w:t>HELD</w:t>
+      </w:r>
+      <w:r>
+        <w:t xml:space="preserve"> </w:t>
+      </w:r>
+      <w:r>
+        <w:rPr>
+          <w:b/>
+          <w:bCs/>
+          <w:color w:val="00B050"/>
+        </w:rPr>
+        <w:t>ACCOUNTABLE</w:t>
+      </w:r>
+      <w:r>
+        <w:t xml:space="preserve"> </w:t>
+      </w:r>
+      <w:r>
+        <w:rPr>
+          <w:b/>
+          <w:bCs/>
+          <w:color w:val="0070C0"/>
+        </w:rPr>
+        <w:t>THROUGH</w:t>
+      </w:r>
+      <w:r>
+        <w:t xml:space="preserve"> </w:t>
+      </w:r>
+      <w:r>
+        <w:rPr>
+          <w:b/>
+          <w:bCs/>
+          <w:color w:val="FF0000"/>
+        </w:rPr>
+        <w:t>CRIMINAL CHARGES</w:t>
+      </w:r>
+      <w:r>
+        <w:t xml:space="preserve"> </w:t>
+      </w:r>
+      <w:r>
+        <w:rPr>
+          <w:b/>
+          <w:bCs/>
+          <w:color w:val="0070C0"/>
         </w:rPr>
         <w:t>THAT</w:t>
       </w:r>
@@ -2628,253 +3016,6 @@
         <w:rPr>
           <w:b/>
           <w:bCs/>
-          <w:color w:val="FF0000"/>
-        </w:rPr>
-        <w:t xml:space="preserve">ANY </w:t>
-      </w:r>
-      <w:r>
-        <w:rPr>
-          <w:b/>
-          <w:bCs/>
-          <w:color w:val="FF0000"/>
-        </w:rPr>
-        <w:t>INTERNATIONAL COURT TREASON</w:t>
-      </w:r>
-      <w:r>
-        <w:t xml:space="preserve"> </w:t>
-      </w:r>
-      <w:r>
-        <w:rPr>
-          <w:b/>
-          <w:bCs/>
-          <w:color w:val="C00000"/>
-        </w:rPr>
-        <w:t>NEVER</w:t>
-      </w:r>
-      <w:r>
-        <w:t xml:space="preserve"> </w:t>
-      </w:r>
-      <w:r>
-        <w:rPr>
-          <w:b/>
-          <w:bCs/>
-          <w:color w:val="7030A0"/>
-        </w:rPr>
-        <w:t>OCCURS</w:t>
-      </w:r>
-      <w:r>
-        <w:t xml:space="preserve">, </w:t>
-      </w:r>
-      <w:r>
-        <w:rPr>
-          <w:b/>
-          <w:bCs/>
-          <w:color w:val="00B0F0"/>
-        </w:rPr>
-        <w:t>AND</w:t>
-      </w:r>
-      <w:r>
-        <w:t xml:space="preserve"> </w:t>
-      </w:r>
-      <w:r>
-        <w:rPr>
-          <w:b/>
-          <w:bCs/>
-          <w:color w:val="92D050"/>
-        </w:rPr>
-        <w:t>THAT THOSE THAT</w:t>
-      </w:r>
-      <w:r>
-        <w:t xml:space="preserve"> </w:t>
-      </w:r>
-      <w:r>
-        <w:rPr>
-          <w:b/>
-          <w:bCs/>
-          <w:color w:val="7030A0"/>
-        </w:rPr>
-        <w:t>COMMITTED</w:t>
-      </w:r>
-      <w:r>
-        <w:t xml:space="preserve"> </w:t>
-      </w:r>
-      <w:r>
-        <w:rPr>
-          <w:b/>
-          <w:bCs/>
-          <w:color w:val="FF0000"/>
-        </w:rPr>
-        <w:t>INTERNATIONAL COURT</w:t>
-      </w:r>
-      <w:r>
-        <w:rPr>
-          <w:b/>
-          <w:bCs/>
-          <w:color w:val="FF0000"/>
-        </w:rPr>
-        <w:t xml:space="preserve"> TREASON</w:t>
-      </w:r>
-      <w:r>
-        <w:t xml:space="preserve"> </w:t>
-      </w:r>
-      <w:r>
-        <w:rPr>
-          <w:b/>
-          <w:bCs/>
-          <w:color w:val="92D050"/>
-        </w:rPr>
-        <w:t>ARE</w:t>
-      </w:r>
-      <w:r>
-        <w:t xml:space="preserve"> </w:t>
-      </w:r>
-      <w:r>
-        <w:rPr>
-          <w:b/>
-          <w:bCs/>
-          <w:color w:val="7030A0"/>
-        </w:rPr>
-        <w:t>PROSECUTED</w:t>
-      </w:r>
-      <w:r>
-        <w:t xml:space="preserve"> </w:t>
-      </w:r>
-      <w:r>
-        <w:rPr>
-          <w:b/>
-          <w:bCs/>
-          <w:color w:val="00B0F0"/>
-        </w:rPr>
-        <w:t>AND</w:t>
-      </w:r>
-      <w:r>
-        <w:t xml:space="preserve"> </w:t>
-      </w:r>
-      <w:r>
-        <w:rPr>
-          <w:b/>
-          <w:bCs/>
-          <w:color w:val="7030A0"/>
-        </w:rPr>
-        <w:t>CHARGED</w:t>
-      </w:r>
-      <w:r>
-        <w:t xml:space="preserve"> </w:t>
-      </w:r>
-      <w:r>
-        <w:rPr>
-          <w:b/>
-          <w:bCs/>
-          <w:color w:val="00B0F0"/>
-        </w:rPr>
-        <w:t>AND</w:t>
-      </w:r>
-      <w:r>
-        <w:t xml:space="preserve"> </w:t>
-      </w:r>
-      <w:r>
-        <w:rPr>
-          <w:b/>
-          <w:bCs/>
-          <w:color w:val="7030A0"/>
-        </w:rPr>
-        <w:t>BOOKED</w:t>
-      </w:r>
-      <w:r>
-        <w:t xml:space="preserve"> </w:t>
-      </w:r>
-      <w:r>
-        <w:rPr>
-          <w:b/>
-          <w:bCs/>
-          <w:color w:val="00B0F0"/>
-        </w:rPr>
-        <w:t>AND</w:t>
-      </w:r>
-      <w:r>
-        <w:t xml:space="preserve"> </w:t>
-      </w:r>
-      <w:r>
-        <w:rPr>
-          <w:b/>
-          <w:bCs/>
-          <w:color w:val="7030A0"/>
-        </w:rPr>
-        <w:t>ARRAIGNED</w:t>
-      </w:r>
-      <w:r>
-        <w:t xml:space="preserve"> </w:t>
-      </w:r>
-      <w:r>
-        <w:rPr>
-          <w:b/>
-          <w:bCs/>
-          <w:color w:val="00B0F0"/>
-        </w:rPr>
-        <w:t>AND</w:t>
-      </w:r>
-      <w:r>
-        <w:t xml:space="preserve"> </w:t>
-      </w:r>
-      <w:r>
-        <w:rPr>
-          <w:b/>
-          <w:bCs/>
-          <w:color w:val="7030A0"/>
-        </w:rPr>
-        <w:t>HELD</w:t>
-      </w:r>
-      <w:r>
-        <w:t xml:space="preserve"> </w:t>
-      </w:r>
-      <w:r>
-        <w:rPr>
-          <w:b/>
-          <w:bCs/>
-          <w:color w:val="00B050"/>
-        </w:rPr>
-        <w:t>ACCOUNTABLE</w:t>
-      </w:r>
-      <w:r>
-        <w:t xml:space="preserve"> </w:t>
-      </w:r>
-      <w:r>
-        <w:rPr>
-          <w:b/>
-          <w:bCs/>
-          <w:color w:val="92D050"/>
-        </w:rPr>
-        <w:t>THROUGH</w:t>
-      </w:r>
-      <w:r>
-        <w:t xml:space="preserve"> </w:t>
-      </w:r>
-      <w:r>
-        <w:rPr>
-          <w:b/>
-          <w:bCs/>
-          <w:color w:val="FF0000"/>
-        </w:rPr>
-        <w:t>CRIMINAL CHARGES</w:t>
-      </w:r>
-      <w:r>
-        <w:t xml:space="preserve"> </w:t>
-      </w:r>
-      <w:r>
-        <w:rPr>
-          <w:b/>
-          <w:bCs/>
-          <w:color w:val="92D050"/>
-        </w:rPr>
-        <w:t>THAT</w:t>
-      </w:r>
-      <w:r>
-        <w:t xml:space="preserve"> </w:t>
-      </w:r>
-      <w:r>
-        <w:rPr>
-          <w:b/>
-          <w:bCs/>
           <w:color w:val="7030A0"/>
         </w:rPr>
         <w:t>STICK</w:t>
@@ -2902,7 +3043,10 @@
         <w:t>PUBLIC</w:t>
       </w:r>
       <w:r>
-        <w:t xml:space="preserve">, </w:t>
+        <w:t>,</w:t>
+      </w:r>
+      <w:r>
+        <w:t xml:space="preserve"> </w:t>
       </w:r>
       <w:r>
         <w:rPr>
@@ -2925,6 +3069,435 @@
         <w:rPr>
           <w:u w:val="single"/>
         </w:rPr>
+        <w:t>AUTONOMOUS INTERNATIONAL COURT TREASON PREVENTION SECURITIES SYSTEM</w:t>
+      </w:r>
+      <w:r>
+        <w:t xml:space="preserve"> (</w:t>
+      </w:r>
+      <w:r>
+        <w:rPr>
+          <w:b/>
+          <w:bCs/>
+        </w:rPr>
+        <w:t>2022</w:t>
+      </w:r>
+      <w:r>
+        <w:rPr>
+          <w:b/>
+          <w:bCs/>
+        </w:rPr>
+        <w:t>–2023</w:t>
+      </w:r>
+      <w:r>
+        <w:t xml:space="preserve">) – </w:t>
+      </w:r>
+      <w:r>
+        <w:rPr>
+          <w:b/>
+          <w:bCs/>
+          <w:color w:val="7030A0"/>
+        </w:rPr>
+        <w:t>ENSURES</w:t>
+      </w:r>
+      <w:r>
+        <w:t xml:space="preserve"> </w:t>
+      </w:r>
+      <w:r>
+        <w:rPr>
+          <w:b/>
+          <w:bCs/>
+          <w:color w:val="0070C0"/>
+        </w:rPr>
+        <w:t>THAT</w:t>
+      </w:r>
+      <w:r>
+        <w:t xml:space="preserve"> </w:t>
+      </w:r>
+      <w:r>
+        <w:rPr>
+          <w:b/>
+          <w:bCs/>
+          <w:color w:val="FF0000"/>
+        </w:rPr>
+        <w:t xml:space="preserve">ANY </w:t>
+      </w:r>
+      <w:r>
+        <w:rPr>
+          <w:b/>
+          <w:bCs/>
+          <w:color w:val="FF0000"/>
+        </w:rPr>
+        <w:t>INTERNATIONAL COURT TREASON</w:t>
+      </w:r>
+      <w:r>
+        <w:t xml:space="preserve"> </w:t>
+      </w:r>
+      <w:r>
+        <w:rPr>
+          <w:b/>
+          <w:bCs/>
+          <w:color w:val="C00000"/>
+        </w:rPr>
+        <w:t>NEVER</w:t>
+      </w:r>
+      <w:r>
+        <w:t xml:space="preserve"> </w:t>
+      </w:r>
+      <w:r>
+        <w:rPr>
+          <w:b/>
+          <w:bCs/>
+          <w:color w:val="7030A0"/>
+        </w:rPr>
+        <w:t>OCCURS</w:t>
+      </w:r>
+      <w:r>
+        <w:t xml:space="preserve">, </w:t>
+      </w:r>
+      <w:r>
+        <w:rPr>
+          <w:b/>
+          <w:bCs/>
+          <w:color w:val="00B0F0"/>
+        </w:rPr>
+        <w:t>AND</w:t>
+      </w:r>
+      <w:r>
+        <w:t xml:space="preserve"> </w:t>
+      </w:r>
+      <w:r>
+        <w:rPr>
+          <w:b/>
+          <w:bCs/>
+          <w:color w:val="0070C0"/>
+        </w:rPr>
+        <w:t>THAT</w:t>
+      </w:r>
+      <w:r>
+        <w:rPr>
+          <w:b/>
+          <w:bCs/>
+        </w:rPr>
+        <w:t xml:space="preserve"> </w:t>
+      </w:r>
+      <w:r>
+        <w:rPr>
+          <w:b/>
+          <w:bCs/>
+          <w:color w:val="FF0000"/>
+        </w:rPr>
+        <w:t>THOSE</w:t>
+      </w:r>
+      <w:r>
+        <w:rPr>
+          <w:b/>
+          <w:bCs/>
+        </w:rPr>
+        <w:t xml:space="preserve"> </w:t>
+      </w:r>
+      <w:r>
+        <w:rPr>
+          <w:b/>
+          <w:bCs/>
+          <w:color w:val="0070C0"/>
+        </w:rPr>
+        <w:t>THAT</w:t>
+      </w:r>
+      <w:r>
+        <w:t xml:space="preserve"> </w:t>
+      </w:r>
+      <w:r>
+        <w:rPr>
+          <w:b/>
+          <w:bCs/>
+          <w:color w:val="7030A0"/>
+        </w:rPr>
+        <w:t>COMMITTED</w:t>
+      </w:r>
+      <w:r>
+        <w:t xml:space="preserve"> </w:t>
+      </w:r>
+      <w:r>
+        <w:rPr>
+          <w:b/>
+          <w:bCs/>
+          <w:color w:val="FF0000"/>
+        </w:rPr>
+        <w:t>ANY I</w:t>
+      </w:r>
+      <w:r>
+        <w:rPr>
+          <w:b/>
+          <w:bCs/>
+          <w:color w:val="FF0000"/>
+        </w:rPr>
+        <w:t xml:space="preserve">NTERNATIONAL </w:t>
+      </w:r>
+      <w:r>
+        <w:rPr>
+          <w:b/>
+          <w:bCs/>
+          <w:color w:val="FF0000"/>
+        </w:rPr>
+        <w:t>COURT</w:t>
+      </w:r>
+      <w:r>
+        <w:rPr>
+          <w:b/>
+          <w:bCs/>
+          <w:color w:val="FF0000"/>
+        </w:rPr>
+        <w:t xml:space="preserve"> </w:t>
+      </w:r>
+      <w:r>
+        <w:rPr>
+          <w:b/>
+          <w:bCs/>
+          <w:color w:val="FF0000"/>
+        </w:rPr>
+        <w:t>TREASON</w:t>
+      </w:r>
+      <w:r>
+        <w:t xml:space="preserve"> </w:t>
+      </w:r>
+      <w:r>
+        <w:rPr>
+          <w:b/>
+          <w:bCs/>
+          <w:color w:val="0070C0"/>
+        </w:rPr>
+        <w:t>ARE</w:t>
+      </w:r>
+      <w:r>
+        <w:t xml:space="preserve"> </w:t>
+      </w:r>
+      <w:r>
+        <w:rPr>
+          <w:b/>
+          <w:bCs/>
+          <w:color w:val="7030A0"/>
+        </w:rPr>
+        <w:t>PROSECUTED</w:t>
+      </w:r>
+      <w:r>
+        <w:t xml:space="preserve"> </w:t>
+      </w:r>
+      <w:r>
+        <w:rPr>
+          <w:b/>
+          <w:bCs/>
+          <w:color w:val="00B0F0"/>
+        </w:rPr>
+        <w:t>AND</w:t>
+      </w:r>
+      <w:r>
+        <w:t xml:space="preserve"> </w:t>
+      </w:r>
+      <w:r>
+        <w:rPr>
+          <w:b/>
+          <w:bCs/>
+          <w:color w:val="7030A0"/>
+        </w:rPr>
+        <w:t>BOOKED</w:t>
+      </w:r>
+      <w:r>
+        <w:t xml:space="preserve"> </w:t>
+      </w:r>
+      <w:r>
+        <w:rPr>
+          <w:b/>
+          <w:bCs/>
+          <w:color w:val="00B0F0"/>
+        </w:rPr>
+        <w:t>AND</w:t>
+      </w:r>
+      <w:r>
+        <w:t xml:space="preserve"> </w:t>
+      </w:r>
+      <w:r>
+        <w:rPr>
+          <w:b/>
+          <w:bCs/>
+          <w:color w:val="7030A0"/>
+        </w:rPr>
+        <w:t>CHARGED</w:t>
+      </w:r>
+      <w:r>
+        <w:t xml:space="preserve"> </w:t>
+      </w:r>
+      <w:r>
+        <w:rPr>
+          <w:b/>
+          <w:bCs/>
+          <w:color w:val="00B0F0"/>
+        </w:rPr>
+        <w:t>AND</w:t>
+      </w:r>
+      <w:r>
+        <w:t xml:space="preserve"> </w:t>
+      </w:r>
+      <w:r>
+        <w:rPr>
+          <w:b/>
+          <w:bCs/>
+          <w:color w:val="7030A0"/>
+        </w:rPr>
+        <w:t>ARRAIGNED</w:t>
+      </w:r>
+      <w:r>
+        <w:t xml:space="preserve"> </w:t>
+      </w:r>
+      <w:r>
+        <w:rPr>
+          <w:b/>
+          <w:bCs/>
+          <w:color w:val="00B0F0"/>
+        </w:rPr>
+        <w:t>AND</w:t>
+      </w:r>
+      <w:r>
+        <w:t xml:space="preserve"> </w:t>
+      </w:r>
+      <w:r>
+        <w:rPr>
+          <w:b/>
+          <w:bCs/>
+          <w:color w:val="7030A0"/>
+        </w:rPr>
+        <w:t>HELD</w:t>
+      </w:r>
+      <w:r>
+        <w:t xml:space="preserve"> </w:t>
+      </w:r>
+      <w:r>
+        <w:rPr>
+          <w:b/>
+          <w:bCs/>
+          <w:color w:val="00B050"/>
+        </w:rPr>
+        <w:t>ACCOUNTABLE</w:t>
+      </w:r>
+      <w:r>
+        <w:t xml:space="preserve"> </w:t>
+      </w:r>
+      <w:r>
+        <w:rPr>
+          <w:b/>
+          <w:bCs/>
+          <w:color w:val="0070C0"/>
+        </w:rPr>
+        <w:t>THROUGH</w:t>
+      </w:r>
+      <w:r>
+        <w:t xml:space="preserve"> </w:t>
+      </w:r>
+      <w:r>
+        <w:t xml:space="preserve">                                          </w:t>
+      </w:r>
+      <w:r>
+        <w:rPr>
+          <w:b/>
+          <w:bCs/>
+          <w:color w:val="FF0000"/>
+        </w:rPr>
+        <w:t>ANY C</w:t>
+      </w:r>
+      <w:r>
+        <w:rPr>
+          <w:b/>
+          <w:bCs/>
+          <w:color w:val="FF0000"/>
+        </w:rPr>
+        <w:t xml:space="preserve">RIMINAL </w:t>
+      </w:r>
+      <w:r>
+        <w:rPr>
+          <w:b/>
+          <w:bCs/>
+          <w:color w:val="FF0000"/>
+        </w:rPr>
+        <w:t>CHARGES</w:t>
+      </w:r>
+      <w:r>
+        <w:t xml:space="preserve"> </w:t>
+      </w:r>
+      <w:r>
+        <w:rPr>
+          <w:b/>
+          <w:bCs/>
+          <w:color w:val="0070C0"/>
+        </w:rPr>
+        <w:t>THAT</w:t>
+      </w:r>
+      <w:r>
+        <w:t xml:space="preserve"> </w:t>
+      </w:r>
+      <w:r>
+        <w:rPr>
+          <w:b/>
+          <w:bCs/>
+          <w:color w:val="7030A0"/>
+        </w:rPr>
+        <w:t>STICK</w:t>
+      </w:r>
+      <w:r>
+        <w:t xml:space="preserve"> </w:t>
+      </w:r>
+      <w:r>
+        <w:rPr>
+          <w:b/>
+          <w:bCs/>
+          <w:color w:val="0070C0"/>
+        </w:rPr>
+        <w:t>IN</w:t>
+      </w:r>
+      <w:r>
+        <w:t xml:space="preserve"> </w:t>
+      </w:r>
+      <w:proofErr w:type="gramStart"/>
+      <w:r>
+        <w:rPr>
+          <w:b/>
+          <w:bCs/>
+          <w:color w:val="FF0000"/>
+        </w:rPr>
+        <w:t>PUBLIC</w:t>
+      </w:r>
+      <w:r>
+        <w:t>,</w:t>
+      </w:r>
+      <w:r>
+        <w:t xml:space="preserve"> </w:t>
+      </w:r>
+      <w:r>
+        <w:t xml:space="preserve">  </w:t>
+      </w:r>
+      <w:proofErr w:type="gramEnd"/>
+      <w:r>
+        <w:t xml:space="preserve">                                                                  </w:t>
+      </w:r>
+      <w:r>
+        <w:rPr>
+          <w:b/>
+          <w:bCs/>
+          <w:color w:val="00B0F0"/>
+        </w:rPr>
+        <w:t>IMPLICITLY-EXPLICITLY GLOBALLY VIRULENTLY DEFINED</w:t>
+      </w:r>
+      <w:r>
+        <w:t>.</w:t>
+      </w:r>
+    </w:p>
+    <w:p>
+      <w:pPr>
+        <w:ind w:left="720" w:hanging="360"/>
+        <w:jc w:val="both"/>
+      </w:pPr>
+      <w:r>
+        <w:rPr>
+          <w:u w:val="single"/>
+        </w:rPr>
         <w:t>AUTONOMOUS ROOT KIT TREASON PREVENTION SECURITIES SYSTEM</w:t>
       </w:r>
       <w:r>
@@ -2938,6 +3511,13 @@
         <w:t>2022</w:t>
       </w:r>
       <w:r>
+        <w:rPr>
+          <w:b/>
+          <w:bCs/>
+        </w:rPr>
+        <w:t>–2023</w:t>
+      </w:r>
+      <w:r>
         <w:t xml:space="preserve">) – </w:t>
       </w:r>
       <w:r>
@@ -2955,7 +3535,7 @@
         <w:rPr>
           <w:b/>
           <w:bCs/>
-          <w:color w:val="92D050"/>
+          <w:color w:val="0070C0"/>
         </w:rPr>
         <w:t>THAT</w:t>
       </w:r>
@@ -3018,9 +3598,39 @@
         <w:rPr>
           <w:b/>
           <w:bCs/>
-          <w:color w:val="92D050"/>
-        </w:rPr>
-        <w:t>THAT THOSE THAT</w:t>
+          <w:color w:val="0070C0"/>
+        </w:rPr>
+        <w:t>THAT</w:t>
+      </w:r>
+      <w:r>
+        <w:rPr>
+          <w:b/>
+          <w:bCs/>
+        </w:rPr>
+        <w:t xml:space="preserve"> </w:t>
+      </w:r>
+      <w:r>
+        <w:rPr>
+          <w:b/>
+          <w:bCs/>
+          <w:color w:val="FF0000"/>
+        </w:rPr>
+        <w:t>THOSE</w:t>
+      </w:r>
+      <w:r>
+        <w:rPr>
+          <w:b/>
+          <w:bCs/>
+        </w:rPr>
+        <w:t xml:space="preserve"> </w:t>
+      </w:r>
+      <w:r>
+        <w:rPr>
+          <w:b/>
+          <w:bCs/>
+          <w:color w:val="0070C0"/>
+        </w:rPr>
+        <w:t>THAT</w:t>
       </w:r>
       <w:r>
         <w:t xml:space="preserve"> </w:t>
@@ -3034,6 +3644,9 @@
         <w:t>COMMITTED</w:t>
       </w:r>
       <w:r>
+        <w:t xml:space="preserve"> </w:t>
+      </w:r>
+      <w:r>
         <w:t xml:space="preserve">                          </w:t>
       </w:r>
       <w:r>
@@ -3042,24 +3655,48 @@
           <w:bCs/>
           <w:color w:val="FF0000"/>
         </w:rPr>
-        <w:t>ROOT KIT</w:t>
-      </w:r>
-      <w:r>
-        <w:rPr>
-          <w:b/>
-          <w:bCs/>
-          <w:color w:val="FF0000"/>
-        </w:rPr>
-        <w:t xml:space="preserve"> TREASON</w:t>
-      </w:r>
-      <w:r>
-        <w:t xml:space="preserve"> </w:t>
-      </w:r>
-      <w:r>
-        <w:rPr>
-          <w:b/>
-          <w:bCs/>
-          <w:color w:val="92D050"/>
+        <w:t>ANY R</w:t>
+      </w:r>
+      <w:r>
+        <w:rPr>
+          <w:b/>
+          <w:bCs/>
+          <w:color w:val="FF0000"/>
+        </w:rPr>
+        <w:t xml:space="preserve">OOT </w:t>
+      </w:r>
+      <w:r>
+        <w:rPr>
+          <w:b/>
+          <w:bCs/>
+          <w:color w:val="FF0000"/>
+        </w:rPr>
+        <w:t>KIT</w:t>
+      </w:r>
+      <w:r>
+        <w:rPr>
+          <w:b/>
+          <w:bCs/>
+          <w:color w:val="FF0000"/>
+        </w:rPr>
+        <w:t xml:space="preserve"> </w:t>
+      </w:r>
+      <w:r>
+        <w:rPr>
+          <w:b/>
+          <w:bCs/>
+          <w:color w:val="FF0000"/>
+        </w:rPr>
+        <w:t>TREASON</w:t>
+      </w:r>
+      <w:r>
+        <w:t xml:space="preserve"> </w:t>
+      </w:r>
+      <w:r>
+        <w:rPr>
+          <w:b/>
+          <w:bCs/>
+          <w:color w:val="0070C0"/>
         </w:rPr>
         <w:t>ARE</w:t>
       </w:r>
@@ -3094,6 +3731,28 @@
           <w:bCs/>
           <w:color w:val="7030A0"/>
         </w:rPr>
+        <w:t>BOOKED</w:t>
+      </w:r>
+      <w:r>
+        <w:t xml:space="preserve"> </w:t>
+      </w:r>
+      <w:r>
+        <w:rPr>
+          <w:b/>
+          <w:bCs/>
+          <w:color w:val="00B0F0"/>
+        </w:rPr>
+        <w:t>AND</w:t>
+      </w:r>
+      <w:r>
+        <w:t xml:space="preserve"> </w:t>
+      </w:r>
+      <w:r>
+        <w:rPr>
+          <w:b/>
+          <w:bCs/>
+          <w:color w:val="7030A0"/>
+        </w:rPr>
         <w:t>CHARGED</w:t>
       </w:r>
       <w:r>
@@ -3116,7 +3775,7 @@
           <w:bCs/>
           <w:color w:val="7030A0"/>
         </w:rPr>
-        <w:t>BOOKED</w:t>
+        <w:t>ARRAIGNED</w:t>
       </w:r>
       <w:r>
         <w:t xml:space="preserve"> </w:t>
@@ -3138,28 +3797,6 @@
           <w:bCs/>
           <w:color w:val="7030A0"/>
         </w:rPr>
-        <w:t>ARRAIGNED</w:t>
-      </w:r>
-      <w:r>
-        <w:t xml:space="preserve"> </w:t>
-      </w:r>
-      <w:r>
-        <w:rPr>
-          <w:b/>
-          <w:bCs/>
-          <w:color w:val="00B0F0"/>
-        </w:rPr>
-        <w:t>AND</w:t>
-      </w:r>
-      <w:r>
-        <w:t xml:space="preserve"> </w:t>
-      </w:r>
-      <w:r>
-        <w:rPr>
-          <w:b/>
-          <w:bCs/>
-          <w:color w:val="7030A0"/>
-        </w:rPr>
         <w:t>HELD</w:t>
       </w:r>
       <w:r>
@@ -3180,7 +3817,7 @@
         <w:rPr>
           <w:b/>
           <w:bCs/>
-          <w:color w:val="92D050"/>
+          <w:color w:val="0070C0"/>
         </w:rPr>
         <w:t>THROUGH</w:t>
       </w:r>
@@ -3193,16 +3830,32 @@
           <w:bCs/>
           <w:color w:val="FF0000"/>
         </w:rPr>
-        <w:t>CRIMINAL CHARGES</w:t>
-      </w:r>
-      <w:r>
-        <w:t xml:space="preserve"> </w:t>
-      </w:r>
-      <w:r>
-        <w:rPr>
-          <w:b/>
-          <w:bCs/>
-          <w:color w:val="92D050"/>
+        <w:t>ANY C</w:t>
+      </w:r>
+      <w:r>
+        <w:rPr>
+          <w:b/>
+          <w:bCs/>
+          <w:color w:val="FF0000"/>
+        </w:rPr>
+        <w:t xml:space="preserve">RIMINAL </w:t>
+      </w:r>
+      <w:r>
+        <w:rPr>
+          <w:b/>
+          <w:bCs/>
+          <w:color w:val="FF0000"/>
+        </w:rPr>
+        <w:t>CHARGES</w:t>
+      </w:r>
+      <w:r>
+        <w:t xml:space="preserve"> </w:t>
+      </w:r>
+      <w:r>
+        <w:rPr>
+          <w:b/>
+          <w:bCs/>
+          <w:color w:val="0070C0"/>
         </w:rPr>
         <w:t>THAT</w:t>
       </w:r>
@@ -3241,11 +3894,17 @@
         <w:t>PUBLIC</w:t>
       </w:r>
       <w:r>
-        <w:t xml:space="preserve">,   </w:t>
+        <w:t>,</w:t>
+      </w:r>
+      <w:r>
+        <w:t xml:space="preserve"> </w:t>
+      </w:r>
+      <w:r>
+        <w:t xml:space="preserve">  </w:t>
       </w:r>
       <w:proofErr w:type="gramEnd"/>
       <w:r>
-        <w:t xml:space="preserve">                                                                                  </w:t>
+        <w:t xml:space="preserve">       </w:t>
       </w:r>
       <w:r>
         <w:rPr>
@@ -3268,11 +3927,25 @@
         <w:rPr>
           <w:u w:val="single"/>
         </w:rPr>
+        <w:t xml:space="preserve">GENERALLY </w:t>
+      </w:r>
+      <w:r>
+        <w:rPr>
+          <w:u w:val="single"/>
+        </w:rPr>
         <w:t>AUTONOMOUS SECRET SERVICE TREASON PREVENTION SECURITIES SYSTEM</w:t>
       </w:r>
       <w:r>
-        <w:t xml:space="preserve"> (</w:t>
-      </w:r>
+        <w:t xml:space="preserve"> </w:t>
+      </w:r>
+      <w:proofErr w:type="gramStart"/>
+      <w:r>
+        <w:t xml:space="preserve">   </w:t>
+      </w:r>
+      <w:r>
+        <w:t>(</w:t>
+      </w:r>
+      <w:proofErr w:type="gramEnd"/>
       <w:r>
         <w:rPr>
           <w:b/>
@@ -3281,6 +3954,13 @@
         <w:t>2022</w:t>
       </w:r>
       <w:r>
+        <w:rPr>
+          <w:b/>
+          <w:bCs/>
+        </w:rPr>
+        <w:t>–2023</w:t>
+      </w:r>
+      <w:r>
         <w:t xml:space="preserve">) – </w:t>
       </w:r>
       <w:r>
@@ -3298,7 +3978,7 @@
         <w:rPr>
           <w:b/>
           <w:bCs/>
-          <w:color w:val="92D050"/>
+          <w:color w:val="0070C0"/>
         </w:rPr>
         <w:t>THAT</w:t>
       </w:r>
@@ -3361,9 +4041,39 @@
         <w:rPr>
           <w:b/>
           <w:bCs/>
-          <w:color w:val="92D050"/>
-        </w:rPr>
-        <w:t>THAT THOSE THAT</w:t>
+          <w:color w:val="0070C0"/>
+        </w:rPr>
+        <w:t>THAT</w:t>
+      </w:r>
+      <w:r>
+        <w:rPr>
+          <w:b/>
+          <w:bCs/>
+        </w:rPr>
+        <w:t xml:space="preserve"> </w:t>
+      </w:r>
+      <w:r>
+        <w:rPr>
+          <w:b/>
+          <w:bCs/>
+          <w:color w:val="FF0000"/>
+        </w:rPr>
+        <w:t>THOSE</w:t>
+      </w:r>
+      <w:r>
+        <w:rPr>
+          <w:b/>
+          <w:bCs/>
+        </w:rPr>
+        <w:t xml:space="preserve"> </w:t>
+      </w:r>
+      <w:r>
+        <w:rPr>
+          <w:b/>
+          <w:bCs/>
+          <w:color w:val="0070C0"/>
+        </w:rPr>
+        <w:t>THAT</w:t>
       </w:r>
       <w:r>
         <w:t xml:space="preserve"> </w:t>
@@ -3385,7 +4095,39 @@
           <w:bCs/>
           <w:color w:val="FF0000"/>
         </w:rPr>
-        <w:t>SECRET SERVICE TREASON</w:t>
+        <w:t>ANY S</w:t>
+      </w:r>
+      <w:r>
+        <w:rPr>
+          <w:b/>
+          <w:bCs/>
+          <w:color w:val="FF0000"/>
+        </w:rPr>
+        <w:t xml:space="preserve">ECRET </w:t>
+      </w:r>
+      <w:r>
+        <w:rPr>
+          <w:b/>
+          <w:bCs/>
+          <w:color w:val="FF0000"/>
+        </w:rPr>
+        <w:t>SERVICE</w:t>
+      </w:r>
+      <w:r>
+        <w:rPr>
+          <w:b/>
+          <w:bCs/>
+          <w:color w:val="FF0000"/>
+        </w:rPr>
+        <w:t xml:space="preserve"> </w:t>
+      </w:r>
+      <w:r>
+        <w:rPr>
+          <w:b/>
+          <w:bCs/>
+          <w:color w:val="FF0000"/>
+        </w:rPr>
+        <w:t>TREASON</w:t>
       </w:r>
       <w:r>
         <w:t xml:space="preserve"> </w:t>
@@ -3396,6 +4138,190 @@
           <w:bCs/>
           <w:color w:val="0070C0"/>
         </w:rPr>
+        <w:t>ARE</w:t>
+      </w:r>
+      <w:r>
+        <w:t xml:space="preserve"> </w:t>
+      </w:r>
+      <w:r>
+        <w:rPr>
+          <w:b/>
+          <w:bCs/>
+          <w:color w:val="7030A0"/>
+        </w:rPr>
+        <w:t>PROSECUTED</w:t>
+      </w:r>
+      <w:r>
+        <w:t xml:space="preserve"> </w:t>
+      </w:r>
+      <w:r>
+        <w:rPr>
+          <w:b/>
+          <w:bCs/>
+          <w:color w:val="00B0F0"/>
+        </w:rPr>
+        <w:t>AND</w:t>
+      </w:r>
+      <w:r>
+        <w:t xml:space="preserve"> </w:t>
+      </w:r>
+      <w:r>
+        <w:rPr>
+          <w:b/>
+          <w:bCs/>
+          <w:color w:val="7030A0"/>
+        </w:rPr>
+        <w:t>BOOKED</w:t>
+      </w:r>
+      <w:r>
+        <w:t xml:space="preserve"> </w:t>
+      </w:r>
+      <w:r>
+        <w:rPr>
+          <w:b/>
+          <w:bCs/>
+          <w:color w:val="00B0F0"/>
+        </w:rPr>
+        <w:t>AND</w:t>
+      </w:r>
+      <w:r>
+        <w:t xml:space="preserve"> </w:t>
+      </w:r>
+      <w:r>
+        <w:rPr>
+          <w:b/>
+          <w:bCs/>
+          <w:color w:val="7030A0"/>
+        </w:rPr>
+        <w:t>CHARGED</w:t>
+      </w:r>
+      <w:r>
+        <w:t xml:space="preserve"> </w:t>
+      </w:r>
+      <w:r>
+        <w:rPr>
+          <w:b/>
+          <w:bCs/>
+          <w:color w:val="00B0F0"/>
+        </w:rPr>
+        <w:t>AND</w:t>
+      </w:r>
+      <w:r>
+        <w:t xml:space="preserve"> </w:t>
+      </w:r>
+      <w:r>
+        <w:rPr>
+          <w:b/>
+          <w:bCs/>
+          <w:color w:val="7030A0"/>
+        </w:rPr>
+        <w:t>ARRAIGNED</w:t>
+      </w:r>
+      <w:r>
+        <w:t xml:space="preserve"> </w:t>
+      </w:r>
+      <w:r>
+        <w:rPr>
+          <w:b/>
+          <w:bCs/>
+          <w:color w:val="00B0F0"/>
+        </w:rPr>
+        <w:t>AND</w:t>
+      </w:r>
+      <w:r>
+        <w:t xml:space="preserve"> </w:t>
+      </w:r>
+      <w:r>
+        <w:rPr>
+          <w:b/>
+          <w:bCs/>
+          <w:color w:val="7030A0"/>
+        </w:rPr>
+        <w:t>HELD</w:t>
+      </w:r>
+      <w:r>
+        <w:t xml:space="preserve"> </w:t>
+      </w:r>
+      <w:r>
+        <w:rPr>
+          <w:b/>
+          <w:bCs/>
+          <w:color w:val="00B050"/>
+        </w:rPr>
+        <w:t>ACCOUNTABLE</w:t>
+      </w:r>
+      <w:r>
+        <w:t xml:space="preserve"> </w:t>
+      </w:r>
+      <w:r>
+        <w:rPr>
+          <w:b/>
+          <w:bCs/>
+          <w:color w:val="0070C0"/>
+        </w:rPr>
+        <w:t>THROUGH</w:t>
+      </w:r>
+      <w:r>
+        <w:t xml:space="preserve"> </w:t>
+      </w:r>
+      <w:r>
+        <w:t xml:space="preserve">                                       </w:t>
+      </w:r>
+      <w:r>
+        <w:rPr>
+          <w:b/>
+          <w:bCs/>
+          <w:color w:val="FF0000"/>
+        </w:rPr>
+        <w:t>ANY C</w:t>
+      </w:r>
+      <w:r>
+        <w:rPr>
+          <w:b/>
+          <w:bCs/>
+          <w:color w:val="FF0000"/>
+        </w:rPr>
+        <w:t xml:space="preserve">RIMINAL </w:t>
+      </w:r>
+      <w:r>
+        <w:rPr>
+          <w:b/>
+          <w:bCs/>
+          <w:color w:val="FF0000"/>
+        </w:rPr>
+        <w:t>CHARGES</w:t>
+      </w:r>
+      <w:r>
+        <w:t xml:space="preserve"> </w:t>
+      </w:r>
+      <w:r>
+        <w:rPr>
+          <w:b/>
+          <w:bCs/>
+          <w:color w:val="0070C0"/>
+        </w:rPr>
+        <w:t>THAT</w:t>
+      </w:r>
+      <w:r>
+        <w:t xml:space="preserve"> </w:t>
+      </w:r>
+      <w:r>
+        <w:rPr>
+          <w:b/>
+          <w:bCs/>
+          <w:color w:val="7030A0"/>
+        </w:rPr>
+        <w:t>STICK</w:t>
+      </w:r>
+      <w:r>
+        <w:t xml:space="preserve"> </w:t>
+      </w:r>
+      <w:r>
+        <w:rPr>
+          <w:b/>
+          <w:bCs/>
+          <w:color w:val="0070C0"/>
+        </w:rPr>
         <w:t>IN</w:t>
       </w:r>
       <w:r>
@@ -3405,226 +4331,18 @@
         <w:rPr>
           <w:b/>
           <w:bCs/>
-          <w:color w:val="00B050"/>
-        </w:rPr>
-        <w:t>CONJUNCTION</w:t>
-      </w:r>
-      <w:r>
-        <w:t xml:space="preserve"> </w:t>
-      </w:r>
-      <w:r>
-        <w:rPr>
-          <w:b/>
-          <w:bCs/>
-          <w:color w:val="92D050"/>
-        </w:rPr>
-        <w:t>WITH</w:t>
-      </w:r>
-      <w:r>
-        <w:t xml:space="preserve"> </w:t>
-      </w:r>
-      <w:r>
-        <w:rPr>
-          <w:b/>
-          <w:bCs/>
-          <w:color w:val="FF0000"/>
-        </w:rPr>
-        <w:t>ROOT KIT TREASON</w:t>
-      </w:r>
-      <w:r>
-        <w:t xml:space="preserve"> </w:t>
-      </w:r>
-      <w:r>
-        <w:rPr>
-          <w:b/>
-          <w:bCs/>
-          <w:color w:val="92D050"/>
-        </w:rPr>
-        <w:t>ARE</w:t>
-      </w:r>
-      <w:r>
-        <w:t xml:space="preserve"> </w:t>
-      </w:r>
-      <w:r>
-        <w:rPr>
-          <w:b/>
-          <w:bCs/>
-          <w:color w:val="7030A0"/>
-        </w:rPr>
-        <w:t>PROSECUTED</w:t>
-      </w:r>
-      <w:r>
-        <w:t xml:space="preserve"> </w:t>
-      </w:r>
-      <w:r>
-        <w:rPr>
-          <w:b/>
-          <w:bCs/>
-          <w:color w:val="00B0F0"/>
-        </w:rPr>
-        <w:t>AND</w:t>
-      </w:r>
-      <w:r>
-        <w:t xml:space="preserve"> </w:t>
-      </w:r>
-      <w:r>
-        <w:rPr>
-          <w:b/>
-          <w:bCs/>
-          <w:color w:val="7030A0"/>
-        </w:rPr>
-        <w:t>CHARGED</w:t>
-      </w:r>
-      <w:r>
-        <w:t xml:space="preserve"> </w:t>
-      </w:r>
-      <w:r>
-        <w:rPr>
-          <w:b/>
-          <w:bCs/>
-          <w:color w:val="00B0F0"/>
-        </w:rPr>
-        <w:t>AND</w:t>
-      </w:r>
-      <w:r>
-        <w:t xml:space="preserve"> </w:t>
-      </w:r>
-      <w:r>
-        <w:rPr>
-          <w:b/>
-          <w:bCs/>
-          <w:color w:val="7030A0"/>
-        </w:rPr>
-        <w:t>BOOKED</w:t>
-      </w:r>
-      <w:r>
-        <w:t xml:space="preserve"> </w:t>
-      </w:r>
-      <w:r>
-        <w:rPr>
-          <w:b/>
-          <w:bCs/>
-          <w:color w:val="00B0F0"/>
-        </w:rPr>
-        <w:t>AND</w:t>
-      </w:r>
-      <w:r>
-        <w:t xml:space="preserve"> </w:t>
-      </w:r>
-      <w:r>
-        <w:rPr>
-          <w:b/>
-          <w:bCs/>
-          <w:color w:val="7030A0"/>
-        </w:rPr>
-        <w:t>ARRAIGNED</w:t>
-      </w:r>
-      <w:r>
-        <w:t xml:space="preserve"> </w:t>
-      </w:r>
-      <w:r>
-        <w:rPr>
-          <w:b/>
-          <w:bCs/>
-          <w:color w:val="00B0F0"/>
-        </w:rPr>
-        <w:t>AND</w:t>
-      </w:r>
-      <w:r>
-        <w:t xml:space="preserve"> </w:t>
-      </w:r>
-      <w:r>
-        <w:rPr>
-          <w:b/>
-          <w:bCs/>
-          <w:color w:val="7030A0"/>
-        </w:rPr>
-        <w:t>HELD</w:t>
-      </w:r>
-      <w:r>
-        <w:t xml:space="preserve"> </w:t>
-      </w:r>
-      <w:r>
-        <w:rPr>
-          <w:b/>
-          <w:bCs/>
-          <w:color w:val="00B050"/>
-        </w:rPr>
-        <w:t>ACCOUNTABLE</w:t>
-      </w:r>
-      <w:r>
-        <w:t xml:space="preserve"> </w:t>
-      </w:r>
-      <w:r>
-        <w:rPr>
-          <w:b/>
-          <w:bCs/>
-          <w:color w:val="92D050"/>
-        </w:rPr>
-        <w:t>THROUGH</w:t>
-      </w:r>
-      <w:r>
-        <w:t xml:space="preserve"> </w:t>
-      </w:r>
-      <w:r>
-        <w:rPr>
-          <w:b/>
-          <w:bCs/>
-          <w:color w:val="FF0000"/>
-        </w:rPr>
-        <w:t>CRIMINAL CHARGES</w:t>
-      </w:r>
-      <w:r>
-        <w:t xml:space="preserve"> </w:t>
-      </w:r>
-      <w:r>
-        <w:rPr>
-          <w:b/>
-          <w:bCs/>
-          <w:color w:val="92D050"/>
-        </w:rPr>
-        <w:t>THAT</w:t>
-      </w:r>
-      <w:r>
-        <w:t xml:space="preserve"> </w:t>
-      </w:r>
-      <w:r>
-        <w:rPr>
-          <w:b/>
-          <w:bCs/>
-          <w:color w:val="7030A0"/>
-        </w:rPr>
-        <w:t>STICK</w:t>
-      </w:r>
-      <w:r>
-        <w:t xml:space="preserve"> </w:t>
-      </w:r>
-      <w:r>
-        <w:rPr>
-          <w:b/>
-          <w:bCs/>
-          <w:color w:val="0070C0"/>
-        </w:rPr>
-        <w:t>IN</w:t>
-      </w:r>
-      <w:r>
-        <w:t xml:space="preserve"> </w:t>
-      </w:r>
-      <w:proofErr w:type="gramStart"/>
-      <w:r>
-        <w:rPr>
-          <w:b/>
-          <w:bCs/>
           <w:color w:val="FF0000"/>
         </w:rPr>
         <w:t>PUBLIC</w:t>
       </w:r>
       <w:r>
-        <w:t xml:space="preserve">,   </w:t>
-      </w:r>
-      <w:proofErr w:type="gramEnd"/>
-      <w:r>
-        <w:t xml:space="preserve">                                                                      </w:t>
+        <w:t>,</w:t>
+      </w:r>
+      <w:r>
+        <w:t xml:space="preserve"> </w:t>
+      </w:r>
+      <w:r>
+        <w:t xml:space="preserve">                                                                 </w:t>
       </w:r>
       <w:r>
         <w:rPr>
@@ -3647,11 +4365,25 @@
         <w:rPr>
           <w:u w:val="single"/>
         </w:rPr>
+        <w:t xml:space="preserve">GENERALLY </w:t>
+      </w:r>
+      <w:r>
+        <w:rPr>
+          <w:u w:val="single"/>
+        </w:rPr>
         <w:t>AUTONOMOUS PROTECTIVE TREASON PREVENTION SECURITIES SYSTEM</w:t>
       </w:r>
       <w:r>
-        <w:t xml:space="preserve"> (</w:t>
-      </w:r>
+        <w:t xml:space="preserve"> </w:t>
+      </w:r>
+      <w:proofErr w:type="gramStart"/>
+      <w:r>
+        <w:t xml:space="preserve">   </w:t>
+      </w:r>
+      <w:r>
+        <w:t>(</w:t>
+      </w:r>
+      <w:proofErr w:type="gramEnd"/>
       <w:r>
         <w:rPr>
           <w:b/>
@@ -3660,6 +4392,13 @@
         <w:t>2022</w:t>
       </w:r>
       <w:r>
+        <w:rPr>
+          <w:b/>
+          <w:bCs/>
+        </w:rPr>
+        <w:t>–2023</w:t>
+      </w:r>
+      <w:r>
         <w:t xml:space="preserve">) – </w:t>
       </w:r>
       <w:r>
@@ -3677,7 +4416,7 @@
         <w:rPr>
           <w:b/>
           <w:bCs/>
-          <w:color w:val="92D050"/>
+          <w:color w:val="0070C0"/>
         </w:rPr>
         <w:t>THAT</w:t>
       </w:r>
@@ -3802,13 +4541,6 @@
         <w:rPr>
           <w:b/>
           <w:bCs/>
-        </w:rPr>
-        <w:t xml:space="preserve">              </w:t>
-      </w:r>
-      <w:r>
-        <w:rPr>
-          <w:b/>
-          <w:bCs/>
           <w:color w:val="FF0000"/>
         </w:rPr>
         <w:t>ANY PROTECTEE</w:t>
@@ -3890,9 +4622,39 @@
         <w:rPr>
           <w:b/>
           <w:bCs/>
-          <w:color w:val="92D050"/>
-        </w:rPr>
-        <w:t>THAT THOSE THAT</w:t>
+          <w:color w:val="0070C0"/>
+        </w:rPr>
+        <w:t>THAT</w:t>
+      </w:r>
+      <w:r>
+        <w:rPr>
+          <w:b/>
+          <w:bCs/>
+        </w:rPr>
+        <w:t xml:space="preserve"> </w:t>
+      </w:r>
+      <w:r>
+        <w:rPr>
+          <w:b/>
+          <w:bCs/>
+          <w:color w:val="FF0000"/>
+        </w:rPr>
+        <w:t>THOSE</w:t>
+      </w:r>
+      <w:r>
+        <w:rPr>
+          <w:b/>
+          <w:bCs/>
+        </w:rPr>
+        <w:t xml:space="preserve"> </w:t>
+      </w:r>
+      <w:r>
+        <w:rPr>
+          <w:b/>
+          <w:bCs/>
+          <w:color w:val="0070C0"/>
+        </w:rPr>
+        <w:t>THAT</w:t>
       </w:r>
       <w:r>
         <w:t xml:space="preserve"> </w:t>
@@ -3922,16 +4684,24 @@
           <w:bCs/>
           <w:color w:val="FF0000"/>
         </w:rPr>
-        <w:t xml:space="preserve"> TREASON</w:t>
-      </w:r>
-      <w:r>
-        <w:t xml:space="preserve"> </w:t>
-      </w:r>
-      <w:r>
-        <w:rPr>
-          <w:b/>
-          <w:bCs/>
-          <w:color w:val="92D050"/>
+        <w:t xml:space="preserve"> </w:t>
+      </w:r>
+      <w:r>
+        <w:rPr>
+          <w:b/>
+          <w:bCs/>
+          <w:color w:val="FF0000"/>
+        </w:rPr>
+        <w:t>TREASON</w:t>
+      </w:r>
+      <w:r>
+        <w:t xml:space="preserve"> </w:t>
+      </w:r>
+      <w:r>
+        <w:rPr>
+          <w:b/>
+          <w:bCs/>
+          <w:color w:val="0070C0"/>
         </w:rPr>
         <w:t>ARE</w:t>
       </w:r>
@@ -3966,6 +4736,28 @@
           <w:bCs/>
           <w:color w:val="7030A0"/>
         </w:rPr>
+        <w:t>BOOKED</w:t>
+      </w:r>
+      <w:r>
+        <w:t xml:space="preserve"> </w:t>
+      </w:r>
+      <w:r>
+        <w:rPr>
+          <w:b/>
+          <w:bCs/>
+          <w:color w:val="00B0F0"/>
+        </w:rPr>
+        <w:t>AND</w:t>
+      </w:r>
+      <w:r>
+        <w:t xml:space="preserve"> </w:t>
+      </w:r>
+      <w:r>
+        <w:rPr>
+          <w:b/>
+          <w:bCs/>
+          <w:color w:val="7030A0"/>
+        </w:rPr>
         <w:t>CHARGED</w:t>
       </w:r>
       <w:r>
@@ -3988,7 +4780,7 @@
           <w:bCs/>
           <w:color w:val="7030A0"/>
         </w:rPr>
-        <w:t>BOOKED</w:t>
+        <w:t>ARRAIGNED</w:t>
       </w:r>
       <w:r>
         <w:t xml:space="preserve"> </w:t>
@@ -4010,28 +4802,6 @@
           <w:bCs/>
           <w:color w:val="7030A0"/>
         </w:rPr>
-        <w:t>ARRAIGNED</w:t>
-      </w:r>
-      <w:r>
-        <w:t xml:space="preserve"> </w:t>
-      </w:r>
-      <w:r>
-        <w:rPr>
-          <w:b/>
-          <w:bCs/>
-          <w:color w:val="00B0F0"/>
-        </w:rPr>
-        <w:t>AND</w:t>
-      </w:r>
-      <w:r>
-        <w:t xml:space="preserve"> </w:t>
-      </w:r>
-      <w:r>
-        <w:rPr>
-          <w:b/>
-          <w:bCs/>
-          <w:color w:val="7030A0"/>
-        </w:rPr>
         <w:t>HELD</w:t>
       </w:r>
       <w:r>
@@ -4052,7 +4822,7 @@
         <w:rPr>
           <w:b/>
           <w:bCs/>
-          <w:color w:val="92D050"/>
+          <w:color w:val="0070C0"/>
         </w:rPr>
         <w:t>THROUGH</w:t>
       </w:r>
@@ -4074,7 +4844,7 @@
         <w:rPr>
           <w:b/>
           <w:bCs/>
-          <w:color w:val="92D050"/>
+          <w:color w:val="0070C0"/>
         </w:rPr>
         <w:t>THAT</w:t>
       </w:r>
@@ -4112,7 +4882,10 @@
         <w:t>PUBLIC</w:t>
       </w:r>
       <w:r>
-        <w:t xml:space="preserve">, </w:t>
+        <w:t>,</w:t>
+      </w:r>
+      <w:r>
+        <w:t xml:space="preserve"> </w:t>
       </w:r>
       <w:r>
         <w:rPr>
@@ -4165,7 +4938,7 @@
         <w:rPr>
           <w:b/>
           <w:bCs/>
-          <w:color w:val="92D050"/>
+          <w:color w:val="0070C0"/>
         </w:rPr>
         <w:t>THAT</w:t>
       </w:r>
@@ -4525,6 +5298,7 @@
         <w:rPr>
           <w:u w:val="single"/>
         </w:rPr>
+        <w:lastRenderedPageBreak/>
         <w:t>AUTONOMOUS DEFENSE INTELLIGENCE TREASON PREVENTION SECURITIES SYSTEM</w:t>
       </w:r>
       <w:r>
@@ -4807,7 +5581,6 @@
           <w:bCs/>
           <w:color w:val="7030A0"/>
         </w:rPr>
-        <w:lastRenderedPageBreak/>
         <w:t>HELD</w:t>
       </w:r>
       <w:r>
@@ -4941,7 +5714,7 @@
         <w:rPr>
           <w:b/>
           <w:bCs/>
-          <w:color w:val="92D050"/>
+          <w:color w:val="0070C0"/>
         </w:rPr>
         <w:t>THAT</w:t>
       </w:r>
@@ -5004,9 +5777,39 @@
         <w:rPr>
           <w:b/>
           <w:bCs/>
-          <w:color w:val="92D050"/>
-        </w:rPr>
-        <w:t>THAT THOSE THAT</w:t>
+          <w:color w:val="0070C0"/>
+        </w:rPr>
+        <w:t>THAT</w:t>
+      </w:r>
+      <w:r>
+        <w:rPr>
+          <w:b/>
+          <w:bCs/>
+        </w:rPr>
+        <w:t xml:space="preserve"> </w:t>
+      </w:r>
+      <w:r>
+        <w:rPr>
+          <w:b/>
+          <w:bCs/>
+          <w:color w:val="FF0000"/>
+        </w:rPr>
+        <w:t>THOSE</w:t>
+      </w:r>
+      <w:r>
+        <w:rPr>
+          <w:b/>
+          <w:bCs/>
+        </w:rPr>
+        <w:t xml:space="preserve"> </w:t>
+      </w:r>
+      <w:r>
+        <w:rPr>
+          <w:b/>
+          <w:bCs/>
+          <w:color w:val="0070C0"/>
+        </w:rPr>
+        <w:t>THAT</w:t>
       </w:r>
       <w:r>
         <w:t xml:space="preserve"> </w:t>
@@ -5020,15 +5823,15 @@
         <w:t>COMMITTED</w:t>
       </w:r>
       <w:r>
-        <w:t xml:space="preserve">                             </w:t>
-      </w:r>
-      <w:r>
-        <w:rPr>
-          <w:b/>
-          <w:bCs/>
-          <w:color w:val="FF0000"/>
-        </w:rPr>
-        <w:t>COURT</w:t>
+        <w:t xml:space="preserve"> </w:t>
+      </w:r>
+      <w:r>
+        <w:rPr>
+          <w:b/>
+          <w:bCs/>
+          <w:color w:val="FF0000"/>
+        </w:rPr>
+        <w:t>HIGH</w:t>
       </w:r>
       <w:r>
         <w:rPr>
@@ -5045,7 +5848,7 @@
         <w:rPr>
           <w:b/>
           <w:bCs/>
-          <w:color w:val="92D050"/>
+          <w:color w:val="0070C0"/>
         </w:rPr>
         <w:t>ARE</w:t>
       </w:r>
@@ -5080,6 +5883,28 @@
           <w:bCs/>
           <w:color w:val="7030A0"/>
         </w:rPr>
+        <w:t>BOOKED</w:t>
+      </w:r>
+      <w:r>
+        <w:t xml:space="preserve"> </w:t>
+      </w:r>
+      <w:r>
+        <w:rPr>
+          <w:b/>
+          <w:bCs/>
+          <w:color w:val="00B0F0"/>
+        </w:rPr>
+        <w:t>AND</w:t>
+      </w:r>
+      <w:r>
+        <w:t xml:space="preserve"> </w:t>
+      </w:r>
+      <w:r>
+        <w:rPr>
+          <w:b/>
+          <w:bCs/>
+          <w:color w:val="7030A0"/>
+        </w:rPr>
         <w:t>CHARGED</w:t>
       </w:r>
       <w:r>
@@ -5102,7 +5927,7 @@
           <w:bCs/>
           <w:color w:val="7030A0"/>
         </w:rPr>
-        <w:t>BOOKED</w:t>
+        <w:t>ARRAIGNED</w:t>
       </w:r>
       <w:r>
         <w:t xml:space="preserve"> </w:t>
@@ -5124,28 +5949,6 @@
           <w:bCs/>
           <w:color w:val="7030A0"/>
         </w:rPr>
-        <w:t>ARRAIGNED</w:t>
-      </w:r>
-      <w:r>
-        <w:t xml:space="preserve"> </w:t>
-      </w:r>
-      <w:r>
-        <w:rPr>
-          <w:b/>
-          <w:bCs/>
-          <w:color w:val="00B0F0"/>
-        </w:rPr>
-        <w:t>AND</w:t>
-      </w:r>
-      <w:r>
-        <w:t xml:space="preserve"> </w:t>
-      </w:r>
-      <w:r>
-        <w:rPr>
-          <w:b/>
-          <w:bCs/>
-          <w:color w:val="7030A0"/>
-        </w:rPr>
         <w:t>HELD</w:t>
       </w:r>
       <w:r>
@@ -5166,7 +5969,7 @@
         <w:rPr>
           <w:b/>
           <w:bCs/>
-          <w:color w:val="92D050"/>
+          <w:color w:val="0070C0"/>
         </w:rPr>
         <w:t>THROUGH</w:t>
       </w:r>
@@ -5188,7 +5991,7 @@
         <w:rPr>
           <w:b/>
           <w:bCs/>
-          <w:color w:val="92D050"/>
+          <w:color w:val="0070C0"/>
         </w:rPr>
         <w:t>THAT</w:t>
       </w:r>
@@ -5217,7 +6020,6 @@
       <w:r>
         <w:t xml:space="preserve"> </w:t>
       </w:r>
-      <w:proofErr w:type="gramStart"/>
       <w:r>
         <w:rPr>
           <w:b/>
@@ -5227,11 +6029,10 @@
         <w:t>PUBLIC</w:t>
       </w:r>
       <w:r>
-        <w:t xml:space="preserve">,   </w:t>
-      </w:r>
-      <w:proofErr w:type="gramEnd"/>
-      <w:r>
-        <w:t xml:space="preserve">                           </w:t>
+        <w:t>,</w:t>
+      </w:r>
+      <w:r>
+        <w:t xml:space="preserve"> </w:t>
       </w:r>
       <w:r>
         <w:rPr>
@@ -6731,6 +7532,7 @@
           <w:bCs/>
           <w:color w:val="FF0000"/>
         </w:rPr>
+        <w:lastRenderedPageBreak/>
         <w:t>CRIMINAL CHARGES</w:t>
       </w:r>
       <w:r>
@@ -6809,7 +7611,6 @@
         <w:rPr>
           <w:u w:val="single"/>
         </w:rPr>
-        <w:lastRenderedPageBreak/>
         <w:t>AUTONOMOUS ORGANIZATIONAL TREASON PREVENTION SECURITIES SYSTEM</w:t>
       </w:r>
       <w:r>

</xml_diff>

<commit_message>
Update 9/16/2023 4:16AM EST
Update as of 4:16AM EST on 9/16/2023.
</commit_message>
<xml_diff>
--- a/TREASON PREVENTION SECURITY SYSTEMS/20230916 - Global United Defense, Inc. - Treason Prevention Security Systems - v1.0.0.25.docx
+++ b/TREASON PREVENTION SECURITY SYSTEMS/20230916 - Global United Defense, Inc. - Treason Prevention Security Systems - v1.0.0.25.docx
@@ -201,7 +201,7 @@
           <w:sz w:val="28"/>
           <w:szCs w:val="28"/>
         </w:rPr>
-        <w:t>9/16/2023 3:40:44 AM</w:t>
+        <w:t>9/16/2023 4:15:37 AM</w:t>
       </w:r>
     </w:p>
     <w:p>
@@ -609,15 +609,7 @@
           <w:bCs/>
           <w:color w:val="FF0000"/>
         </w:rPr>
-        <w:t>OFFENS</w:t>
-      </w:r>
-      <w:r>
-        <w:rPr>
-          <w:b/>
-          <w:bCs/>
-          <w:color w:val="FF0000"/>
-        </w:rPr>
-        <w:t>ES</w:t>
+        <w:t>OFFENSES</w:t>
       </w:r>
       <w:r>
         <w:t xml:space="preserve"> </w:t>
@@ -938,10 +930,7 @@
         <w:t>PUBLIC</w:t>
       </w:r>
       <w:r>
-        <w:t>,</w:t>
-      </w:r>
-      <w:r>
-        <w:t xml:space="preserve">                                                        </w:t>
+        <w:t xml:space="preserve">,                                                        </w:t>
       </w:r>
       <w:r>
         <w:rPr>
@@ -1124,15 +1113,7 @@
           <w:bCs/>
           <w:color w:val="FF0000"/>
         </w:rPr>
-        <w:t xml:space="preserve">                                  ANY H</w:t>
-      </w:r>
-      <w:r>
-        <w:rPr>
-          <w:b/>
-          <w:bCs/>
-          <w:color w:val="FF0000"/>
-        </w:rPr>
-        <w:t>IGH</w:t>
+        <w:t xml:space="preserve">                                  ANY HIGH</w:t>
       </w:r>
       <w:r>
         <w:rPr>
@@ -1542,23 +1523,7 @@
           <w:bCs/>
           <w:color w:val="FF0000"/>
         </w:rPr>
-        <w:t>ANY G</w:t>
-      </w:r>
-      <w:r>
-        <w:rPr>
-          <w:b/>
-          <w:bCs/>
-          <w:color w:val="FF0000"/>
-        </w:rPr>
-        <w:t xml:space="preserve">LOBAL </w:t>
-      </w:r>
-      <w:r>
-        <w:rPr>
-          <w:b/>
-          <w:bCs/>
-          <w:color w:val="FF0000"/>
-        </w:rPr>
-        <w:t>SECURITY HIGH</w:t>
+        <w:t>ANY GLOBAL SECURITY HIGH</w:t>
       </w:r>
       <w:r>
         <w:rPr>
@@ -1780,10 +1745,7 @@
         <w:t>PUBLIC</w:t>
       </w:r>
       <w:r>
-        <w:t>,</w:t>
-      </w:r>
-      <w:r>
-        <w:t xml:space="preserve"> </w:t>
+        <w:t xml:space="preserve">, </w:t>
       </w:r>
       <w:r>
         <w:t xml:space="preserve">                                                                                         </w:t>
@@ -2382,23 +2344,7 @@
           <w:bCs/>
           <w:color w:val="FF0000"/>
         </w:rPr>
-        <w:t>ANY G</w:t>
-      </w:r>
-      <w:r>
-        <w:rPr>
-          <w:b/>
-          <w:bCs/>
-          <w:color w:val="FF0000"/>
-        </w:rPr>
-        <w:t xml:space="preserve">LOBAL </w:t>
-      </w:r>
-      <w:r>
-        <w:rPr>
-          <w:b/>
-          <w:bCs/>
-          <w:color w:val="FF0000"/>
-        </w:rPr>
-        <w:t>SECURITY</w:t>
+        <w:t>ANY GLOBAL SECURITY</w:t>
       </w:r>
       <w:r>
         <w:rPr>
@@ -2623,10 +2569,7 @@
         <w:t>PUBLIC</w:t>
       </w:r>
       <w:r>
-        <w:t>,</w:t>
-      </w:r>
-      <w:r>
-        <w:t xml:space="preserve"> </w:t>
+        <w:t xml:space="preserve">, </w:t>
       </w:r>
       <w:r>
         <w:t xml:space="preserve">                                                                        </w:t>
@@ -2669,10 +2612,7 @@
       </w:r>
       <w:proofErr w:type="gramStart"/>
       <w:r>
-        <w:t xml:space="preserve">   </w:t>
-      </w:r>
-      <w:r>
-        <w:t>(</w:t>
+        <w:t xml:space="preserve">   (</w:t>
       </w:r>
       <w:proofErr w:type="gramEnd"/>
       <w:r>
@@ -2820,23 +2760,7 @@
           <w:bCs/>
           <w:color w:val="FF0000"/>
         </w:rPr>
-        <w:t>ANY G</w:t>
-      </w:r>
-      <w:r>
-        <w:rPr>
-          <w:b/>
-          <w:bCs/>
-          <w:color w:val="FF0000"/>
-        </w:rPr>
-        <w:t xml:space="preserve">LOBAL </w:t>
-      </w:r>
-      <w:r>
-        <w:rPr>
-          <w:b/>
-          <w:bCs/>
-          <w:color w:val="FF0000"/>
-        </w:rPr>
-        <w:t>ECONOMY</w:t>
+        <w:t>ANY GLOBAL ECONOMY</w:t>
       </w:r>
       <w:r>
         <w:rPr>
@@ -3043,10 +2967,7 @@
         <w:t>PUBLIC</w:t>
       </w:r>
       <w:r>
-        <w:t>,</w:t>
-      </w:r>
-      <w:r>
-        <w:t xml:space="preserve"> </w:t>
+        <w:t xml:space="preserve">, </w:t>
       </w:r>
       <w:r>
         <w:rPr>
@@ -3223,23 +3144,7 @@
           <w:bCs/>
           <w:color w:val="FF0000"/>
         </w:rPr>
-        <w:t>ANY I</w:t>
-      </w:r>
-      <w:r>
-        <w:rPr>
-          <w:b/>
-          <w:bCs/>
-          <w:color w:val="FF0000"/>
-        </w:rPr>
-        <w:t xml:space="preserve">NTERNATIONAL </w:t>
-      </w:r>
-      <w:r>
-        <w:rPr>
-          <w:b/>
-          <w:bCs/>
-          <w:color w:val="FF0000"/>
-        </w:rPr>
-        <w:t>COURT</w:t>
+        <w:t>ANY INTERNATIONAL COURT</w:t>
       </w:r>
       <w:r>
         <w:rPr>
@@ -3465,10 +3370,7 @@
         <w:t>PUBLIC</w:t>
       </w:r>
       <w:r>
-        <w:t>,</w:t>
-      </w:r>
-      <w:r>
-        <w:t xml:space="preserve"> </w:t>
+        <w:t xml:space="preserve">, </w:t>
       </w:r>
       <w:r>
         <w:t xml:space="preserve">  </w:t>
@@ -3655,23 +3557,7 @@
           <w:bCs/>
           <w:color w:val="FF0000"/>
         </w:rPr>
-        <w:t>ANY R</w:t>
-      </w:r>
-      <w:r>
-        <w:rPr>
-          <w:b/>
-          <w:bCs/>
-          <w:color w:val="FF0000"/>
-        </w:rPr>
-        <w:t xml:space="preserve">OOT </w:t>
-      </w:r>
-      <w:r>
-        <w:rPr>
-          <w:b/>
-          <w:bCs/>
-          <w:color w:val="FF0000"/>
-        </w:rPr>
-        <w:t>KIT</w:t>
+        <w:t>ANY ROOT KIT</w:t>
       </w:r>
       <w:r>
         <w:rPr>
@@ -3894,10 +3780,7 @@
         <w:t>PUBLIC</w:t>
       </w:r>
       <w:r>
-        <w:t>,</w:t>
-      </w:r>
-      <w:r>
-        <w:t xml:space="preserve"> </w:t>
+        <w:t xml:space="preserve">, </w:t>
       </w:r>
       <w:r>
         <w:t xml:space="preserve">  </w:t>
@@ -4095,15 +3978,7 @@
           <w:bCs/>
           <w:color w:val="FF0000"/>
         </w:rPr>
-        <w:t>ANY S</w:t>
-      </w:r>
-      <w:r>
-        <w:rPr>
-          <w:b/>
-          <w:bCs/>
-          <w:color w:val="FF0000"/>
-        </w:rPr>
-        <w:t xml:space="preserve">ECRET </w:t>
+        <w:t xml:space="preserve">ANY SECRET </w:t>
       </w:r>
       <w:r>
         <w:rPr>
@@ -4119,15 +3994,7 @@
           <w:bCs/>
           <w:color w:val="FF0000"/>
         </w:rPr>
-        <w:t xml:space="preserve"> </w:t>
-      </w:r>
-      <w:r>
-        <w:rPr>
-          <w:b/>
-          <w:bCs/>
-          <w:color w:val="FF0000"/>
-        </w:rPr>
-        <w:t>TREASON</w:t>
+        <w:t xml:space="preserve"> TREASON</w:t>
       </w:r>
       <w:r>
         <w:t xml:space="preserve"> </w:t>
@@ -4336,10 +4203,7 @@
         <w:t>PUBLIC</w:t>
       </w:r>
       <w:r>
-        <w:t>,</w:t>
-      </w:r>
-      <w:r>
-        <w:t xml:space="preserve"> </w:t>
+        <w:t xml:space="preserve">, </w:t>
       </w:r>
       <w:r>
         <w:t xml:space="preserve">                                                                 </w:t>
@@ -4684,15 +4548,7 @@
           <w:bCs/>
           <w:color w:val="FF0000"/>
         </w:rPr>
-        <w:t xml:space="preserve"> </w:t>
-      </w:r>
-      <w:r>
-        <w:rPr>
-          <w:b/>
-          <w:bCs/>
-          <w:color w:val="FF0000"/>
-        </w:rPr>
-        <w:t>TREASON</w:t>
+        <w:t xml:space="preserve"> TREASON</w:t>
       </w:r>
       <w:r>
         <w:t xml:space="preserve"> </w:t>
@@ -4882,10 +4738,7 @@
         <w:t>PUBLIC</w:t>
       </w:r>
       <w:r>
-        <w:t>,</w:t>
-      </w:r>
-      <w:r>
-        <w:t xml:space="preserve"> </w:t>
+        <w:t xml:space="preserve">, </w:t>
       </w:r>
       <w:r>
         <w:rPr>
@@ -6029,10 +5882,7 @@
         <w:t>PUBLIC</w:t>
       </w:r>
       <w:r>
-        <w:t>,</w:t>
-      </w:r>
-      <w:r>
-        <w:t xml:space="preserve"> </w:t>
+        <w:t xml:space="preserve">, </w:t>
       </w:r>
       <w:r>
         <w:rPr>
@@ -7611,6 +7461,12 @@
         <w:rPr>
           <w:u w:val="single"/>
         </w:rPr>
+        <w:t xml:space="preserve">GENERALLY </w:t>
+      </w:r>
+      <w:r>
+        <w:rPr>
+          <w:u w:val="single"/>
+        </w:rPr>
         <w:t>AUTONOMOUS ORGANIZATIONAL TREASON PREVENTION SECURITIES SYSTEM</w:t>
       </w:r>
       <w:r>
@@ -7624,6 +7480,13 @@
         <w:t>2022</w:t>
       </w:r>
       <w:r>
+        <w:rPr>
+          <w:b/>
+          <w:bCs/>
+        </w:rPr>
+        <w:t>–2023</w:t>
+      </w:r>
+      <w:r>
         <w:t xml:space="preserve">) – </w:t>
       </w:r>
       <w:r>
@@ -7641,7 +7504,7 @@
         <w:rPr>
           <w:b/>
           <w:bCs/>
-          <w:color w:val="92D050"/>
+          <w:color w:val="0070C0"/>
         </w:rPr>
         <w:t>THAT</w:t>
       </w:r>
@@ -7704,9 +7567,39 @@
         <w:rPr>
           <w:b/>
           <w:bCs/>
-          <w:color w:val="92D050"/>
-        </w:rPr>
-        <w:t>THAT THOSE THAT</w:t>
+          <w:color w:val="0070C0"/>
+        </w:rPr>
+        <w:t>THAT</w:t>
+      </w:r>
+      <w:r>
+        <w:rPr>
+          <w:b/>
+          <w:bCs/>
+        </w:rPr>
+        <w:t xml:space="preserve"> </w:t>
+      </w:r>
+      <w:r>
+        <w:rPr>
+          <w:b/>
+          <w:bCs/>
+          <w:color w:val="FF0000"/>
+        </w:rPr>
+        <w:t>THOSE</w:t>
+      </w:r>
+      <w:r>
+        <w:rPr>
+          <w:b/>
+          <w:bCs/>
+        </w:rPr>
+        <w:t xml:space="preserve"> </w:t>
+      </w:r>
+      <w:r>
+        <w:rPr>
+          <w:b/>
+          <w:bCs/>
+          <w:color w:val="0070C0"/>
+        </w:rPr>
+        <w:t>THAT</w:t>
       </w:r>
       <w:r>
         <w:t xml:space="preserve"> </w:t>
@@ -7728,7 +7621,353 @@
           <w:bCs/>
           <w:color w:val="FF0000"/>
         </w:rPr>
-        <w:t>ORGANIZATIONAL</w:t>
+        <w:t>ANY O</w:t>
+      </w:r>
+      <w:r>
+        <w:rPr>
+          <w:b/>
+          <w:bCs/>
+          <w:color w:val="FF0000"/>
+        </w:rPr>
+        <w:t>RGANIZATIONAL</w:t>
+      </w:r>
+      <w:r>
+        <w:rPr>
+          <w:b/>
+          <w:bCs/>
+          <w:color w:val="FF0000"/>
+        </w:rPr>
+        <w:t xml:space="preserve"> </w:t>
+      </w:r>
+      <w:r>
+        <w:rPr>
+          <w:b/>
+          <w:bCs/>
+          <w:color w:val="FF0000"/>
+        </w:rPr>
+        <w:t>TREASON</w:t>
+      </w:r>
+      <w:r>
+        <w:t xml:space="preserve"> </w:t>
+      </w:r>
+      <w:r>
+        <w:rPr>
+          <w:b/>
+          <w:bCs/>
+          <w:color w:val="0070C0"/>
+        </w:rPr>
+        <w:t>ARE</w:t>
+      </w:r>
+      <w:r>
+        <w:t xml:space="preserve"> </w:t>
+      </w:r>
+      <w:r>
+        <w:rPr>
+          <w:b/>
+          <w:bCs/>
+          <w:color w:val="7030A0"/>
+        </w:rPr>
+        <w:t>PROSECUTED</w:t>
+      </w:r>
+      <w:r>
+        <w:t xml:space="preserve"> </w:t>
+      </w:r>
+      <w:r>
+        <w:rPr>
+          <w:b/>
+          <w:bCs/>
+          <w:color w:val="00B0F0"/>
+        </w:rPr>
+        <w:t>AND</w:t>
+      </w:r>
+      <w:r>
+        <w:t xml:space="preserve"> </w:t>
+      </w:r>
+      <w:r>
+        <w:rPr>
+          <w:b/>
+          <w:bCs/>
+          <w:color w:val="7030A0"/>
+        </w:rPr>
+        <w:t>CHARGED</w:t>
+      </w:r>
+      <w:r>
+        <w:t xml:space="preserve"> </w:t>
+      </w:r>
+      <w:r>
+        <w:rPr>
+          <w:b/>
+          <w:bCs/>
+          <w:color w:val="00B0F0"/>
+        </w:rPr>
+        <w:t>AND</w:t>
+      </w:r>
+      <w:r>
+        <w:t xml:space="preserve"> </w:t>
+      </w:r>
+      <w:r>
+        <w:rPr>
+          <w:b/>
+          <w:bCs/>
+          <w:color w:val="7030A0"/>
+        </w:rPr>
+        <w:t>BOOKED</w:t>
+      </w:r>
+      <w:r>
+        <w:t xml:space="preserve"> </w:t>
+      </w:r>
+      <w:r>
+        <w:rPr>
+          <w:b/>
+          <w:bCs/>
+          <w:color w:val="00B0F0"/>
+        </w:rPr>
+        <w:t>AND</w:t>
+      </w:r>
+      <w:r>
+        <w:t xml:space="preserve"> </w:t>
+      </w:r>
+      <w:r>
+        <w:rPr>
+          <w:b/>
+          <w:bCs/>
+          <w:color w:val="7030A0"/>
+        </w:rPr>
+        <w:t>ARRAIGNED</w:t>
+      </w:r>
+      <w:r>
+        <w:t xml:space="preserve"> </w:t>
+      </w:r>
+      <w:r>
+        <w:rPr>
+          <w:b/>
+          <w:bCs/>
+          <w:color w:val="00B0F0"/>
+        </w:rPr>
+        <w:t>AND</w:t>
+      </w:r>
+      <w:r>
+        <w:t xml:space="preserve"> </w:t>
+      </w:r>
+      <w:r>
+        <w:rPr>
+          <w:b/>
+          <w:bCs/>
+          <w:color w:val="7030A0"/>
+        </w:rPr>
+        <w:t>HELD</w:t>
+      </w:r>
+      <w:r>
+        <w:t xml:space="preserve"> </w:t>
+      </w:r>
+      <w:r>
+        <w:rPr>
+          <w:b/>
+          <w:bCs/>
+          <w:color w:val="00B050"/>
+        </w:rPr>
+        <w:t>ACCOUNTABLE</w:t>
+      </w:r>
+      <w:r>
+        <w:t xml:space="preserve"> </w:t>
+      </w:r>
+      <w:r>
+        <w:rPr>
+          <w:b/>
+          <w:bCs/>
+          <w:color w:val="0070C0"/>
+        </w:rPr>
+        <w:t>THROUGH</w:t>
+      </w:r>
+      <w:r>
+        <w:t xml:space="preserve"> </w:t>
+      </w:r>
+      <w:r>
+        <w:t xml:space="preserve">              </w:t>
+      </w:r>
+      <w:r>
+        <w:rPr>
+          <w:b/>
+          <w:bCs/>
+          <w:color w:val="FF0000"/>
+        </w:rPr>
+        <w:t>ANY C</w:t>
+      </w:r>
+      <w:r>
+        <w:rPr>
+          <w:b/>
+          <w:bCs/>
+          <w:color w:val="FF0000"/>
+        </w:rPr>
+        <w:t xml:space="preserve">RIMINAL </w:t>
+      </w:r>
+      <w:r>
+        <w:rPr>
+          <w:b/>
+          <w:bCs/>
+          <w:color w:val="FF0000"/>
+        </w:rPr>
+        <w:t>CHARGES</w:t>
+      </w:r>
+      <w:r>
+        <w:t xml:space="preserve"> </w:t>
+      </w:r>
+      <w:r>
+        <w:rPr>
+          <w:b/>
+          <w:bCs/>
+          <w:color w:val="0070C0"/>
+        </w:rPr>
+        <w:t>THAT</w:t>
+      </w:r>
+      <w:r>
+        <w:t xml:space="preserve"> </w:t>
+      </w:r>
+      <w:r>
+        <w:rPr>
+          <w:b/>
+          <w:bCs/>
+          <w:color w:val="7030A0"/>
+        </w:rPr>
+        <w:t>STICK</w:t>
+      </w:r>
+      <w:r>
+        <w:t xml:space="preserve"> </w:t>
+      </w:r>
+      <w:r>
+        <w:rPr>
+          <w:b/>
+          <w:bCs/>
+          <w:color w:val="0070C0"/>
+        </w:rPr>
+        <w:t>IN</w:t>
+      </w:r>
+      <w:r>
+        <w:t xml:space="preserve"> </w:t>
+      </w:r>
+      <w:proofErr w:type="gramStart"/>
+      <w:r>
+        <w:rPr>
+          <w:b/>
+          <w:bCs/>
+          <w:color w:val="FF0000"/>
+        </w:rPr>
+        <w:t>PUBLIC</w:t>
+      </w:r>
+      <w:r>
+        <w:t>,</w:t>
+      </w:r>
+      <w:r>
+        <w:t xml:space="preserve">   </w:t>
+      </w:r>
+      <w:proofErr w:type="gramEnd"/>
+      <w:r>
+        <w:t xml:space="preserve">                                                                   </w:t>
+      </w:r>
+      <w:r>
+        <w:rPr>
+          <w:b/>
+          <w:bCs/>
+          <w:color w:val="00B0F0"/>
+        </w:rPr>
+        <w:t>IMPLICITLY-EXPLICITLY GLOBALLY VIRULENTLY DEFINED</w:t>
+      </w:r>
+      <w:r>
+        <w:t>.</w:t>
+      </w:r>
+    </w:p>
+    <w:p>
+      <w:pPr>
+        <w:ind w:left="1080" w:hanging="360"/>
+        <w:jc w:val="both"/>
+      </w:pPr>
+      <w:r>
+        <w:rPr>
+          <w:u w:val="single"/>
+        </w:rPr>
+        <w:t>GENERALLY AUTONOMOUS ORGANIZ</w:t>
+      </w:r>
+      <w:r>
+        <w:rPr>
+          <w:u w:val="single"/>
+        </w:rPr>
+        <w:t>ED</w:t>
+      </w:r>
+      <w:r>
+        <w:rPr>
+          <w:u w:val="single"/>
+        </w:rPr>
+        <w:t xml:space="preserve"> TREASON PREVENTION SECURITIES SYSTEM</w:t>
+      </w:r>
+      <w:r>
+        <w:t xml:space="preserve"> </w:t>
+      </w:r>
+      <w:r>
+        <w:t xml:space="preserve">             </w:t>
+      </w:r>
+      <w:proofErr w:type="gramStart"/>
+      <w:r>
+        <w:t xml:space="preserve">   </w:t>
+      </w:r>
+      <w:r>
+        <w:t>(</w:t>
+      </w:r>
+      <w:proofErr w:type="gramEnd"/>
+      <w:r>
+        <w:rPr>
+          <w:b/>
+          <w:bCs/>
+        </w:rPr>
+        <w:t>2022–2023</w:t>
+      </w:r>
+      <w:r>
+        <w:t xml:space="preserve">) – </w:t>
+      </w:r>
+      <w:r>
+        <w:rPr>
+          <w:b/>
+          <w:bCs/>
+          <w:color w:val="7030A0"/>
+        </w:rPr>
+        <w:t>ENSURES</w:t>
+      </w:r>
+      <w:r>
+        <w:t xml:space="preserve"> </w:t>
+      </w:r>
+      <w:r>
+        <w:rPr>
+          <w:b/>
+          <w:bCs/>
+          <w:color w:val="0070C0"/>
+        </w:rPr>
+        <w:t>THAT</w:t>
+      </w:r>
+      <w:r>
+        <w:t xml:space="preserve"> </w:t>
+      </w:r>
+      <w:r>
+        <w:rPr>
+          <w:b/>
+          <w:bCs/>
+          <w:color w:val="FF0000"/>
+        </w:rPr>
+        <w:t xml:space="preserve">ANY </w:t>
+      </w:r>
+      <w:r>
+        <w:rPr>
+          <w:b/>
+          <w:bCs/>
+          <w:color w:val="FF0000"/>
+        </w:rPr>
+        <w:t>ORGANIZ</w:t>
+      </w:r>
+      <w:r>
+        <w:rPr>
+          <w:b/>
+          <w:bCs/>
+          <w:color w:val="FF0000"/>
+        </w:rPr>
+        <w:t>ED</w:t>
       </w:r>
       <w:r>
         <w:rPr>
@@ -7745,8 +7984,312 @@
         <w:rPr>
           <w:b/>
           <w:bCs/>
+          <w:color w:val="C00000"/>
+        </w:rPr>
+        <w:t>NEVER</w:t>
+      </w:r>
+      <w:r>
+        <w:t xml:space="preserve"> </w:t>
+      </w:r>
+      <w:r>
+        <w:rPr>
+          <w:b/>
+          <w:bCs/>
+          <w:color w:val="7030A0"/>
+        </w:rPr>
+        <w:t>OCCURS</w:t>
+      </w:r>
+      <w:r>
+        <w:t xml:space="preserve">, </w:t>
+      </w:r>
+      <w:r>
+        <w:rPr>
+          <w:b/>
+          <w:bCs/>
+          <w:color w:val="00B0F0"/>
+        </w:rPr>
+        <w:t>AND</w:t>
+      </w:r>
+      <w:r>
+        <w:t xml:space="preserve"> </w:t>
+      </w:r>
+      <w:r>
+        <w:rPr>
+          <w:b/>
+          <w:bCs/>
           <w:color w:val="0070C0"/>
         </w:rPr>
+        <w:t>THAT</w:t>
+      </w:r>
+      <w:r>
+        <w:rPr>
+          <w:b/>
+          <w:bCs/>
+        </w:rPr>
+        <w:t xml:space="preserve"> </w:t>
+      </w:r>
+      <w:r>
+        <w:rPr>
+          <w:b/>
+          <w:bCs/>
+          <w:color w:val="FF0000"/>
+        </w:rPr>
+        <w:t>THOSE</w:t>
+      </w:r>
+      <w:r>
+        <w:rPr>
+          <w:b/>
+          <w:bCs/>
+        </w:rPr>
+        <w:t xml:space="preserve"> </w:t>
+      </w:r>
+      <w:r>
+        <w:rPr>
+          <w:b/>
+          <w:bCs/>
+          <w:color w:val="0070C0"/>
+        </w:rPr>
+        <w:t>THAT</w:t>
+      </w:r>
+      <w:r>
+        <w:t xml:space="preserve"> </w:t>
+      </w:r>
+      <w:r>
+        <w:rPr>
+          <w:b/>
+          <w:bCs/>
+          <w:color w:val="7030A0"/>
+        </w:rPr>
+        <w:t>COMMITTED</w:t>
+      </w:r>
+      <w:r>
+        <w:t xml:space="preserve"> </w:t>
+      </w:r>
+      <w:r>
+        <w:rPr>
+          <w:b/>
+          <w:bCs/>
+          <w:color w:val="FF0000"/>
+        </w:rPr>
+        <w:t>ANY O</w:t>
+      </w:r>
+      <w:r>
+        <w:rPr>
+          <w:b/>
+          <w:bCs/>
+          <w:color w:val="FF0000"/>
+        </w:rPr>
+        <w:t>RGANIZATIONAL</w:t>
+      </w:r>
+      <w:r>
+        <w:rPr>
+          <w:b/>
+          <w:bCs/>
+          <w:color w:val="FF0000"/>
+        </w:rPr>
+        <w:t xml:space="preserve"> </w:t>
+      </w:r>
+      <w:r>
+        <w:rPr>
+          <w:b/>
+          <w:bCs/>
+          <w:color w:val="FF0000"/>
+        </w:rPr>
+        <w:t>TREASON</w:t>
+      </w:r>
+      <w:r>
+        <w:t xml:space="preserve"> </w:t>
+      </w:r>
+      <w:r>
+        <w:rPr>
+          <w:b/>
+          <w:bCs/>
+          <w:color w:val="0070C0"/>
+        </w:rPr>
+        <w:t>ARE</w:t>
+      </w:r>
+      <w:r>
+        <w:t xml:space="preserve"> </w:t>
+      </w:r>
+      <w:r>
+        <w:rPr>
+          <w:b/>
+          <w:bCs/>
+          <w:color w:val="7030A0"/>
+        </w:rPr>
+        <w:t>PROSECUTED</w:t>
+      </w:r>
+      <w:r>
+        <w:t xml:space="preserve"> </w:t>
+      </w:r>
+      <w:r>
+        <w:rPr>
+          <w:b/>
+          <w:bCs/>
+          <w:color w:val="00B0F0"/>
+        </w:rPr>
+        <w:t>AND</w:t>
+      </w:r>
+      <w:r>
+        <w:t xml:space="preserve"> </w:t>
+      </w:r>
+      <w:r>
+        <w:rPr>
+          <w:b/>
+          <w:bCs/>
+          <w:color w:val="7030A0"/>
+        </w:rPr>
+        <w:t>CHARGED</w:t>
+      </w:r>
+      <w:r>
+        <w:t xml:space="preserve"> </w:t>
+      </w:r>
+      <w:r>
+        <w:rPr>
+          <w:b/>
+          <w:bCs/>
+          <w:color w:val="00B0F0"/>
+        </w:rPr>
+        <w:t>AND</w:t>
+      </w:r>
+      <w:r>
+        <w:t xml:space="preserve"> </w:t>
+      </w:r>
+      <w:r>
+        <w:rPr>
+          <w:b/>
+          <w:bCs/>
+          <w:color w:val="7030A0"/>
+        </w:rPr>
+        <w:t>BOOKED</w:t>
+      </w:r>
+      <w:r>
+        <w:t xml:space="preserve"> </w:t>
+      </w:r>
+      <w:r>
+        <w:rPr>
+          <w:b/>
+          <w:bCs/>
+          <w:color w:val="00B0F0"/>
+        </w:rPr>
+        <w:t>AND</w:t>
+      </w:r>
+      <w:r>
+        <w:t xml:space="preserve"> </w:t>
+      </w:r>
+      <w:r>
+        <w:rPr>
+          <w:b/>
+          <w:bCs/>
+          <w:color w:val="7030A0"/>
+        </w:rPr>
+        <w:t>ARRAIGNED</w:t>
+      </w:r>
+      <w:r>
+        <w:t xml:space="preserve"> </w:t>
+      </w:r>
+      <w:r>
+        <w:rPr>
+          <w:b/>
+          <w:bCs/>
+          <w:color w:val="00B0F0"/>
+        </w:rPr>
+        <w:t>AND</w:t>
+      </w:r>
+      <w:r>
+        <w:t xml:space="preserve"> </w:t>
+      </w:r>
+      <w:r>
+        <w:rPr>
+          <w:b/>
+          <w:bCs/>
+          <w:color w:val="7030A0"/>
+        </w:rPr>
+        <w:t>HELD</w:t>
+      </w:r>
+      <w:r>
+        <w:t xml:space="preserve"> </w:t>
+      </w:r>
+      <w:r>
+        <w:rPr>
+          <w:b/>
+          <w:bCs/>
+          <w:color w:val="00B050"/>
+        </w:rPr>
+        <w:t>ACCOUNTABLE</w:t>
+      </w:r>
+      <w:r>
+        <w:t xml:space="preserve"> </w:t>
+      </w:r>
+      <w:r>
+        <w:rPr>
+          <w:b/>
+          <w:bCs/>
+          <w:color w:val="0070C0"/>
+        </w:rPr>
+        <w:t>THROUGH</w:t>
+      </w:r>
+      <w:r>
+        <w:t xml:space="preserve">               </w:t>
+      </w:r>
+      <w:r>
+        <w:t xml:space="preserve">                   </w:t>
+      </w:r>
+      <w:r>
+        <w:rPr>
+          <w:b/>
+          <w:bCs/>
+          <w:color w:val="FF0000"/>
+        </w:rPr>
+        <w:t>ANY C</w:t>
+      </w:r>
+      <w:r>
+        <w:rPr>
+          <w:b/>
+          <w:bCs/>
+          <w:color w:val="FF0000"/>
+        </w:rPr>
+        <w:t xml:space="preserve">RIMINAL </w:t>
+      </w:r>
+      <w:r>
+        <w:rPr>
+          <w:b/>
+          <w:bCs/>
+          <w:color w:val="FF0000"/>
+        </w:rPr>
+        <w:t>CHARGES</w:t>
+      </w:r>
+      <w:r>
+        <w:t xml:space="preserve"> </w:t>
+      </w:r>
+      <w:r>
+        <w:rPr>
+          <w:b/>
+          <w:bCs/>
+          <w:color w:val="0070C0"/>
+        </w:rPr>
+        <w:t>THAT</w:t>
+      </w:r>
+      <w:r>
+        <w:t xml:space="preserve"> </w:t>
+      </w:r>
+      <w:r>
+        <w:rPr>
+          <w:b/>
+          <w:bCs/>
+          <w:color w:val="7030A0"/>
+        </w:rPr>
+        <w:t>STICK</w:t>
+      </w:r>
+      <w:r>
+        <w:t xml:space="preserve"> </w:t>
+      </w:r>
+      <w:r>
+        <w:rPr>
+          <w:b/>
+          <w:bCs/>
+          <w:color w:val="0070C0"/>
+        </w:rPr>
         <w:t>IN</w:t>
       </w:r>
       <w:r>
@@ -7756,224 +8299,13 @@
         <w:rPr>
           <w:b/>
           <w:bCs/>
-          <w:color w:val="00B050"/>
-        </w:rPr>
-        <w:t>CONJUNCTION</w:t>
-      </w:r>
-      <w:r>
-        <w:t xml:space="preserve"> </w:t>
-      </w:r>
-      <w:r>
-        <w:rPr>
-          <w:b/>
-          <w:bCs/>
-          <w:color w:val="92D050"/>
-        </w:rPr>
-        <w:t>WITH</w:t>
-      </w:r>
-      <w:r>
-        <w:t xml:space="preserve"> </w:t>
-      </w:r>
-      <w:r>
-        <w:rPr>
-          <w:b/>
-          <w:bCs/>
-          <w:color w:val="FF0000"/>
-        </w:rPr>
-        <w:t>ROOT KIT TREASON</w:t>
-      </w:r>
-      <w:r>
-        <w:t xml:space="preserve"> </w:t>
-      </w:r>
-      <w:r>
-        <w:rPr>
-          <w:b/>
-          <w:bCs/>
-          <w:color w:val="92D050"/>
-        </w:rPr>
-        <w:t>ARE</w:t>
-      </w:r>
-      <w:r>
-        <w:t xml:space="preserve"> </w:t>
-      </w:r>
-      <w:r>
-        <w:rPr>
-          <w:b/>
-          <w:bCs/>
-          <w:color w:val="7030A0"/>
-        </w:rPr>
-        <w:t>PROSECUTED</w:t>
-      </w:r>
-      <w:r>
-        <w:t xml:space="preserve"> </w:t>
-      </w:r>
-      <w:r>
-        <w:rPr>
-          <w:b/>
-          <w:bCs/>
-          <w:color w:val="00B0F0"/>
-        </w:rPr>
-        <w:t>AND</w:t>
-      </w:r>
-      <w:r>
-        <w:t xml:space="preserve"> </w:t>
-      </w:r>
-      <w:r>
-        <w:rPr>
-          <w:b/>
-          <w:bCs/>
-          <w:color w:val="7030A0"/>
-        </w:rPr>
-        <w:t>CHARGED</w:t>
-      </w:r>
-      <w:r>
-        <w:t xml:space="preserve"> </w:t>
-      </w:r>
-      <w:r>
-        <w:rPr>
-          <w:b/>
-          <w:bCs/>
-          <w:color w:val="00B0F0"/>
-        </w:rPr>
-        <w:t>AND</w:t>
-      </w:r>
-      <w:r>
-        <w:t xml:space="preserve"> </w:t>
-      </w:r>
-      <w:r>
-        <w:rPr>
-          <w:b/>
-          <w:bCs/>
-          <w:color w:val="7030A0"/>
-        </w:rPr>
-        <w:t>BOOKED</w:t>
-      </w:r>
-      <w:r>
-        <w:t xml:space="preserve"> </w:t>
-      </w:r>
-      <w:r>
-        <w:rPr>
-          <w:b/>
-          <w:bCs/>
-          <w:color w:val="00B0F0"/>
-        </w:rPr>
-        <w:t>AND</w:t>
-      </w:r>
-      <w:r>
-        <w:t xml:space="preserve"> </w:t>
-      </w:r>
-      <w:r>
-        <w:rPr>
-          <w:b/>
-          <w:bCs/>
-          <w:color w:val="7030A0"/>
-        </w:rPr>
-        <w:t>ARRAIGNED</w:t>
-      </w:r>
-      <w:r>
-        <w:t xml:space="preserve"> </w:t>
-      </w:r>
-      <w:r>
-        <w:rPr>
-          <w:b/>
-          <w:bCs/>
-          <w:color w:val="00B0F0"/>
-        </w:rPr>
-        <w:t>AND</w:t>
-      </w:r>
-      <w:r>
-        <w:t xml:space="preserve"> </w:t>
-      </w:r>
-      <w:r>
-        <w:rPr>
-          <w:b/>
-          <w:bCs/>
-          <w:color w:val="7030A0"/>
-        </w:rPr>
-        <w:t>HELD</w:t>
-      </w:r>
-      <w:r>
-        <w:t xml:space="preserve"> </w:t>
-      </w:r>
-      <w:r>
-        <w:rPr>
-          <w:b/>
-          <w:bCs/>
-          <w:color w:val="00B050"/>
-        </w:rPr>
-        <w:t>ACCOUNTABLE</w:t>
-      </w:r>
-      <w:r>
-        <w:t xml:space="preserve"> </w:t>
-      </w:r>
-      <w:r>
-        <w:rPr>
-          <w:b/>
-          <w:bCs/>
-          <w:color w:val="92D050"/>
-        </w:rPr>
-        <w:t>THROUGH</w:t>
-      </w:r>
-      <w:r>
-        <w:t xml:space="preserve"> </w:t>
-      </w:r>
-      <w:r>
-        <w:rPr>
-          <w:b/>
-          <w:bCs/>
-          <w:color w:val="FF0000"/>
-        </w:rPr>
-        <w:t>CRIMINAL CHARGES</w:t>
-      </w:r>
-      <w:r>
-        <w:t xml:space="preserve"> </w:t>
-      </w:r>
-      <w:r>
-        <w:rPr>
-          <w:b/>
-          <w:bCs/>
-          <w:color w:val="92D050"/>
-        </w:rPr>
-        <w:t>THAT</w:t>
-      </w:r>
-      <w:r>
-        <w:t xml:space="preserve"> </w:t>
-      </w:r>
-      <w:r>
-        <w:rPr>
-          <w:b/>
-          <w:bCs/>
-          <w:color w:val="7030A0"/>
-        </w:rPr>
-        <w:t>STICK</w:t>
-      </w:r>
-      <w:r>
-        <w:t xml:space="preserve"> </w:t>
-      </w:r>
-      <w:r>
-        <w:rPr>
-          <w:b/>
-          <w:bCs/>
-          <w:color w:val="0070C0"/>
-        </w:rPr>
-        <w:t>IN</w:t>
-      </w:r>
-      <w:r>
-        <w:t xml:space="preserve"> </w:t>
-      </w:r>
-      <w:proofErr w:type="gramStart"/>
-      <w:r>
-        <w:rPr>
-          <w:b/>
-          <w:bCs/>
           <w:color w:val="FF0000"/>
         </w:rPr>
         <w:t>PUBLIC</w:t>
       </w:r>
       <w:r>
-        <w:t xml:space="preserve">,   </w:t>
-      </w:r>
-      <w:proofErr w:type="gramEnd"/>
+        <w:t>,</w:t>
+      </w:r>
       <w:r>
         <w:t xml:space="preserve">                                                                      </w:t>
       </w:r>

</xml_diff>

<commit_message>
Update 9/16/2023 5:35AM EST
Updates as of 5:35AM EST on 9/16/2023.
</commit_message>
<xml_diff>
--- a/TREASON PREVENTION SECURITY SYSTEMS/20230916 - Global United Defense, Inc. - Treason Prevention Security Systems - v1.0.0.25.docx
+++ b/TREASON PREVENTION SECURITY SYSTEMS/20230916 - Global United Defense, Inc. - Treason Prevention Security Systems - v1.0.0.25.docx
@@ -201,7 +201,7 @@
           <w:sz w:val="28"/>
           <w:szCs w:val="28"/>
         </w:rPr>
-        <w:t>9/16/2023 4:15:37 AM</w:t>
+        <w:t>9/16/2023 5:18:13 AM</w:t>
       </w:r>
     </w:p>
     <w:p>
@@ -515,36 +515,31 @@
         <w:rPr>
           <w:u w:val="single"/>
         </w:rPr>
-        <w:t xml:space="preserve">GENERALLY </w:t>
-      </w:r>
+        <w:t xml:space="preserve">GENERALLY AUTONOMOUS </w:t>
+      </w:r>
+      <w:bookmarkStart w:id="1" w:name="_Hlk145733895"/>
       <w:r>
         <w:rPr>
           <w:u w:val="single"/>
         </w:rPr>
-        <w:t>AUTONOMOUS STATE TREASONOUS OFFENSE PREVENTION SECURITIES SYSTEM</w:t>
-      </w:r>
-      <w:r>
-        <w:t xml:space="preserve"> </w:t>
-      </w:r>
-      <w:r>
-        <w:t xml:space="preserve">           </w:t>
-      </w:r>
-      <w:r>
-        <w:t>(</w:t>
-      </w:r>
-      <w:r>
-        <w:rPr>
-          <w:b/>
-          <w:bCs/>
-        </w:rPr>
-        <w:t>2022</w:t>
-      </w:r>
-      <w:r>
-        <w:rPr>
-          <w:b/>
-          <w:bCs/>
-        </w:rPr>
-        <w:t>–2023</w:t>
+        <w:t>TERRORISM FRAUD TORTURE TREASON</w:t>
+      </w:r>
+      <w:bookmarkEnd w:id="1"/>
+      <w:r>
+        <w:rPr>
+          <w:u w:val="single"/>
+        </w:rPr>
+        <w:t xml:space="preserve"> PREVENTION SECURITIES SYSTEM</w:t>
+      </w:r>
+      <w:r>
+        <w:t xml:space="preserve">            (</w:t>
+      </w:r>
+      <w:r>
+        <w:rPr>
+          <w:b/>
+          <w:bCs/>
+        </w:rPr>
+        <w:t>2022–2023</w:t>
       </w:r>
       <w:r>
         <w:t xml:space="preserve">) – </w:t>
@@ -601,15 +596,7 @@
           <w:bCs/>
           <w:color w:val="FF0000"/>
         </w:rPr>
-        <w:t xml:space="preserve">STATE TREASONOUS </w:t>
-      </w:r>
-      <w:r>
-        <w:rPr>
-          <w:b/>
-          <w:bCs/>
-          <w:color w:val="FF0000"/>
-        </w:rPr>
-        <w:t>OFFENSES</w:t>
+        <w:t>TERRORISM FRAUD TORTURE TREASON</w:t>
       </w:r>
       <w:r>
         <w:t xml:space="preserve"> </w:t>
@@ -631,7 +618,15 @@
           <w:bCs/>
           <w:color w:val="7030A0"/>
         </w:rPr>
-        <w:t>OCCUR</w:t>
+        <w:t>OCCU</w:t>
+      </w:r>
+      <w:r>
+        <w:rPr>
+          <w:b/>
+          <w:bCs/>
+          <w:color w:val="7030A0"/>
+        </w:rPr>
+        <w:t>RS</w:t>
       </w:r>
       <w:r>
         <w:t xml:space="preserve">, </w:t>
@@ -705,23 +700,15 @@
           <w:bCs/>
           <w:color w:val="FF0000"/>
         </w:rPr>
-        <w:t>ANY STATE</w:t>
-      </w:r>
-      <w:r>
-        <w:rPr>
-          <w:b/>
-          <w:bCs/>
-          <w:color w:val="FF0000"/>
-        </w:rPr>
-        <w:t xml:space="preserve"> TREASO</w:t>
-      </w:r>
-      <w:r>
-        <w:rPr>
-          <w:b/>
-          <w:bCs/>
-          <w:color w:val="FF0000"/>
-        </w:rPr>
-        <w:t>NOUS OFFENSE</w:t>
+        <w:t xml:space="preserve">ANY </w:t>
+      </w:r>
+      <w:r>
+        <w:rPr>
+          <w:b/>
+          <w:bCs/>
+          <w:color w:val="FF0000"/>
+        </w:rPr>
+        <w:t>TERRORISM FRAUD TORTURE TREASON</w:t>
       </w:r>
       <w:r>
         <w:t xml:space="preserve"> </w:t>
@@ -856,10 +843,7 @@
         <w:t>THROUGH</w:t>
       </w:r>
       <w:r>
-        <w:t xml:space="preserve"> </w:t>
-      </w:r>
-      <w:r>
-        <w:t xml:space="preserve">                                                    </w:t>
+        <w:t xml:space="preserve">                                                     </w:t>
       </w:r>
       <w:r>
         <w:rPr>
@@ -875,15 +859,7 @@
           <w:bCs/>
           <w:color w:val="FF0000"/>
         </w:rPr>
-        <w:t xml:space="preserve">RIMINAL </w:t>
-      </w:r>
-      <w:r>
-        <w:rPr>
-          <w:b/>
-          <w:bCs/>
-          <w:color w:val="FF0000"/>
-        </w:rPr>
-        <w:t>CHARGES</w:t>
+        <w:t>RIMINAL CHARGES</w:t>
       </w:r>
       <w:r>
         <w:t xml:space="preserve"> </w:t>
@@ -959,6 +935,444 @@
         <w:rPr>
           <w:u w:val="single"/>
         </w:rPr>
+        <w:t>AUTONOMOUS STATE TREASONOUS OFFENSE PREVENTION SECURITIES SYSTEM</w:t>
+      </w:r>
+      <w:r>
+        <w:t xml:space="preserve"> </w:t>
+      </w:r>
+      <w:r>
+        <w:t xml:space="preserve">           </w:t>
+      </w:r>
+      <w:r>
+        <w:t>(</w:t>
+      </w:r>
+      <w:r>
+        <w:rPr>
+          <w:b/>
+          <w:bCs/>
+        </w:rPr>
+        <w:t>2022</w:t>
+      </w:r>
+      <w:r>
+        <w:rPr>
+          <w:b/>
+          <w:bCs/>
+        </w:rPr>
+        <w:t>–2023</w:t>
+      </w:r>
+      <w:r>
+        <w:t xml:space="preserve">) – </w:t>
+      </w:r>
+      <w:r>
+        <w:rPr>
+          <w:b/>
+          <w:bCs/>
+          <w:color w:val="7030A0"/>
+        </w:rPr>
+        <w:t>ENSURES</w:t>
+      </w:r>
+      <w:r>
+        <w:t xml:space="preserve"> </w:t>
+      </w:r>
+      <w:r>
+        <w:rPr>
+          <w:b/>
+          <w:bCs/>
+          <w:color w:val="0070C0"/>
+        </w:rPr>
+        <w:t>THAT</w:t>
+      </w:r>
+      <w:r>
+        <w:t xml:space="preserve"> </w:t>
+      </w:r>
+      <w:r>
+        <w:rPr>
+          <w:b/>
+          <w:bCs/>
+          <w:color w:val="FF0000"/>
+        </w:rPr>
+        <w:t>A</w:t>
+      </w:r>
+      <w:r>
+        <w:rPr>
+          <w:b/>
+          <w:bCs/>
+          <w:color w:val="FF0000"/>
+        </w:rPr>
+        <w:t>LL</w:t>
+      </w:r>
+      <w:r>
+        <w:rPr>
+          <w:b/>
+          <w:bCs/>
+          <w:color w:val="FF0000"/>
+        </w:rPr>
+        <w:t xml:space="preserve"> </w:t>
+      </w:r>
+      <w:r>
+        <w:rPr>
+          <w:b/>
+          <w:bCs/>
+          <w:color w:val="FF0000"/>
+        </w:rPr>
+        <w:t xml:space="preserve">STATE TREASONOUS </w:t>
+      </w:r>
+      <w:r>
+        <w:rPr>
+          <w:b/>
+          <w:bCs/>
+          <w:color w:val="FF0000"/>
+        </w:rPr>
+        <w:t>OFFENSES</w:t>
+      </w:r>
+      <w:r>
+        <w:t xml:space="preserve"> </w:t>
+      </w:r>
+      <w:r>
+        <w:rPr>
+          <w:b/>
+          <w:bCs/>
+          <w:color w:val="C00000"/>
+        </w:rPr>
+        <w:t>NEVER</w:t>
+      </w:r>
+      <w:r>
+        <w:t xml:space="preserve"> </w:t>
+      </w:r>
+      <w:r>
+        <w:rPr>
+          <w:b/>
+          <w:bCs/>
+          <w:color w:val="7030A0"/>
+        </w:rPr>
+        <w:t>OCCUR</w:t>
+      </w:r>
+      <w:r>
+        <w:t xml:space="preserve">, </w:t>
+      </w:r>
+      <w:r>
+        <w:rPr>
+          <w:b/>
+          <w:bCs/>
+          <w:color w:val="00B0F0"/>
+        </w:rPr>
+        <w:t>AND</w:t>
+      </w:r>
+      <w:r>
+        <w:t xml:space="preserve"> </w:t>
+      </w:r>
+      <w:r>
+        <w:rPr>
+          <w:b/>
+          <w:bCs/>
+          <w:color w:val="0070C0"/>
+        </w:rPr>
+        <w:t>THAT</w:t>
+      </w:r>
+      <w:r>
+        <w:rPr>
+          <w:b/>
+          <w:bCs/>
+        </w:rPr>
+        <w:t xml:space="preserve"> </w:t>
+      </w:r>
+      <w:r>
+        <w:rPr>
+          <w:b/>
+          <w:bCs/>
+          <w:color w:val="FF0000"/>
+        </w:rPr>
+        <w:t>THOSE</w:t>
+      </w:r>
+      <w:r>
+        <w:rPr>
+          <w:b/>
+          <w:bCs/>
+        </w:rPr>
+        <w:t xml:space="preserve"> </w:t>
+      </w:r>
+      <w:r>
+        <w:rPr>
+          <w:b/>
+          <w:bCs/>
+          <w:color w:val="0070C0"/>
+        </w:rPr>
+        <w:t>THAT</w:t>
+      </w:r>
+      <w:r>
+        <w:t xml:space="preserve"> </w:t>
+      </w:r>
+      <w:r>
+        <w:rPr>
+          <w:b/>
+          <w:bCs/>
+          <w:color w:val="7030A0"/>
+        </w:rPr>
+        <w:t>COMMITTED</w:t>
+      </w:r>
+      <w:r>
+        <w:t xml:space="preserve"> </w:t>
+      </w:r>
+      <w:r>
+        <w:rPr>
+          <w:b/>
+          <w:bCs/>
+          <w:color w:val="FF0000"/>
+        </w:rPr>
+        <w:t>ANY STATE</w:t>
+      </w:r>
+      <w:r>
+        <w:rPr>
+          <w:b/>
+          <w:bCs/>
+          <w:color w:val="FF0000"/>
+        </w:rPr>
+        <w:t xml:space="preserve"> TREASO</w:t>
+      </w:r>
+      <w:r>
+        <w:rPr>
+          <w:b/>
+          <w:bCs/>
+          <w:color w:val="FF0000"/>
+        </w:rPr>
+        <w:t>NOUS OFFENSE</w:t>
+      </w:r>
+      <w:r>
+        <w:t xml:space="preserve"> </w:t>
+      </w:r>
+      <w:r>
+        <w:rPr>
+          <w:b/>
+          <w:bCs/>
+          <w:color w:val="0070C0"/>
+        </w:rPr>
+        <w:t>ARE</w:t>
+      </w:r>
+      <w:r>
+        <w:t xml:space="preserve"> </w:t>
+      </w:r>
+      <w:r>
+        <w:rPr>
+          <w:b/>
+          <w:bCs/>
+          <w:color w:val="7030A0"/>
+        </w:rPr>
+        <w:t>PROSECUTED</w:t>
+      </w:r>
+      <w:r>
+        <w:t xml:space="preserve"> </w:t>
+      </w:r>
+      <w:r>
+        <w:rPr>
+          <w:b/>
+          <w:bCs/>
+          <w:color w:val="00B0F0"/>
+        </w:rPr>
+        <w:t>AND</w:t>
+      </w:r>
+      <w:r>
+        <w:t xml:space="preserve"> </w:t>
+      </w:r>
+      <w:r>
+        <w:rPr>
+          <w:b/>
+          <w:bCs/>
+          <w:color w:val="7030A0"/>
+        </w:rPr>
+        <w:t>BOOKED</w:t>
+      </w:r>
+      <w:r>
+        <w:t xml:space="preserve"> </w:t>
+      </w:r>
+      <w:r>
+        <w:rPr>
+          <w:b/>
+          <w:bCs/>
+          <w:color w:val="00B0F0"/>
+        </w:rPr>
+        <w:t>AND</w:t>
+      </w:r>
+      <w:r>
+        <w:t xml:space="preserve"> </w:t>
+      </w:r>
+      <w:r>
+        <w:rPr>
+          <w:b/>
+          <w:bCs/>
+          <w:color w:val="7030A0"/>
+        </w:rPr>
+        <w:t>CHARGED</w:t>
+      </w:r>
+      <w:r>
+        <w:t xml:space="preserve"> </w:t>
+      </w:r>
+      <w:r>
+        <w:rPr>
+          <w:b/>
+          <w:bCs/>
+          <w:color w:val="00B0F0"/>
+        </w:rPr>
+        <w:t>AND</w:t>
+      </w:r>
+      <w:r>
+        <w:t xml:space="preserve"> </w:t>
+      </w:r>
+      <w:r>
+        <w:rPr>
+          <w:b/>
+          <w:bCs/>
+          <w:color w:val="7030A0"/>
+        </w:rPr>
+        <w:t>ARRAIGNED</w:t>
+      </w:r>
+      <w:r>
+        <w:t xml:space="preserve"> </w:t>
+      </w:r>
+      <w:r>
+        <w:rPr>
+          <w:b/>
+          <w:bCs/>
+          <w:color w:val="00B0F0"/>
+        </w:rPr>
+        <w:t>AND</w:t>
+      </w:r>
+      <w:r>
+        <w:t xml:space="preserve"> </w:t>
+      </w:r>
+      <w:r>
+        <w:rPr>
+          <w:b/>
+          <w:bCs/>
+          <w:color w:val="7030A0"/>
+        </w:rPr>
+        <w:t>HELD</w:t>
+      </w:r>
+      <w:r>
+        <w:t xml:space="preserve"> </w:t>
+      </w:r>
+      <w:r>
+        <w:rPr>
+          <w:b/>
+          <w:bCs/>
+          <w:color w:val="00B050"/>
+        </w:rPr>
+        <w:t>ACCOUNTABLE</w:t>
+      </w:r>
+      <w:r>
+        <w:t xml:space="preserve"> </w:t>
+      </w:r>
+      <w:r>
+        <w:rPr>
+          <w:b/>
+          <w:bCs/>
+          <w:color w:val="0070C0"/>
+        </w:rPr>
+        <w:t>THROUGH</w:t>
+      </w:r>
+      <w:r>
+        <w:t xml:space="preserve"> </w:t>
+      </w:r>
+      <w:r>
+        <w:t xml:space="preserve">                                                    </w:t>
+      </w:r>
+      <w:r>
+        <w:rPr>
+          <w:b/>
+          <w:bCs/>
+          <w:color w:val="FF0000"/>
+        </w:rPr>
+        <w:t>ANY NECESSARY C</w:t>
+      </w:r>
+      <w:r>
+        <w:rPr>
+          <w:b/>
+          <w:bCs/>
+          <w:color w:val="FF0000"/>
+        </w:rPr>
+        <w:t xml:space="preserve">RIMINAL </w:t>
+      </w:r>
+      <w:r>
+        <w:rPr>
+          <w:b/>
+          <w:bCs/>
+          <w:color w:val="FF0000"/>
+        </w:rPr>
+        <w:t>CHARGES</w:t>
+      </w:r>
+      <w:r>
+        <w:t xml:space="preserve"> </w:t>
+      </w:r>
+      <w:r>
+        <w:rPr>
+          <w:b/>
+          <w:bCs/>
+          <w:color w:val="0070C0"/>
+        </w:rPr>
+        <w:t>THAT</w:t>
+      </w:r>
+      <w:r>
+        <w:t xml:space="preserve"> </w:t>
+      </w:r>
+      <w:r>
+        <w:rPr>
+          <w:b/>
+          <w:bCs/>
+          <w:color w:val="7030A0"/>
+        </w:rPr>
+        <w:t>STICK</w:t>
+      </w:r>
+      <w:r>
+        <w:t xml:space="preserve"> </w:t>
+      </w:r>
+      <w:r>
+        <w:rPr>
+          <w:b/>
+          <w:bCs/>
+          <w:color w:val="0070C0"/>
+        </w:rPr>
+        <w:t>IN</w:t>
+      </w:r>
+      <w:r>
+        <w:t xml:space="preserve"> </w:t>
+      </w:r>
+      <w:r>
+        <w:rPr>
+          <w:b/>
+          <w:bCs/>
+          <w:color w:val="FF0000"/>
+        </w:rPr>
+        <w:t>PUBLIC</w:t>
+      </w:r>
+      <w:r>
+        <w:t xml:space="preserve">,                                                        </w:t>
+      </w:r>
+      <w:r>
+        <w:rPr>
+          <w:b/>
+          <w:bCs/>
+          <w:color w:val="00B0F0"/>
+        </w:rPr>
+        <w:t>IMPLICITLY-EXPLICITLY GLOBALLY VIRULENTLY DEFINED</w:t>
+      </w:r>
+      <w:r>
+        <w:t>.</w:t>
+      </w:r>
+    </w:p>
+    <w:p>
+      <w:pPr>
+        <w:ind w:left="360" w:hanging="360"/>
+        <w:jc w:val="both"/>
+      </w:pPr>
+      <w:r>
+        <w:rPr>
+          <w:u w:val="single"/>
+        </w:rPr>
+        <w:t xml:space="preserve">GENERALLY </w:t>
+      </w:r>
+      <w:r>
+        <w:rPr>
+          <w:u w:val="single"/>
+        </w:rPr>
         <w:t>AUTONOMOUS HIGH TREASON PREVENTION SECURITIES SYSTEM</w:t>
       </w:r>
       <w:r>
@@ -2415,6 +2829,7 @@
           <w:bCs/>
           <w:color w:val="00B0F0"/>
         </w:rPr>
+        <w:lastRenderedPageBreak/>
         <w:t>AND</w:t>
       </w:r>
       <w:r>
@@ -2831,7 +3246,6 @@
           <w:bCs/>
           <w:color w:val="00B0F0"/>
         </w:rPr>
-        <w:lastRenderedPageBreak/>
         <w:t>AND</w:t>
       </w:r>
       <w:r>
@@ -4761,6 +5175,7 @@
         <w:rPr>
           <w:u w:val="single"/>
         </w:rPr>
+        <w:lastRenderedPageBreak/>
         <w:t>AUTONOMOUS NATIONAL SECURITY TREASON PREVENTION SECURITIES SYSTEM</w:t>
       </w:r>
       <w:r>
@@ -5151,7 +5566,6 @@
         <w:rPr>
           <w:u w:val="single"/>
         </w:rPr>
-        <w:lastRenderedPageBreak/>
         <w:t>AUTONOMOUS DEFENSE INTELLIGENCE TREASON PREVENTION SECURITIES SYSTEM</w:t>
       </w:r>
       <w:r>
@@ -6942,6 +7356,7 @@
           <w:bCs/>
           <w:color w:val="7030A0"/>
         </w:rPr>
+        <w:lastRenderedPageBreak/>
         <w:t>ARRAIGNED</w:t>
       </w:r>
       <w:r>
@@ -7382,7 +7797,6 @@
           <w:bCs/>
           <w:color w:val="FF0000"/>
         </w:rPr>
-        <w:lastRenderedPageBreak/>
         <w:t>CRIMINAL CHARGES</w:t>
       </w:r>
       <w:r>
@@ -7621,15 +8035,7 @@
           <w:bCs/>
           <w:color w:val="FF0000"/>
         </w:rPr>
-        <w:t>ANY O</w:t>
-      </w:r>
-      <w:r>
-        <w:rPr>
-          <w:b/>
-          <w:bCs/>
-          <w:color w:val="FF0000"/>
-        </w:rPr>
-        <w:t>RGANIZATIONAL</w:t>
+        <w:t>ANY ORGANIZATIONAL</w:t>
       </w:r>
       <w:r>
         <w:rPr>
@@ -7855,10 +8261,7 @@
         <w:t>PUBLIC</w:t>
       </w:r>
       <w:r>
-        <w:t>,</w:t>
-      </w:r>
-      <w:r>
-        <w:t xml:space="preserve">   </w:t>
+        <w:t xml:space="preserve">,   </w:t>
       </w:r>
       <w:proofErr w:type="gramEnd"/>
       <w:r>
@@ -7885,32 +8288,14 @@
         <w:rPr>
           <w:u w:val="single"/>
         </w:rPr>
-        <w:t>GENERALLY AUTONOMOUS ORGANIZ</w:t>
-      </w:r>
-      <w:r>
-        <w:rPr>
-          <w:u w:val="single"/>
-        </w:rPr>
-        <w:t>ED</w:t>
-      </w:r>
-      <w:r>
-        <w:rPr>
-          <w:u w:val="single"/>
-        </w:rPr>
-        <w:t xml:space="preserve"> TREASON PREVENTION SECURITIES SYSTEM</w:t>
-      </w:r>
-      <w:r>
-        <w:t xml:space="preserve"> </w:t>
-      </w:r>
-      <w:r>
-        <w:t xml:space="preserve">             </w:t>
+        <w:t>GENERALLY AUTONOMOUS ORGANIZED TREASON PREVENTION SECURITIES SYSTEM</w:t>
+      </w:r>
+      <w:r>
+        <w:t xml:space="preserve">              </w:t>
       </w:r>
       <w:proofErr w:type="gramStart"/>
       <w:r>
-        <w:t xml:space="preserve">   </w:t>
-      </w:r>
-      <w:r>
-        <w:t>(</w:t>
+        <w:t xml:space="preserve">   (</w:t>
       </w:r>
       <w:proofErr w:type="gramEnd"/>
       <w:r>
@@ -7959,15 +8344,103 @@
           <w:bCs/>
           <w:color w:val="FF0000"/>
         </w:rPr>
-        <w:t>ORGANIZ</w:t>
-      </w:r>
-      <w:r>
-        <w:rPr>
-          <w:b/>
-          <w:bCs/>
-          <w:color w:val="FF0000"/>
-        </w:rPr>
-        <w:t>ED</w:t>
+        <w:t>ORGANIZED TREASON</w:t>
+      </w:r>
+      <w:r>
+        <w:t xml:space="preserve"> </w:t>
+      </w:r>
+      <w:r>
+        <w:rPr>
+          <w:b/>
+          <w:bCs/>
+          <w:color w:val="C00000"/>
+        </w:rPr>
+        <w:t>NEVER</w:t>
+      </w:r>
+      <w:r>
+        <w:t xml:space="preserve"> </w:t>
+      </w:r>
+      <w:r>
+        <w:rPr>
+          <w:b/>
+          <w:bCs/>
+          <w:color w:val="7030A0"/>
+        </w:rPr>
+        <w:t>OCCURS</w:t>
+      </w:r>
+      <w:r>
+        <w:t xml:space="preserve">, </w:t>
+      </w:r>
+      <w:r>
+        <w:rPr>
+          <w:b/>
+          <w:bCs/>
+          <w:color w:val="00B0F0"/>
+        </w:rPr>
+        <w:t>AND</w:t>
+      </w:r>
+      <w:r>
+        <w:t xml:space="preserve"> </w:t>
+      </w:r>
+      <w:r>
+        <w:rPr>
+          <w:b/>
+          <w:bCs/>
+          <w:color w:val="0070C0"/>
+        </w:rPr>
+        <w:t>THAT</w:t>
+      </w:r>
+      <w:r>
+        <w:rPr>
+          <w:b/>
+          <w:bCs/>
+        </w:rPr>
+        <w:t xml:space="preserve"> </w:t>
+      </w:r>
+      <w:r>
+        <w:rPr>
+          <w:b/>
+          <w:bCs/>
+          <w:color w:val="FF0000"/>
+        </w:rPr>
+        <w:t>THOSE</w:t>
+      </w:r>
+      <w:r>
+        <w:rPr>
+          <w:b/>
+          <w:bCs/>
+        </w:rPr>
+        <w:t xml:space="preserve"> </w:t>
+      </w:r>
+      <w:r>
+        <w:rPr>
+          <w:b/>
+          <w:bCs/>
+          <w:color w:val="0070C0"/>
+        </w:rPr>
+        <w:t>THAT</w:t>
+      </w:r>
+      <w:r>
+        <w:t xml:space="preserve"> </w:t>
+      </w:r>
+      <w:r>
+        <w:rPr>
+          <w:b/>
+          <w:bCs/>
+          <w:color w:val="7030A0"/>
+        </w:rPr>
+        <w:t>COMMITTED</w:t>
+      </w:r>
+      <w:r>
+        <w:t xml:space="preserve"> </w:t>
+      </w:r>
+      <w:r>
+        <w:rPr>
+          <w:b/>
+          <w:bCs/>
+          <w:color w:val="FF0000"/>
+        </w:rPr>
+        <w:t>ANY ORGANIZATIONAL</w:t>
       </w:r>
       <w:r>
         <w:rPr>
@@ -7984,23 +8457,23 @@
         <w:rPr>
           <w:b/>
           <w:bCs/>
-          <w:color w:val="C00000"/>
-        </w:rPr>
-        <w:t>NEVER</w:t>
-      </w:r>
-      <w:r>
-        <w:t xml:space="preserve"> </w:t>
-      </w:r>
-      <w:r>
-        <w:rPr>
-          <w:b/>
-          <w:bCs/>
-          <w:color w:val="7030A0"/>
-        </w:rPr>
-        <w:t>OCCURS</w:t>
-      </w:r>
-      <w:r>
-        <w:t xml:space="preserve">, </w:t>
+          <w:color w:val="0070C0"/>
+        </w:rPr>
+        <w:t>ARE</w:t>
+      </w:r>
+      <w:r>
+        <w:t xml:space="preserve"> </w:t>
+      </w:r>
+      <w:r>
+        <w:rPr>
+          <w:b/>
+          <w:bCs/>
+          <w:color w:val="7030A0"/>
+        </w:rPr>
+        <w:t>PROSECUTED</w:t>
+      </w:r>
+      <w:r>
+        <w:t xml:space="preserve"> </w:t>
       </w:r>
       <w:r>
         <w:rPr>
@@ -8017,30 +8490,140 @@
         <w:rPr>
           <w:b/>
           <w:bCs/>
+          <w:color w:val="7030A0"/>
+        </w:rPr>
+        <w:t>CHARGED</w:t>
+      </w:r>
+      <w:r>
+        <w:t xml:space="preserve"> </w:t>
+      </w:r>
+      <w:r>
+        <w:rPr>
+          <w:b/>
+          <w:bCs/>
+          <w:color w:val="00B0F0"/>
+        </w:rPr>
+        <w:t>AND</w:t>
+      </w:r>
+      <w:r>
+        <w:t xml:space="preserve"> </w:t>
+      </w:r>
+      <w:r>
+        <w:rPr>
+          <w:b/>
+          <w:bCs/>
+          <w:color w:val="7030A0"/>
+        </w:rPr>
+        <w:t>BOOKED</w:t>
+      </w:r>
+      <w:r>
+        <w:t xml:space="preserve"> </w:t>
+      </w:r>
+      <w:r>
+        <w:rPr>
+          <w:b/>
+          <w:bCs/>
+          <w:color w:val="00B0F0"/>
+        </w:rPr>
+        <w:t>AND</w:t>
+      </w:r>
+      <w:r>
+        <w:t xml:space="preserve"> </w:t>
+      </w:r>
+      <w:r>
+        <w:rPr>
+          <w:b/>
+          <w:bCs/>
+          <w:color w:val="7030A0"/>
+        </w:rPr>
+        <w:t>ARRAIGNED</w:t>
+      </w:r>
+      <w:r>
+        <w:t xml:space="preserve"> </w:t>
+      </w:r>
+      <w:r>
+        <w:rPr>
+          <w:b/>
+          <w:bCs/>
+          <w:color w:val="00B0F0"/>
+        </w:rPr>
+        <w:t>AND</w:t>
+      </w:r>
+      <w:r>
+        <w:t xml:space="preserve"> </w:t>
+      </w:r>
+      <w:r>
+        <w:rPr>
+          <w:b/>
+          <w:bCs/>
+          <w:color w:val="7030A0"/>
+        </w:rPr>
+        <w:t>HELD</w:t>
+      </w:r>
+      <w:r>
+        <w:t xml:space="preserve"> </w:t>
+      </w:r>
+      <w:r>
+        <w:rPr>
+          <w:b/>
+          <w:bCs/>
+          <w:color w:val="00B050"/>
+        </w:rPr>
+        <w:t>ACCOUNTABLE</w:t>
+      </w:r>
+      <w:r>
+        <w:t xml:space="preserve"> </w:t>
+      </w:r>
+      <w:r>
+        <w:rPr>
+          <w:b/>
+          <w:bCs/>
           <w:color w:val="0070C0"/>
         </w:rPr>
+        <w:t>THROUGH</w:t>
+      </w:r>
+      <w:r>
+        <w:t xml:space="preserve">                                  </w:t>
+      </w:r>
+      <w:r>
+        <w:rPr>
+          <w:b/>
+          <w:bCs/>
+          <w:color w:val="FF0000"/>
+        </w:rPr>
+        <w:t>ANY C</w:t>
+      </w:r>
+      <w:r>
+        <w:rPr>
+          <w:b/>
+          <w:bCs/>
+          <w:color w:val="FF0000"/>
+        </w:rPr>
+        <w:t>RIMINAL CHARGES</w:t>
+      </w:r>
+      <w:r>
+        <w:t xml:space="preserve"> </w:t>
+      </w:r>
+      <w:r>
+        <w:rPr>
+          <w:b/>
+          <w:bCs/>
+          <w:color w:val="0070C0"/>
+        </w:rPr>
         <w:t>THAT</w:t>
       </w:r>
       <w:r>
-        <w:rPr>
-          <w:b/>
-          <w:bCs/>
-        </w:rPr>
-        <w:t xml:space="preserve"> </w:t>
-      </w:r>
-      <w:r>
-        <w:rPr>
-          <w:b/>
-          <w:bCs/>
-          <w:color w:val="FF0000"/>
-        </w:rPr>
-        <w:t>THOSE</w:t>
-      </w:r>
-      <w:r>
-        <w:rPr>
-          <w:b/>
-          <w:bCs/>
-        </w:rPr>
+        <w:t xml:space="preserve"> </w:t>
+      </w:r>
+      <w:r>
+        <w:rPr>
+          <w:b/>
+          <w:bCs/>
+          <w:color w:val="7030A0"/>
+        </w:rPr>
+        <w:t>STICK</w:t>
+      </w:r>
+      <w:r>
         <w:t xml:space="preserve"> </w:t>
       </w:r>
       <w:r>
@@ -8049,247 +8632,6 @@
           <w:bCs/>
           <w:color w:val="0070C0"/>
         </w:rPr>
-        <w:t>THAT</w:t>
-      </w:r>
-      <w:r>
-        <w:t xml:space="preserve"> </w:t>
-      </w:r>
-      <w:r>
-        <w:rPr>
-          <w:b/>
-          <w:bCs/>
-          <w:color w:val="7030A0"/>
-        </w:rPr>
-        <w:t>COMMITTED</w:t>
-      </w:r>
-      <w:r>
-        <w:t xml:space="preserve"> </w:t>
-      </w:r>
-      <w:r>
-        <w:rPr>
-          <w:b/>
-          <w:bCs/>
-          <w:color w:val="FF0000"/>
-        </w:rPr>
-        <w:t>ANY O</w:t>
-      </w:r>
-      <w:r>
-        <w:rPr>
-          <w:b/>
-          <w:bCs/>
-          <w:color w:val="FF0000"/>
-        </w:rPr>
-        <w:t>RGANIZATIONAL</w:t>
-      </w:r>
-      <w:r>
-        <w:rPr>
-          <w:b/>
-          <w:bCs/>
-          <w:color w:val="FF0000"/>
-        </w:rPr>
-        <w:t xml:space="preserve"> </w:t>
-      </w:r>
-      <w:r>
-        <w:rPr>
-          <w:b/>
-          <w:bCs/>
-          <w:color w:val="FF0000"/>
-        </w:rPr>
-        <w:t>TREASON</w:t>
-      </w:r>
-      <w:r>
-        <w:t xml:space="preserve"> </w:t>
-      </w:r>
-      <w:r>
-        <w:rPr>
-          <w:b/>
-          <w:bCs/>
-          <w:color w:val="0070C0"/>
-        </w:rPr>
-        <w:t>ARE</w:t>
-      </w:r>
-      <w:r>
-        <w:t xml:space="preserve"> </w:t>
-      </w:r>
-      <w:r>
-        <w:rPr>
-          <w:b/>
-          <w:bCs/>
-          <w:color w:val="7030A0"/>
-        </w:rPr>
-        <w:t>PROSECUTED</w:t>
-      </w:r>
-      <w:r>
-        <w:t xml:space="preserve"> </w:t>
-      </w:r>
-      <w:r>
-        <w:rPr>
-          <w:b/>
-          <w:bCs/>
-          <w:color w:val="00B0F0"/>
-        </w:rPr>
-        <w:t>AND</w:t>
-      </w:r>
-      <w:r>
-        <w:t xml:space="preserve"> </w:t>
-      </w:r>
-      <w:r>
-        <w:rPr>
-          <w:b/>
-          <w:bCs/>
-          <w:color w:val="7030A0"/>
-        </w:rPr>
-        <w:t>CHARGED</w:t>
-      </w:r>
-      <w:r>
-        <w:t xml:space="preserve"> </w:t>
-      </w:r>
-      <w:r>
-        <w:rPr>
-          <w:b/>
-          <w:bCs/>
-          <w:color w:val="00B0F0"/>
-        </w:rPr>
-        <w:t>AND</w:t>
-      </w:r>
-      <w:r>
-        <w:t xml:space="preserve"> </w:t>
-      </w:r>
-      <w:r>
-        <w:rPr>
-          <w:b/>
-          <w:bCs/>
-          <w:color w:val="7030A0"/>
-        </w:rPr>
-        <w:t>BOOKED</w:t>
-      </w:r>
-      <w:r>
-        <w:t xml:space="preserve"> </w:t>
-      </w:r>
-      <w:r>
-        <w:rPr>
-          <w:b/>
-          <w:bCs/>
-          <w:color w:val="00B0F0"/>
-        </w:rPr>
-        <w:t>AND</w:t>
-      </w:r>
-      <w:r>
-        <w:t xml:space="preserve"> </w:t>
-      </w:r>
-      <w:r>
-        <w:rPr>
-          <w:b/>
-          <w:bCs/>
-          <w:color w:val="7030A0"/>
-        </w:rPr>
-        <w:t>ARRAIGNED</w:t>
-      </w:r>
-      <w:r>
-        <w:t xml:space="preserve"> </w:t>
-      </w:r>
-      <w:r>
-        <w:rPr>
-          <w:b/>
-          <w:bCs/>
-          <w:color w:val="00B0F0"/>
-        </w:rPr>
-        <w:t>AND</w:t>
-      </w:r>
-      <w:r>
-        <w:t xml:space="preserve"> </w:t>
-      </w:r>
-      <w:r>
-        <w:rPr>
-          <w:b/>
-          <w:bCs/>
-          <w:color w:val="7030A0"/>
-        </w:rPr>
-        <w:t>HELD</w:t>
-      </w:r>
-      <w:r>
-        <w:t xml:space="preserve"> </w:t>
-      </w:r>
-      <w:r>
-        <w:rPr>
-          <w:b/>
-          <w:bCs/>
-          <w:color w:val="00B050"/>
-        </w:rPr>
-        <w:t>ACCOUNTABLE</w:t>
-      </w:r>
-      <w:r>
-        <w:t xml:space="preserve"> </w:t>
-      </w:r>
-      <w:r>
-        <w:rPr>
-          <w:b/>
-          <w:bCs/>
-          <w:color w:val="0070C0"/>
-        </w:rPr>
-        <w:t>THROUGH</w:t>
-      </w:r>
-      <w:r>
-        <w:t xml:space="preserve">               </w:t>
-      </w:r>
-      <w:r>
-        <w:t xml:space="preserve">                   </w:t>
-      </w:r>
-      <w:r>
-        <w:rPr>
-          <w:b/>
-          <w:bCs/>
-          <w:color w:val="FF0000"/>
-        </w:rPr>
-        <w:t>ANY C</w:t>
-      </w:r>
-      <w:r>
-        <w:rPr>
-          <w:b/>
-          <w:bCs/>
-          <w:color w:val="FF0000"/>
-        </w:rPr>
-        <w:t xml:space="preserve">RIMINAL </w:t>
-      </w:r>
-      <w:r>
-        <w:rPr>
-          <w:b/>
-          <w:bCs/>
-          <w:color w:val="FF0000"/>
-        </w:rPr>
-        <w:t>CHARGES</w:t>
-      </w:r>
-      <w:r>
-        <w:t xml:space="preserve"> </w:t>
-      </w:r>
-      <w:r>
-        <w:rPr>
-          <w:b/>
-          <w:bCs/>
-          <w:color w:val="0070C0"/>
-        </w:rPr>
-        <w:t>THAT</w:t>
-      </w:r>
-      <w:r>
-        <w:t xml:space="preserve"> </w:t>
-      </w:r>
-      <w:r>
-        <w:rPr>
-          <w:b/>
-          <w:bCs/>
-          <w:color w:val="7030A0"/>
-        </w:rPr>
-        <w:t>STICK</w:t>
-      </w:r>
-      <w:r>
-        <w:t xml:space="preserve"> </w:t>
-      </w:r>
-      <w:r>
-        <w:rPr>
-          <w:b/>
-          <w:bCs/>
-          <w:color w:val="0070C0"/>
-        </w:rPr>
         <w:t>IN</w:t>
       </w:r>
       <w:r>
@@ -8304,10 +8646,7 @@
         <w:t>PUBLIC</w:t>
       </w:r>
       <w:r>
-        <w:t>,</w:t>
-      </w:r>
-      <w:r>
-        <w:t xml:space="preserve">                                                                      </w:t>
+        <w:t xml:space="preserve">,                                                                      </w:t>
       </w:r>
       <w:r>
         <w:rPr>
@@ -9016,14 +9355,14 @@
         </w:rPr>
         <w:t xml:space="preserve">AUTONOMOUS </w:t>
       </w:r>
-      <w:bookmarkStart w:id="1" w:name="_Hlk117968144"/>
+      <w:bookmarkStart w:id="2" w:name="_Hlk117968144"/>
       <w:r>
         <w:rPr>
           <w:u w:val="single"/>
         </w:rPr>
         <w:t>[FOREIGN XOR/AND DOMESTIC]</w:t>
       </w:r>
-      <w:bookmarkEnd w:id="1"/>
+      <w:bookmarkEnd w:id="2"/>
       <w:r>
         <w:rPr>
           <w:u w:val="single"/>
@@ -9112,6 +9451,7 @@
           <w:bCs/>
           <w:color w:val="C00000"/>
         </w:rPr>
+        <w:lastRenderedPageBreak/>
         <w:t>NEVER</w:t>
       </w:r>
       <w:r>
@@ -25415,14 +25755,14 @@
         </w:rPr>
         <w:t xml:space="preserve">AUTONOMOUS </w:t>
       </w:r>
-      <w:bookmarkStart w:id="2" w:name="_Hlk127299314"/>
+      <w:bookmarkStart w:id="3" w:name="_Hlk127299314"/>
       <w:r>
         <w:rPr>
           <w:u w:val="single"/>
         </w:rPr>
         <w:t>SYSTEMIC SYSTEMATIC HIGH TREASON FOR NO LEGAL REASON AT ALL, LITERALLY</w:t>
       </w:r>
-      <w:bookmarkEnd w:id="2"/>
+      <w:bookmarkEnd w:id="3"/>
       <w:r>
         <w:rPr>
           <w:u w:val="single"/>
@@ -25549,14 +25889,14 @@
         </w:rPr>
         <w:t xml:space="preserve">AUTONOMOUS </w:t>
       </w:r>
-      <w:bookmarkStart w:id="3" w:name="_Hlk127299617"/>
+      <w:bookmarkStart w:id="4" w:name="_Hlk127299617"/>
       <w:r>
         <w:rPr>
           <w:u w:val="single"/>
         </w:rPr>
         <w:t>TREASON CAMPAIGN AS A THIRD PERSON</w:t>
       </w:r>
-      <w:bookmarkEnd w:id="3"/>
+      <w:bookmarkEnd w:id="4"/>
       <w:r>
         <w:rPr>
           <w:u w:val="single"/>

</xml_diff>